<commit_message>
Diagrama General de casos de uso v 0.1
</commit_message>
<xml_diff>
--- a/Documentos/Documento del Proyecto( Linea  Base).docx
+++ b/Documentos/Documento del Proyecto( Linea  Base).docx
@@ -4,6 +4,43 @@
   <w:body>
     <w:p>
       <w:pPr>
+        <w:rPr>
+          <w:i/>
+          <w:u w:val="single"/>
+        </w:rPr>
+      </w:pPr>
+      <w:bookmarkStart w:id="0" w:name="_Toc359185245"/>
+    </w:p>
+    <w:p>
+      <w:pPr>
+        <w:pStyle w:val="Ttulo3"/>
+        <w:ind w:left="360"/>
+        <w:rPr>
+          <w:rFonts w:ascii="Times New Roman" w:hAnsi="Times New Roman" w:cs="Times New Roman"/>
+          <w:i/>
+          <w:sz w:val="24"/>
+          <w:szCs w:val="24"/>
+          <w:u w:val="single"/>
+        </w:rPr>
+      </w:pPr>
+    </w:p>
+    <w:p>
+      <w:pPr>
+        <w:pStyle w:val="Ttulo3"/>
+        <w:ind w:left="360"/>
+        <w:rPr>
+          <w:rFonts w:ascii="Times New Roman" w:hAnsi="Times New Roman" w:cs="Times New Roman"/>
+          <w:i/>
+          <w:sz w:val="24"/>
+          <w:szCs w:val="24"/>
+          <w:u w:val="single"/>
+        </w:rPr>
+      </w:pPr>
+      <w:bookmarkStart w:id="1" w:name="_GoBack"/>
+      <w:bookmarkEnd w:id="1"/>
+    </w:p>
+    <w:p>
+      <w:pPr>
         <w:pStyle w:val="Ttulo3"/>
         <w:numPr>
           <w:ilvl w:val="0"/>
@@ -17,7 +54,6 @@
           <w:u w:val="single"/>
         </w:rPr>
       </w:pPr>
-      <w:bookmarkStart w:id="0" w:name="_Toc359185245"/>
       <w:r>
         <w:rPr>
           <w:rFonts w:ascii="Times New Roman" w:hAnsi="Times New Roman" w:cs="Times New Roman"/>
@@ -292,7 +328,7 @@
                     </pic:cNvPicPr>
                   </pic:nvPicPr>
                   <pic:blipFill>
-                    <a:blip r:embed="rId6"/>
+                    <a:blip r:embed="rId8"/>
                     <a:srcRect/>
                     <a:stretch>
                       <a:fillRect/>
@@ -415,7 +451,7 @@
                     </pic:cNvPicPr>
                   </pic:nvPicPr>
                   <pic:blipFill>
-                    <a:blip r:embed="rId7"/>
+                    <a:blip r:embed="rId9"/>
                     <a:srcRect/>
                     <a:stretch>
                       <a:fillRect/>
@@ -1331,8 +1367,8 @@
           <w:u w:val="single"/>
         </w:rPr>
       </w:pPr>
-      <w:bookmarkStart w:id="1" w:name="_Toc304292181"/>
-      <w:bookmarkStart w:id="2" w:name="_Toc359185246"/>
+      <w:bookmarkStart w:id="2" w:name="_Toc304292181"/>
+      <w:bookmarkStart w:id="3" w:name="_Toc359185246"/>
       <w:r>
         <w:rPr>
           <w:rFonts w:ascii="Times New Roman" w:eastAsiaTheme="majorEastAsia" w:hAnsi="Times New Roman" w:cs="Times New Roman"/>
@@ -1353,8 +1389,8 @@
         </w:rPr>
         <w:t>o</w:t>
       </w:r>
-      <w:bookmarkEnd w:id="1"/>
       <w:bookmarkEnd w:id="2"/>
+      <w:bookmarkEnd w:id="3"/>
       <w:r>
         <w:rPr>
           <w:rFonts w:ascii="Times New Roman" w:hAnsi="Times New Roman" w:cs="Times New Roman"/>
@@ -1867,7 +1903,7 @@
           <w:u w:val="single"/>
         </w:rPr>
       </w:pPr>
-      <w:bookmarkStart w:id="3" w:name="_Toc359185248"/>
+      <w:bookmarkStart w:id="4" w:name="_Toc359185248"/>
       <w:r>
         <w:rPr>
           <w:rFonts w:ascii="Times New Roman" w:hAnsi="Times New Roman" w:cs="Times New Roman"/>
@@ -1876,10 +1912,9 @@
           <w:szCs w:val="24"/>
           <w:u w:val="single"/>
         </w:rPr>
-        <w:lastRenderedPageBreak/>
         <w:t>Diagrama General de Casos de Uso</w:t>
       </w:r>
-      <w:bookmarkEnd w:id="3"/>
+      <w:bookmarkEnd w:id="4"/>
       <w:r>
         <w:rPr>
           <w:rFonts w:ascii="Times New Roman" w:hAnsi="Times New Roman" w:cs="Times New Roman"/>
@@ -1922,7 +1957,7 @@
                     </pic:cNvPicPr>
                   </pic:nvPicPr>
                   <pic:blipFill>
-                    <a:blip r:embed="rId8"/>
+                    <a:blip r:embed="rId10"/>
                     <a:srcRect/>
                     <a:stretch>
                       <a:fillRect/>
@@ -2029,7 +2064,7 @@
                     </pic:cNvPicPr>
                   </pic:nvPicPr>
                   <pic:blipFill>
-                    <a:blip r:embed="rId9"/>
+                    <a:blip r:embed="rId11"/>
                     <a:srcRect l="18983" t="22601" r="22394" b="13845"/>
                     <a:stretch>
                       <a:fillRect/>
@@ -2060,7 +2095,7 @@
           </wp:anchor>
         </w:drawing>
       </w:r>
-      <w:bookmarkStart w:id="4" w:name="_Toc359185249"/>
+      <w:bookmarkStart w:id="5" w:name="_Toc359185249"/>
       <w:r>
         <w:rPr>
           <w:rFonts w:ascii="Times New Roman" w:hAnsi="Times New Roman" w:cs="Times New Roman"/>
@@ -2071,7 +2106,7 @@
         </w:rPr>
         <w:t>Modelo de dominio</w:t>
       </w:r>
-      <w:bookmarkEnd w:id="4"/>
+      <w:bookmarkEnd w:id="5"/>
     </w:p>
     <w:p/>
     <w:p>
@@ -2169,7 +2204,7 @@
                     </pic:cNvPicPr>
                   </pic:nvPicPr>
                   <pic:blipFill>
-                    <a:blip r:embed="rId10">
+                    <a:blip r:embed="rId12">
                       <a:extLst>
                         <a:ext uri="{28A0092B-C50C-407E-A947-70E740481C1C}">
                           <a14:useLocalDpi xmlns:a14="http://schemas.microsoft.com/office/drawing/2010/main" val="0"/>
@@ -2230,7 +2265,7 @@
                     </pic:cNvPicPr>
                   </pic:nvPicPr>
                   <pic:blipFill>
-                    <a:blip r:embed="rId11">
+                    <a:blip r:embed="rId13">
                       <a:lum bright="34000" contrast="-24000"/>
                       <a:extLst>
                         <a:ext uri="{28A0092B-C50C-407E-A947-70E740481C1C}">
@@ -2762,10 +2797,10 @@
           </mc:Fallback>
         </mc:AlternateContent>
       </w:r>
-      <w:bookmarkStart w:id="5" w:name="_GoBack"/>
-      <w:bookmarkEnd w:id="5"/>
     </w:p>
     <w:sectPr>
+      <w:headerReference w:type="default" r:id="rId14"/>
+      <w:footerReference w:type="default" r:id="rId15"/>
       <w:pgSz w:w="11906" w:h="16838"/>
       <w:pgMar w:top="1417" w:right="1701" w:bottom="1417" w:left="1701" w:header="708" w:footer="708" w:gutter="0"/>
       <w:cols w:space="708"/>
@@ -2773,6 +2808,604 @@
     </w:sectPr>
   </w:body>
 </w:document>
+</file>
+
+<file path=word/endnotes.xml><?xml version="1.0" encoding="utf-8"?>
+<w:endnotes xmlns:wpc="http://schemas.microsoft.com/office/word/2010/wordprocessingCanvas" xmlns:mc="http://schemas.openxmlformats.org/markup-compatibility/2006" xmlns:o="urn:schemas-microsoft-com:office:office" xmlns:r="http://schemas.openxmlformats.org/officeDocument/2006/relationships" xmlns:m="http://schemas.openxmlformats.org/officeDocument/2006/math" xmlns:v="urn:schemas-microsoft-com:vml" xmlns:wp14="http://schemas.microsoft.com/office/word/2010/wordprocessingDrawing" xmlns:wp="http://schemas.openxmlformats.org/drawingml/2006/wordprocessingDrawing" xmlns:w10="urn:schemas-microsoft-com:office:word" xmlns:w="http://schemas.openxmlformats.org/wordprocessingml/2006/main" xmlns:w14="http://schemas.microsoft.com/office/word/2010/wordml" xmlns:wpg="http://schemas.microsoft.com/office/word/2010/wordprocessingGroup" xmlns:wpi="http://schemas.microsoft.com/office/word/2010/wordprocessingInk" xmlns:wne="http://schemas.microsoft.com/office/word/2006/wordml" xmlns:wps="http://schemas.microsoft.com/office/word/2010/wordprocessingShape" mc:Ignorable="w14 wp14">
+  <w:endnote w:type="separator" w:id="-1">
+    <w:p>
+      <w:r>
+        <w:separator/>
+      </w:r>
+    </w:p>
+  </w:endnote>
+  <w:endnote w:type="continuationSeparator" w:id="0">
+    <w:p>
+      <w:r>
+        <w:continuationSeparator/>
+      </w:r>
+    </w:p>
+  </w:endnote>
+</w:endnotes>
+</file>
+
+<file path=word/footer1.xml><?xml version="1.0" encoding="utf-8"?>
+<w:ftr xmlns:wpc="http://schemas.microsoft.com/office/word/2010/wordprocessingCanvas" xmlns:mc="http://schemas.openxmlformats.org/markup-compatibility/2006" xmlns:o="urn:schemas-microsoft-com:office:office" xmlns:r="http://schemas.openxmlformats.org/officeDocument/2006/relationships" xmlns:m="http://schemas.openxmlformats.org/officeDocument/2006/math" xmlns:v="urn:schemas-microsoft-com:vml" xmlns:wp14="http://schemas.microsoft.com/office/word/2010/wordprocessingDrawing" xmlns:wp="http://schemas.openxmlformats.org/drawingml/2006/wordprocessingDrawing" xmlns:w10="urn:schemas-microsoft-com:office:word" xmlns:w="http://schemas.openxmlformats.org/wordprocessingml/2006/main" xmlns:w14="http://schemas.microsoft.com/office/word/2010/wordml" xmlns:wpg="http://schemas.microsoft.com/office/word/2010/wordprocessingGroup" xmlns:wpi="http://schemas.microsoft.com/office/word/2010/wordprocessingInk" xmlns:wne="http://schemas.microsoft.com/office/word/2006/wordml" xmlns:wps="http://schemas.microsoft.com/office/word/2010/wordprocessingShape" mc:Ignorable="w14 wp14">
+  <w:sdt>
+    <w:sdtPr>
+      <w:id w:val="-494722730"/>
+      <w:docPartObj>
+        <w:docPartGallery w:val="Page Numbers (Bottom of Page)"/>
+        <w:docPartUnique/>
+      </w:docPartObj>
+    </w:sdtPr>
+    <w:sdtEndPr>
+      <w:rPr>
+        <w:b/>
+        <w:i/>
+      </w:rPr>
+    </w:sdtEndPr>
+    <w:sdtContent>
+      <w:p>
+        <w:pPr>
+          <w:pStyle w:val="Piedepgina"/>
+          <w:jc w:val="right"/>
+        </w:pPr>
+        <w:r>
+          <w:rPr>
+            <w:b/>
+            <w:i/>
+            <w:noProof/>
+          </w:rPr>
+          <w:drawing>
+            <wp:anchor distT="0" distB="0" distL="114300" distR="114300" simplePos="0" relativeHeight="251663360" behindDoc="0" locked="0" layoutInCell="1" allowOverlap="1" wp14:anchorId="15C6BDC4" wp14:editId="046AC13A">
+              <wp:simplePos x="0" y="0"/>
+              <wp:positionH relativeFrom="column">
+                <wp:posOffset>-215265</wp:posOffset>
+              </wp:positionH>
+              <wp:positionV relativeFrom="paragraph">
+                <wp:posOffset>28575</wp:posOffset>
+              </wp:positionV>
+              <wp:extent cx="6251575" cy="116840"/>
+              <wp:effectExtent l="0" t="0" r="0" b="0"/>
+              <wp:wrapNone/>
+              <wp:docPr id="12" name="Imagen 5" descr="Descripción: C:\Archivos de programa\Microsoft Office\MEDIA\OFFICE12\Lines\BD21315_.gif"/>
+              <wp:cNvGraphicFramePr>
+                <a:graphicFrameLocks xmlns:a="http://schemas.openxmlformats.org/drawingml/2006/main" noChangeAspect="1"/>
+              </wp:cNvGraphicFramePr>
+              <a:graphic xmlns:a="http://schemas.openxmlformats.org/drawingml/2006/main">
+                <a:graphicData uri="http://schemas.openxmlformats.org/drawingml/2006/picture">
+                  <pic:pic xmlns:pic="http://schemas.openxmlformats.org/drawingml/2006/picture">
+                    <pic:nvPicPr>
+                      <pic:cNvPr id="0" name="Imagen 5" descr="Descripción: C:\Archivos de programa\Microsoft Office\MEDIA\OFFICE12\Lines\BD21315_.gif"/>
+                      <pic:cNvPicPr>
+                        <a:picLocks noChangeAspect="1" noChangeArrowheads="1"/>
+                      </pic:cNvPicPr>
+                    </pic:nvPicPr>
+                    <pic:blipFill>
+                      <a:blip r:embed="rId1">
+                        <a:extLst>
+                          <a:ext uri="{28A0092B-C50C-407E-A947-70E740481C1C}">
+                            <a14:useLocalDpi xmlns:a14="http://schemas.microsoft.com/office/drawing/2010/main" val="0"/>
+                          </a:ext>
+                        </a:extLst>
+                      </a:blip>
+                      <a:srcRect/>
+                      <a:stretch>
+                        <a:fillRect/>
+                      </a:stretch>
+                    </pic:blipFill>
+                    <pic:spPr bwMode="auto">
+                      <a:xfrm rot="10800000">
+                        <a:off x="0" y="0"/>
+                        <a:ext cx="6251575" cy="116840"/>
+                      </a:xfrm>
+                      <a:prstGeom prst="rect">
+                        <a:avLst/>
+                      </a:prstGeom>
+                      <a:noFill/>
+                      <a:ln>
+                        <a:noFill/>
+                      </a:ln>
+                    </pic:spPr>
+                  </pic:pic>
+                </a:graphicData>
+              </a:graphic>
+            </wp:anchor>
+          </w:drawing>
+        </w:r>
+      </w:p>
+      <w:p>
+        <w:pPr>
+          <w:pStyle w:val="Piedepgina"/>
+          <w:jc w:val="right"/>
+          <w:rPr>
+            <w:b/>
+            <w:i/>
+          </w:rPr>
+        </w:pPr>
+        <w:r>
+          <w:rPr>
+            <w:b/>
+            <w:i/>
+          </w:rPr>
+          <w:fldChar w:fldCharType="begin"/>
+        </w:r>
+        <w:r>
+          <w:rPr>
+            <w:b/>
+            <w:i/>
+          </w:rPr>
+          <w:instrText>PAGE   \* MERGEFORMAT</w:instrText>
+        </w:r>
+        <w:r>
+          <w:rPr>
+            <w:b/>
+            <w:i/>
+          </w:rPr>
+          <w:fldChar w:fldCharType="separate"/>
+        </w:r>
+        <w:r>
+          <w:rPr>
+            <w:b/>
+            <w:i/>
+            <w:noProof/>
+          </w:rPr>
+          <w:t>1</w:t>
+        </w:r>
+        <w:r>
+          <w:rPr>
+            <w:b/>
+            <w:i/>
+          </w:rPr>
+          <w:fldChar w:fldCharType="end"/>
+        </w:r>
+      </w:p>
+    </w:sdtContent>
+  </w:sdt>
+  <w:p>
+    <w:pPr>
+      <w:pStyle w:val="Piedepgina"/>
+    </w:pPr>
+    <w:r>
+      <w:rPr>
+        <w:b/>
+        <w:i/>
+      </w:rPr>
+      <w:t>Software I</w:t>
+    </w:r>
+  </w:p>
+</w:ftr>
+</file>
+
+<file path=word/footnotes.xml><?xml version="1.0" encoding="utf-8"?>
+<w:footnotes xmlns:wpc="http://schemas.microsoft.com/office/word/2010/wordprocessingCanvas" xmlns:mc="http://schemas.openxmlformats.org/markup-compatibility/2006" xmlns:o="urn:schemas-microsoft-com:office:office" xmlns:r="http://schemas.openxmlformats.org/officeDocument/2006/relationships" xmlns:m="http://schemas.openxmlformats.org/officeDocument/2006/math" xmlns:v="urn:schemas-microsoft-com:vml" xmlns:wp14="http://schemas.microsoft.com/office/word/2010/wordprocessingDrawing" xmlns:wp="http://schemas.openxmlformats.org/drawingml/2006/wordprocessingDrawing" xmlns:w10="urn:schemas-microsoft-com:office:word" xmlns:w="http://schemas.openxmlformats.org/wordprocessingml/2006/main" xmlns:w14="http://schemas.microsoft.com/office/word/2010/wordml" xmlns:wpg="http://schemas.microsoft.com/office/word/2010/wordprocessingGroup" xmlns:wpi="http://schemas.microsoft.com/office/word/2010/wordprocessingInk" xmlns:wne="http://schemas.microsoft.com/office/word/2006/wordml" xmlns:wps="http://schemas.microsoft.com/office/word/2010/wordprocessingShape" mc:Ignorable="w14 wp14">
+  <w:footnote w:type="separator" w:id="-1">
+    <w:p>
+      <w:r>
+        <w:separator/>
+      </w:r>
+    </w:p>
+  </w:footnote>
+  <w:footnote w:type="continuationSeparator" w:id="0">
+    <w:p>
+      <w:r>
+        <w:continuationSeparator/>
+      </w:r>
+    </w:p>
+  </w:footnote>
+</w:footnotes>
+</file>
+
+<file path=word/header1.xml><?xml version="1.0" encoding="utf-8"?>
+<w:hdr xmlns:wpc="http://schemas.microsoft.com/office/word/2010/wordprocessingCanvas" xmlns:mc="http://schemas.openxmlformats.org/markup-compatibility/2006" xmlns:o="urn:schemas-microsoft-com:office:office" xmlns:r="http://schemas.openxmlformats.org/officeDocument/2006/relationships" xmlns:m="http://schemas.openxmlformats.org/officeDocument/2006/math" xmlns:v="urn:schemas-microsoft-com:vml" xmlns:wp14="http://schemas.microsoft.com/office/word/2010/wordprocessingDrawing" xmlns:wp="http://schemas.openxmlformats.org/drawingml/2006/wordprocessingDrawing" xmlns:w10="urn:schemas-microsoft-com:office:word" xmlns:w="http://schemas.openxmlformats.org/wordprocessingml/2006/main" xmlns:w14="http://schemas.microsoft.com/office/word/2010/wordml" xmlns:wpg="http://schemas.microsoft.com/office/word/2010/wordprocessingGroup" xmlns:wpi="http://schemas.microsoft.com/office/word/2010/wordprocessingInk" xmlns:wne="http://schemas.microsoft.com/office/word/2006/wordml" xmlns:wps="http://schemas.microsoft.com/office/word/2010/wordprocessingShape" mc:Ignorable="w14 wp14">
+  <w:p>
+    <w:pPr>
+      <w:pStyle w:val="Encabezado"/>
+    </w:pPr>
+    <w:r>
+      <w:rPr>
+        <w:noProof/>
+      </w:rPr>
+      <mc:AlternateContent>
+        <mc:Choice Requires="wps">
+          <w:drawing>
+            <wp:anchor distT="0" distB="0" distL="114300" distR="114300" simplePos="0" relativeHeight="251661312" behindDoc="0" locked="0" layoutInCell="1" allowOverlap="1" wp14:anchorId="2B55BE66" wp14:editId="137607C7">
+              <wp:simplePos x="0" y="0"/>
+              <wp:positionH relativeFrom="column">
+                <wp:posOffset>-46166</wp:posOffset>
+              </wp:positionH>
+              <wp:positionV relativeFrom="paragraph">
+                <wp:posOffset>37036</wp:posOffset>
+              </wp:positionV>
+              <wp:extent cx="5308270" cy="225631"/>
+              <wp:effectExtent l="0" t="0" r="6985" b="3175"/>
+              <wp:wrapNone/>
+              <wp:docPr id="4" name="Cuadro de texto 4"/>
+              <wp:cNvGraphicFramePr>
+                <a:graphicFrameLocks xmlns:a="http://schemas.openxmlformats.org/drawingml/2006/main"/>
+              </wp:cNvGraphicFramePr>
+              <a:graphic xmlns:a="http://schemas.openxmlformats.org/drawingml/2006/main">
+                <a:graphicData uri="http://schemas.microsoft.com/office/word/2010/wordprocessingShape">
+                  <wps:wsp>
+                    <wps:cNvSpPr txBox="1">
+                      <a:spLocks noChangeArrowheads="1"/>
+                    </wps:cNvSpPr>
+                    <wps:spPr bwMode="auto">
+                      <a:xfrm>
+                        <a:off x="0" y="0"/>
+                        <a:ext cx="5308270" cy="225631"/>
+                      </a:xfrm>
+                      <a:prstGeom prst="rect">
+                        <a:avLst/>
+                      </a:prstGeom>
+                      <a:solidFill>
+                        <a:srgbClr val="FFFFFF"/>
+                      </a:solidFill>
+                      <a:ln>
+                        <a:noFill/>
+                      </a:ln>
+                      <a:extLst>
+                        <a:ext uri="{91240B29-F687-4F45-9708-019B960494DF}">
+                          <a14:hiddenLine xmlns:a14="http://schemas.microsoft.com/office/drawing/2010/main" w="9525">
+                            <a:solidFill>
+                              <a:srgbClr val="000000"/>
+                            </a:solidFill>
+                            <a:miter lim="800000"/>
+                            <a:headEnd/>
+                            <a:tailEnd/>
+                          </a14:hiddenLine>
+                        </a:ext>
+                      </a:extLst>
+                    </wps:spPr>
+                    <wps:txbx>
+                      <w:txbxContent>
+                        <w:p>
+                          <w:pPr>
+                            <w:rPr>
+                              <w:i/>
+                              <w:lang w:val="es-AR"/>
+                            </w:rPr>
+                          </w:pPr>
+                          <w:r>
+                            <w:rPr>
+                              <w:i/>
+                              <w:lang w:val="es-AR"/>
+                            </w:rPr>
+                            <w:t>Software para el diseño y elaboración de exámenes educativos (</w:t>
+                          </w:r>
+                          <w:proofErr w:type="spellStart"/>
+                          <w:r>
+                            <w:rPr>
+                              <w:i/>
+                              <w:lang w:val="es-AR"/>
+                            </w:rPr>
+                            <w:t>GestorTest</w:t>
+                          </w:r>
+                          <w:proofErr w:type="spellEnd"/>
+                          <w:r>
+                            <w:rPr>
+                              <w:i/>
+                              <w:lang w:val="es-AR"/>
+                            </w:rPr>
+                            <w:t>)</w:t>
+                          </w:r>
+                          <w:r>
+                            <w:rPr>
+                              <w:i/>
+                              <w:noProof/>
+                            </w:rPr>
+                            <w:drawing>
+                              <wp:inline distT="0" distB="0" distL="0" distR="0" wp14:anchorId="7E873979" wp14:editId="24B4DA02">
+                                <wp:extent cx="5006340" cy="85500"/>
+                                <wp:effectExtent l="0" t="0" r="0" b="0"/>
+                                <wp:docPr id="8" name="Imagen 8"/>
+                                <wp:cNvGraphicFramePr>
+                                  <a:graphicFrameLocks xmlns:a="http://schemas.openxmlformats.org/drawingml/2006/main" noChangeAspect="1"/>
+                                </wp:cNvGraphicFramePr>
+                                <a:graphic xmlns:a="http://schemas.openxmlformats.org/drawingml/2006/main">
+                                  <a:graphicData uri="http://schemas.openxmlformats.org/drawingml/2006/picture">
+                                    <pic:pic xmlns:pic="http://schemas.openxmlformats.org/drawingml/2006/picture">
+                                      <pic:nvPicPr>
+                                        <pic:cNvPr id="0" name="Picture 1"/>
+                                        <pic:cNvPicPr>
+                                          <a:picLocks noChangeAspect="1" noChangeArrowheads="1"/>
+                                        </pic:cNvPicPr>
+                                      </pic:nvPicPr>
+                                      <pic:blipFill>
+                                        <a:blip r:embed="rId1">
+                                          <a:extLst>
+                                            <a:ext uri="{28A0092B-C50C-407E-A947-70E740481C1C}">
+                                              <a14:useLocalDpi xmlns:a14="http://schemas.microsoft.com/office/drawing/2010/main" val="0"/>
+                                            </a:ext>
+                                          </a:extLst>
+                                        </a:blip>
+                                        <a:srcRect/>
+                                        <a:stretch>
+                                          <a:fillRect/>
+                                        </a:stretch>
+                                      </pic:blipFill>
+                                      <pic:spPr bwMode="auto">
+                                        <a:xfrm>
+                                          <a:off x="0" y="0"/>
+                                          <a:ext cx="5006340" cy="85500"/>
+                                        </a:xfrm>
+                                        <a:prstGeom prst="rect">
+                                          <a:avLst/>
+                                        </a:prstGeom>
+                                        <a:noFill/>
+                                        <a:ln>
+                                          <a:noFill/>
+                                        </a:ln>
+                                      </pic:spPr>
+                                    </pic:pic>
+                                  </a:graphicData>
+                                </a:graphic>
+                              </wp:inline>
+                            </w:drawing>
+                          </w:r>
+                          <w:r>
+                            <w:rPr>
+                              <w:i/>
+                              <w:lang w:val="es-AR"/>
+                            </w:rPr>
+                            <w:t>)</w:t>
+                          </w:r>
+                        </w:p>
+                      </w:txbxContent>
+                    </wps:txbx>
+                    <wps:bodyPr rot="0" vert="horz" wrap="square" lIns="91440" tIns="45720" rIns="91440" bIns="45720" anchor="t" anchorCtr="0" upright="1">
+                      <a:noAutofit/>
+                    </wps:bodyPr>
+                  </wps:wsp>
+                </a:graphicData>
+              </a:graphic>
+              <wp14:sizeRelH relativeFrom="margin">
+                <wp14:pctWidth>0</wp14:pctWidth>
+              </wp14:sizeRelH>
+              <wp14:sizeRelV relativeFrom="margin">
+                <wp14:pctHeight>0</wp14:pctHeight>
+              </wp14:sizeRelV>
+            </wp:anchor>
+          </w:drawing>
+        </mc:Choice>
+        <mc:Fallback>
+          <w:pict>
+            <v:shapetype id="_x0000_t202" coordsize="21600,21600" o:spt="202" path="m,l,21600r21600,l21600,xe">
+              <v:stroke joinstyle="miter"/>
+              <v:path gradientshapeok="t" o:connecttype="rect"/>
+            </v:shapetype>
+            <v:shape id="Cuadro de texto 4" o:spid="_x0000_s1031" type="#_x0000_t202" style="position:absolute;margin-left:-3.65pt;margin-top:2.9pt;width:417.95pt;height:17.75pt;z-index:251661312;visibility:visible;mso-wrap-style:square;mso-width-percent:0;mso-height-percent:0;mso-wrap-distance-left:9pt;mso-wrap-distance-top:0;mso-wrap-distance-right:9pt;mso-wrap-distance-bottom:0;mso-position-horizontal:absolute;mso-position-horizontal-relative:text;mso-position-vertical:absolute;mso-position-vertical-relative:text;mso-width-percent:0;mso-height-percent:0;mso-width-relative:margin;mso-height-relative:margin;v-text-anchor:top" o:gfxdata="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" stroked="f">
+              <v:textbox>
+                <w:txbxContent>
+                  <w:p>
+                    <w:pPr>
+                      <w:rPr>
+                        <w:i/>
+                        <w:lang w:val="es-AR"/>
+                      </w:rPr>
+                    </w:pPr>
+                    <w:r>
+                      <w:rPr>
+                        <w:i/>
+                        <w:lang w:val="es-AR"/>
+                      </w:rPr>
+                      <w:t>Software para el diseño y elaboración de exámenes educativos (</w:t>
+                    </w:r>
+                    <w:proofErr w:type="spellStart"/>
+                    <w:r>
+                      <w:rPr>
+                        <w:i/>
+                        <w:lang w:val="es-AR"/>
+                      </w:rPr>
+                      <w:t>GestorTest</w:t>
+                    </w:r>
+                    <w:proofErr w:type="spellEnd"/>
+                    <w:r>
+                      <w:rPr>
+                        <w:i/>
+                        <w:lang w:val="es-AR"/>
+                      </w:rPr>
+                      <w:t>)</w:t>
+                    </w:r>
+                    <w:r>
+                      <w:rPr>
+                        <w:i/>
+                        <w:noProof/>
+                      </w:rPr>
+                      <w:drawing>
+                        <wp:inline distT="0" distB="0" distL="0" distR="0" wp14:anchorId="7E873979" wp14:editId="24B4DA02">
+                          <wp:extent cx="5006340" cy="85500"/>
+                          <wp:effectExtent l="0" t="0" r="0" b="0"/>
+                          <wp:docPr id="8" name="Imagen 8"/>
+                          <wp:cNvGraphicFramePr>
+                            <a:graphicFrameLocks xmlns:a="http://schemas.openxmlformats.org/drawingml/2006/main" noChangeAspect="1"/>
+                          </wp:cNvGraphicFramePr>
+                          <a:graphic xmlns:a="http://schemas.openxmlformats.org/drawingml/2006/main">
+                            <a:graphicData uri="http://schemas.openxmlformats.org/drawingml/2006/picture">
+                              <pic:pic xmlns:pic="http://schemas.openxmlformats.org/drawingml/2006/picture">
+                                <pic:nvPicPr>
+                                  <pic:cNvPr id="0" name="Picture 1"/>
+                                  <pic:cNvPicPr>
+                                    <a:picLocks noChangeAspect="1" noChangeArrowheads="1"/>
+                                  </pic:cNvPicPr>
+                                </pic:nvPicPr>
+                                <pic:blipFill>
+                                  <a:blip r:embed="rId1">
+                                    <a:extLst>
+                                      <a:ext uri="{28A0092B-C50C-407E-A947-70E740481C1C}">
+                                        <a14:useLocalDpi xmlns:a14="http://schemas.microsoft.com/office/drawing/2010/main" val="0"/>
+                                      </a:ext>
+                                    </a:extLst>
+                                  </a:blip>
+                                  <a:srcRect/>
+                                  <a:stretch>
+                                    <a:fillRect/>
+                                  </a:stretch>
+                                </pic:blipFill>
+                                <pic:spPr bwMode="auto">
+                                  <a:xfrm>
+                                    <a:off x="0" y="0"/>
+                                    <a:ext cx="5006340" cy="85500"/>
+                                  </a:xfrm>
+                                  <a:prstGeom prst="rect">
+                                    <a:avLst/>
+                                  </a:prstGeom>
+                                  <a:noFill/>
+                                  <a:ln>
+                                    <a:noFill/>
+                                  </a:ln>
+                                </pic:spPr>
+                              </pic:pic>
+                            </a:graphicData>
+                          </a:graphic>
+                        </wp:inline>
+                      </w:drawing>
+                    </w:r>
+                    <w:r>
+                      <w:rPr>
+                        <w:i/>
+                        <w:lang w:val="es-AR"/>
+                      </w:rPr>
+                      <w:t>)</w:t>
+                    </w:r>
+                  </w:p>
+                </w:txbxContent>
+              </v:textbox>
+            </v:shape>
+          </w:pict>
+        </mc:Fallback>
+      </mc:AlternateContent>
+    </w:r>
+    <w:r>
+      <w:drawing>
+        <wp:anchor distT="0" distB="0" distL="114300" distR="114300" simplePos="0" relativeHeight="251660288" behindDoc="0" locked="0" layoutInCell="1" allowOverlap="1" wp14:anchorId="5DB858C8" wp14:editId="0432C900">
+          <wp:simplePos x="0" y="0"/>
+          <wp:positionH relativeFrom="column">
+            <wp:posOffset>5264150</wp:posOffset>
+          </wp:positionH>
+          <wp:positionV relativeFrom="paragraph">
+            <wp:posOffset>-152400</wp:posOffset>
+          </wp:positionV>
+          <wp:extent cx="554990" cy="414655"/>
+          <wp:effectExtent l="0" t="0" r="0" b="4445"/>
+          <wp:wrapNone/>
+          <wp:docPr id="10" name="Imagen 1" descr="D:\FANNY\MATERIAS\SEM 1-2011\SOFTWARE\PROYECTO-SOFTWARE 1\ProyectSWI-GestorTest\Imagenes\LogoGestorTest.png"/>
+          <wp:cNvGraphicFramePr>
+            <a:graphicFrameLocks xmlns:a="http://schemas.openxmlformats.org/drawingml/2006/main" noChangeAspect="1"/>
+          </wp:cNvGraphicFramePr>
+          <a:graphic xmlns:a="http://schemas.openxmlformats.org/drawingml/2006/main">
+            <a:graphicData uri="http://schemas.openxmlformats.org/drawingml/2006/picture">
+              <pic:pic xmlns:pic="http://schemas.openxmlformats.org/drawingml/2006/picture">
+                <pic:nvPicPr>
+                  <pic:cNvPr id="0" name="Picture 1" descr="D:\FANNY\MATERIAS\SEM 1-2011\SOFTWARE\PROYECTO-SOFTWARE 1\ProyectSWI-GestorTest\Imagenes\LogoGestorTest.png"/>
+                  <pic:cNvPicPr>
+                    <a:picLocks noChangeAspect="1" noChangeArrowheads="1"/>
+                  </pic:cNvPicPr>
+                </pic:nvPicPr>
+                <pic:blipFill>
+                  <a:blip r:embed="rId2"/>
+                  <a:srcRect l="39216" t="24183" r="33660" b="52288"/>
+                  <a:stretch>
+                    <a:fillRect/>
+                  </a:stretch>
+                </pic:blipFill>
+                <pic:spPr bwMode="auto">
+                  <a:xfrm>
+                    <a:off x="0" y="0"/>
+                    <a:ext cx="554990" cy="414655"/>
+                  </a:xfrm>
+                  <a:prstGeom prst="rect">
+                    <a:avLst/>
+                  </a:prstGeom>
+                  <a:noFill/>
+                  <a:ln w="9525">
+                    <a:noFill/>
+                    <a:miter lim="800000"/>
+                    <a:headEnd/>
+                    <a:tailEnd/>
+                  </a:ln>
+                </pic:spPr>
+              </pic:pic>
+            </a:graphicData>
+          </a:graphic>
+        </wp:anchor>
+      </w:drawing>
+    </w:r>
+    <w:r>
+      <w:tab/>
+    </w:r>
+    <w:r>
+      <w:tab/>
+    </w:r>
+    <w:r>
+      <w:tab/>
+    </w:r>
+  </w:p>
+  <w:p>
+    <w:pPr>
+      <w:pStyle w:val="Encabezado"/>
+    </w:pPr>
+    <w:r>
+      <w:drawing>
+        <wp:anchor distT="0" distB="0" distL="114300" distR="114300" simplePos="0" relativeHeight="251659264" behindDoc="0" locked="0" layoutInCell="1" allowOverlap="1" wp14:anchorId="4CBC5257" wp14:editId="6FAFA32D">
+          <wp:simplePos x="0" y="0"/>
+          <wp:positionH relativeFrom="column">
+            <wp:posOffset>-311785</wp:posOffset>
+          </wp:positionH>
+          <wp:positionV relativeFrom="paragraph">
+            <wp:posOffset>115380</wp:posOffset>
+          </wp:positionV>
+          <wp:extent cx="6264275" cy="116840"/>
+          <wp:effectExtent l="0" t="0" r="3175" b="0"/>
+          <wp:wrapNone/>
+          <wp:docPr id="6" name="Imagen 5" descr="Descripción: C:\Archivos de programa\Microsoft Office\MEDIA\OFFICE12\Lines\BD21315_.gif"/>
+          <wp:cNvGraphicFramePr>
+            <a:graphicFrameLocks xmlns:a="http://schemas.openxmlformats.org/drawingml/2006/main" noChangeAspect="1"/>
+          </wp:cNvGraphicFramePr>
+          <a:graphic xmlns:a="http://schemas.openxmlformats.org/drawingml/2006/main">
+            <a:graphicData uri="http://schemas.openxmlformats.org/drawingml/2006/picture">
+              <pic:pic xmlns:pic="http://schemas.openxmlformats.org/drawingml/2006/picture">
+                <pic:nvPicPr>
+                  <pic:cNvPr id="0" name="Imagen 5" descr="Descripción: C:\Archivos de programa\Microsoft Office\MEDIA\OFFICE12\Lines\BD21315_.gif"/>
+                  <pic:cNvPicPr>
+                    <a:picLocks noChangeAspect="1" noChangeArrowheads="1"/>
+                  </pic:cNvPicPr>
+                </pic:nvPicPr>
+                <pic:blipFill>
+                  <a:blip r:embed="rId3">
+                    <a:extLst>
+                      <a:ext uri="{28A0092B-C50C-407E-A947-70E740481C1C}">
+                        <a14:useLocalDpi xmlns:a14="http://schemas.microsoft.com/office/drawing/2010/main" val="0"/>
+                      </a:ext>
+                    </a:extLst>
+                  </a:blip>
+                  <a:srcRect/>
+                  <a:stretch>
+                    <a:fillRect/>
+                  </a:stretch>
+                </pic:blipFill>
+                <pic:spPr bwMode="auto">
+                  <a:xfrm>
+                    <a:off x="0" y="0"/>
+                    <a:ext cx="6264275" cy="116840"/>
+                  </a:xfrm>
+                  <a:prstGeom prst="rect">
+                    <a:avLst/>
+                  </a:prstGeom>
+                  <a:noFill/>
+                  <a:ln>
+                    <a:noFill/>
+                  </a:ln>
+                </pic:spPr>
+              </pic:pic>
+            </a:graphicData>
+          </a:graphic>
+        </wp:anchor>
+      </w:drawing>
+    </w:r>
+  </w:p>
+</w:hdr>
 </file>
 
 <file path=word/numbering.xml><?xml version="1.0" encoding="utf-8"?>
@@ -3568,6 +4201,88 @@
       <w:lang w:eastAsia="es-ES"/>
     </w:rPr>
   </w:style>
+  <w:style w:type="paragraph" w:styleId="Encabezado">
+    <w:name w:val="header"/>
+    <w:basedOn w:val="Normal"/>
+    <w:link w:val="EncabezadoCar"/>
+    <w:uiPriority w:val="99"/>
+    <w:unhideWhenUsed/>
+    <w:rsid w:val="00E37FE3"/>
+    <w:pPr>
+      <w:tabs>
+        <w:tab w:val="center" w:pos="4252"/>
+        <w:tab w:val="right" w:pos="8504"/>
+      </w:tabs>
+    </w:pPr>
+  </w:style>
+  <w:style w:type="character" w:customStyle="1" w:styleId="EncabezadoCar">
+    <w:name w:val="Encabezado Car"/>
+    <w:basedOn w:val="Fuentedeprrafopredeter"/>
+    <w:link w:val="Encabezado"/>
+    <w:uiPriority w:val="99"/>
+    <w:rsid w:val="00E37FE3"/>
+    <w:rPr>
+      <w:rFonts w:ascii="Times New Roman" w:eastAsia="Times New Roman" w:hAnsi="Times New Roman" w:cs="Times New Roman"/>
+      <w:sz w:val="24"/>
+      <w:szCs w:val="24"/>
+      <w:lang w:eastAsia="es-ES"/>
+    </w:rPr>
+  </w:style>
+  <w:style w:type="paragraph" w:styleId="Piedepgina">
+    <w:name w:val="footer"/>
+    <w:basedOn w:val="Normal"/>
+    <w:link w:val="PiedepginaCar"/>
+    <w:uiPriority w:val="99"/>
+    <w:unhideWhenUsed/>
+    <w:rsid w:val="00E37FE3"/>
+    <w:pPr>
+      <w:tabs>
+        <w:tab w:val="center" w:pos="4252"/>
+        <w:tab w:val="right" w:pos="8504"/>
+      </w:tabs>
+    </w:pPr>
+  </w:style>
+  <w:style w:type="character" w:customStyle="1" w:styleId="PiedepginaCar">
+    <w:name w:val="Pie de página Car"/>
+    <w:basedOn w:val="Fuentedeprrafopredeter"/>
+    <w:link w:val="Piedepgina"/>
+    <w:uiPriority w:val="99"/>
+    <w:rsid w:val="00E37FE3"/>
+    <w:rPr>
+      <w:rFonts w:ascii="Times New Roman" w:eastAsia="Times New Roman" w:hAnsi="Times New Roman" w:cs="Times New Roman"/>
+      <w:sz w:val="24"/>
+      <w:szCs w:val="24"/>
+      <w:lang w:eastAsia="es-ES"/>
+    </w:rPr>
+  </w:style>
+  <w:style w:type="paragraph" w:styleId="Textodeglobo">
+    <w:name w:val="Balloon Text"/>
+    <w:basedOn w:val="Normal"/>
+    <w:link w:val="TextodegloboCar"/>
+    <w:uiPriority w:val="99"/>
+    <w:semiHidden/>
+    <w:unhideWhenUsed/>
+    <w:rsid w:val="00E37FE3"/>
+    <w:rPr>
+      <w:rFonts w:ascii="Tahoma" w:hAnsi="Tahoma" w:cs="Tahoma"/>
+      <w:sz w:val="16"/>
+      <w:szCs w:val="16"/>
+    </w:rPr>
+  </w:style>
+  <w:style w:type="character" w:customStyle="1" w:styleId="TextodegloboCar">
+    <w:name w:val="Texto de globo Car"/>
+    <w:basedOn w:val="Fuentedeprrafopredeter"/>
+    <w:link w:val="Textodeglobo"/>
+    <w:uiPriority w:val="99"/>
+    <w:semiHidden/>
+    <w:rsid w:val="00E37FE3"/>
+    <w:rPr>
+      <w:rFonts w:ascii="Tahoma" w:eastAsia="Times New Roman" w:hAnsi="Tahoma" w:cs="Tahoma"/>
+      <w:sz w:val="16"/>
+      <w:szCs w:val="16"/>
+      <w:lang w:eastAsia="es-ES"/>
+    </w:rPr>
+  </w:style>
 </w:styles>
 </file>
 
@@ -3827,7 +4542,587 @@
       <w:lang w:eastAsia="es-ES"/>
     </w:rPr>
   </w:style>
+  <w:style w:type="paragraph" w:styleId="Encabezado">
+    <w:name w:val="header"/>
+    <w:basedOn w:val="Normal"/>
+    <w:link w:val="EncabezadoCar"/>
+    <w:uiPriority w:val="99"/>
+    <w:unhideWhenUsed/>
+    <w:rsid w:val="00E37FE3"/>
+    <w:pPr>
+      <w:tabs>
+        <w:tab w:val="center" w:pos="4252"/>
+        <w:tab w:val="right" w:pos="8504"/>
+      </w:tabs>
+    </w:pPr>
+  </w:style>
+  <w:style w:type="character" w:customStyle="1" w:styleId="EncabezadoCar">
+    <w:name w:val="Encabezado Car"/>
+    <w:basedOn w:val="Fuentedeprrafopredeter"/>
+    <w:link w:val="Encabezado"/>
+    <w:uiPriority w:val="99"/>
+    <w:rsid w:val="00E37FE3"/>
+    <w:rPr>
+      <w:rFonts w:ascii="Times New Roman" w:eastAsia="Times New Roman" w:hAnsi="Times New Roman" w:cs="Times New Roman"/>
+      <w:sz w:val="24"/>
+      <w:szCs w:val="24"/>
+      <w:lang w:eastAsia="es-ES"/>
+    </w:rPr>
+  </w:style>
+  <w:style w:type="paragraph" w:styleId="Piedepgina">
+    <w:name w:val="footer"/>
+    <w:basedOn w:val="Normal"/>
+    <w:link w:val="PiedepginaCar"/>
+    <w:uiPriority w:val="99"/>
+    <w:unhideWhenUsed/>
+    <w:rsid w:val="00E37FE3"/>
+    <w:pPr>
+      <w:tabs>
+        <w:tab w:val="center" w:pos="4252"/>
+        <w:tab w:val="right" w:pos="8504"/>
+      </w:tabs>
+    </w:pPr>
+  </w:style>
+  <w:style w:type="character" w:customStyle="1" w:styleId="PiedepginaCar">
+    <w:name w:val="Pie de página Car"/>
+    <w:basedOn w:val="Fuentedeprrafopredeter"/>
+    <w:link w:val="Piedepgina"/>
+    <w:uiPriority w:val="99"/>
+    <w:rsid w:val="00E37FE3"/>
+    <w:rPr>
+      <w:rFonts w:ascii="Times New Roman" w:eastAsia="Times New Roman" w:hAnsi="Times New Roman" w:cs="Times New Roman"/>
+      <w:sz w:val="24"/>
+      <w:szCs w:val="24"/>
+      <w:lang w:eastAsia="es-ES"/>
+    </w:rPr>
+  </w:style>
+  <w:style w:type="paragraph" w:styleId="Textodeglobo">
+    <w:name w:val="Balloon Text"/>
+    <w:basedOn w:val="Normal"/>
+    <w:link w:val="TextodegloboCar"/>
+    <w:uiPriority w:val="99"/>
+    <w:semiHidden/>
+    <w:unhideWhenUsed/>
+    <w:rsid w:val="00E37FE3"/>
+    <w:rPr>
+      <w:rFonts w:ascii="Tahoma" w:hAnsi="Tahoma" w:cs="Tahoma"/>
+      <w:sz w:val="16"/>
+      <w:szCs w:val="16"/>
+    </w:rPr>
+  </w:style>
+  <w:style w:type="character" w:customStyle="1" w:styleId="TextodegloboCar">
+    <w:name w:val="Texto de globo Car"/>
+    <w:basedOn w:val="Fuentedeprrafopredeter"/>
+    <w:link w:val="Textodeglobo"/>
+    <w:uiPriority w:val="99"/>
+    <w:semiHidden/>
+    <w:rsid w:val="00E37FE3"/>
+    <w:rPr>
+      <w:rFonts w:ascii="Tahoma" w:eastAsia="Times New Roman" w:hAnsi="Tahoma" w:cs="Tahoma"/>
+      <w:sz w:val="16"/>
+      <w:szCs w:val="16"/>
+      <w:lang w:eastAsia="es-ES"/>
+    </w:rPr>
+  </w:style>
 </w:styles>
+</file>
+
+<file path=word/glossary/document.xml><?xml version="1.0" encoding="utf-8"?>
+<w:glossaryDocument xmlns:wpc="http://schemas.microsoft.com/office/word/2010/wordprocessingCanvas" xmlns:mc="http://schemas.openxmlformats.org/markup-compatibility/2006" xmlns:o="urn:schemas-microsoft-com:office:office" xmlns:r="http://schemas.openxmlformats.org/officeDocument/2006/relationships" xmlns:m="http://schemas.openxmlformats.org/officeDocument/2006/math" xmlns:v="urn:schemas-microsoft-com:vml" xmlns:wp14="http://schemas.microsoft.com/office/word/2010/wordprocessingDrawing" xmlns:wp="http://schemas.openxmlformats.org/drawingml/2006/wordprocessingDrawing" xmlns:w10="urn:schemas-microsoft-com:office:word" xmlns:w="http://schemas.openxmlformats.org/wordprocessingml/2006/main" xmlns:w14="http://schemas.microsoft.com/office/word/2010/wordml" xmlns:wpg="http://schemas.microsoft.com/office/word/2010/wordprocessingGroup" xmlns:wpi="http://schemas.microsoft.com/office/word/2010/wordprocessingInk" xmlns:wne="http://schemas.microsoft.com/office/word/2006/wordml" xmlns:wps="http://schemas.microsoft.com/office/word/2010/wordprocessingShape" mc:Ignorable="w14 wp14"/>
+</file>
+
+<file path=word/glossary/fontTable.xml><?xml version="1.0" encoding="utf-8"?>
+<w:fonts xmlns:mc="http://schemas.openxmlformats.org/markup-compatibility/2006" xmlns:r="http://schemas.openxmlformats.org/officeDocument/2006/relationships" xmlns:w="http://schemas.openxmlformats.org/wordprocessingml/2006/main" xmlns:w14="http://schemas.microsoft.com/office/word/2010/wordml" mc:Ignorable="w14">
+  <w:font w:name="Times New Roman">
+    <w:panose1 w:val="02020603050405020304"/>
+    <w:charset w:val="00"/>
+    <w:family w:val="roman"/>
+    <w:pitch w:val="variable"/>
+    <w:sig w:usb0="E0002AFF" w:usb1="C0007841" w:usb2="00000009" w:usb3="00000000" w:csb0="000001FF" w:csb1="00000000"/>
+  </w:font>
+  <w:font w:name="Courier New">
+    <w:panose1 w:val="02070309020205020404"/>
+    <w:charset w:val="00"/>
+    <w:family w:val="modern"/>
+    <w:pitch w:val="fixed"/>
+    <w:sig w:usb0="E0002AFF" w:usb1="C0007843" w:usb2="00000009" w:usb3="00000000" w:csb0="000001FF" w:csb1="00000000"/>
+  </w:font>
+  <w:font w:name="Wingdings">
+    <w:panose1 w:val="05000000000000000000"/>
+    <w:charset w:val="02"/>
+    <w:family w:val="auto"/>
+    <w:pitch w:val="variable"/>
+    <w:sig w:usb0="00000000" w:usb1="10000000" w:usb2="00000000" w:usb3="00000000" w:csb0="80000000" w:csb1="00000000"/>
+  </w:font>
+  <w:font w:name="Symbol">
+    <w:panose1 w:val="05050102010706020507"/>
+    <w:charset w:val="02"/>
+    <w:family w:val="roman"/>
+    <w:pitch w:val="variable"/>
+    <w:sig w:usb0="00000000" w:usb1="10000000" w:usb2="00000000" w:usb3="00000000" w:csb0="80000000" w:csb1="00000000"/>
+  </w:font>
+  <w:font w:name="Calibri">
+    <w:panose1 w:val="020F0502020204030204"/>
+    <w:charset w:val="00"/>
+    <w:family w:val="swiss"/>
+    <w:pitch w:val="variable"/>
+    <w:sig w:usb0="E10002FF" w:usb1="4000ACFF" w:usb2="00000009" w:usb3="00000000" w:csb0="0000019F" w:csb1="00000000"/>
+  </w:font>
+  <w:font w:name="Arial">
+    <w:panose1 w:val="020B0604020202020204"/>
+    <w:charset w:val="00"/>
+    <w:family w:val="swiss"/>
+    <w:pitch w:val="variable"/>
+    <w:sig w:usb0="E0002AFF" w:usb1="C0007843" w:usb2="00000009" w:usb3="00000000" w:csb0="000001FF" w:csb1="00000000"/>
+  </w:font>
+  <w:font w:name="Tahoma">
+    <w:panose1 w:val="020B0604030504040204"/>
+    <w:charset w:val="00"/>
+    <w:family w:val="swiss"/>
+    <w:pitch w:val="variable"/>
+    <w:sig w:usb0="E1002EFF" w:usb1="C000605B" w:usb2="00000029" w:usb3="00000000" w:csb0="000101FF" w:csb1="00000000"/>
+  </w:font>
+  <w:font w:name="Cambria">
+    <w:panose1 w:val="02040503050406030204"/>
+    <w:charset w:val="00"/>
+    <w:family w:val="roman"/>
+    <w:pitch w:val="variable"/>
+    <w:sig w:usb0="E00002FF" w:usb1="400004FF" w:usb2="00000000" w:usb3="00000000" w:csb0="0000019F" w:csb1="00000000"/>
+  </w:font>
+</w:fonts>
+</file>
+
+<file path=word/glossary/settings.xml><?xml version="1.0" encoding="utf-8"?>
+<w:settings xmlns:mc="http://schemas.openxmlformats.org/markup-compatibility/2006" xmlns:o="urn:schemas-microsoft-com:office:office" xmlns:r="http://schemas.openxmlformats.org/officeDocument/2006/relationships" xmlns:m="http://schemas.openxmlformats.org/officeDocument/2006/math" xmlns:v="urn:schemas-microsoft-com:vml" xmlns:w10="urn:schemas-microsoft-com:office:word" xmlns:w="http://schemas.openxmlformats.org/wordprocessingml/2006/main" xmlns:w14="http://schemas.microsoft.com/office/word/2010/wordml" xmlns:sl="http://schemas.openxmlformats.org/schemaLibrary/2006/main" mc:Ignorable="w14">
+  <w:view w:val="normal"/>
+  <w:defaultTabStop w:val="708"/>
+  <w:hyphenationZone w:val="425"/>
+  <w:characterSpacingControl w:val="doNotCompress"/>
+  <w:compat>
+    <w:useFELayout/>
+    <w:compatSetting w:name="compatibilityMode" w:uri="http://schemas.microsoft.com/office/word" w:val="14"/>
+    <w:compatSetting w:name="overrideTableStyleFontSizeAndJustification" w:uri="http://schemas.microsoft.com/office/word" w:val="1"/>
+    <w:compatSetting w:name="enableOpenTypeFeatures" w:uri="http://schemas.microsoft.com/office/word" w:val="1"/>
+    <w:compatSetting w:name="doNotFlipMirrorIndents" w:uri="http://schemas.microsoft.com/office/word" w:val="1"/>
+  </w:compat>
+  <w:rsids>
+    <w:rsidRoot w:val="009D4622"/>
+    <w:rsid w:val="003E76FC"/>
+    <w:rsid w:val="009D4622"/>
+  </w:rsids>
+  <m:mathPr>
+    <m:mathFont m:val="Cambria Math"/>
+    <m:brkBin m:val="before"/>
+    <m:brkBinSub m:val="--"/>
+    <m:smallFrac m:val="0"/>
+    <m:dispDef/>
+    <m:lMargin m:val="0"/>
+    <m:rMargin m:val="0"/>
+    <m:defJc m:val="centerGroup"/>
+    <m:wrapIndent m:val="1440"/>
+    <m:intLim m:val="subSup"/>
+    <m:naryLim m:val="undOvr"/>
+  </m:mathPr>
+  <w:themeFontLang w:val="es-ES"/>
+  <w:clrSchemeMapping w:bg1="light1" w:t1="dark1" w:bg2="light2" w:t2="dark2" w:accent1="accent1" w:accent2="accent2" w:accent3="accent3" w:accent4="accent4" w:accent5="accent5" w:accent6="accent6" w:hyperlink="hyperlink" w:followedHyperlink="followedHyperlink"/>
+  <w:decimalSymbol w:val=","/>
+  <w:listSeparator w:val=";"/>
+</w:settings>
+</file>
+
+<file path=word/glossary/styles.xml><?xml version="1.0" encoding="utf-8"?>
+<w:styles xmlns:mc="http://schemas.openxmlformats.org/markup-compatibility/2006" xmlns:r="http://schemas.openxmlformats.org/officeDocument/2006/relationships" xmlns:w="http://schemas.openxmlformats.org/wordprocessingml/2006/main" xmlns:w14="http://schemas.microsoft.com/office/word/2010/wordml" mc:Ignorable="w14">
+  <w:docDefaults>
+    <w:rPrDefault>
+      <w:rPr>
+        <w:rFonts w:asciiTheme="minorHAnsi" w:eastAsiaTheme="minorEastAsia" w:hAnsiTheme="minorHAnsi" w:cstheme="minorBidi"/>
+        <w:sz w:val="22"/>
+        <w:szCs w:val="22"/>
+        <w:lang w:val="es-ES" w:eastAsia="es-ES" w:bidi="ar-SA"/>
+      </w:rPr>
+    </w:rPrDefault>
+    <w:pPrDefault>
+      <w:pPr>
+        <w:spacing w:after="200" w:line="276" w:lineRule="auto"/>
+      </w:pPr>
+    </w:pPrDefault>
+  </w:docDefaults>
+  <w:latentStyles w:defLockedState="0" w:defUIPriority="99" w:defSemiHidden="1" w:defUnhideWhenUsed="1" w:defQFormat="0" w:count="267">
+    <w:lsdException w:name="Normal" w:semiHidden="0" w:uiPriority="0" w:unhideWhenUsed="0" w:qFormat="1"/>
+    <w:lsdException w:name="heading 1" w:semiHidden="0" w:uiPriority="9" w:unhideWhenUsed="0" w:qFormat="1"/>
+    <w:lsdException w:name="heading 2" w:uiPriority="9" w:qFormat="1"/>
+    <w:lsdException w:name="heading 3" w:uiPriority="9" w:qFormat="1"/>
+    <w:lsdException w:name="heading 4" w:uiPriority="9" w:qFormat="1"/>
+    <w:lsdException w:name="heading 5" w:uiPriority="9" w:qFormat="1"/>
+    <w:lsdException w:name="heading 6" w:uiPriority="9" w:qFormat="1"/>
+    <w:lsdException w:name="heading 7" w:uiPriority="9" w:qFormat="1"/>
+    <w:lsdException w:name="heading 8" w:uiPriority="9" w:qFormat="1"/>
+    <w:lsdException w:name="heading 9" w:uiPriority="9" w:qFormat="1"/>
+    <w:lsdException w:name="toc 1" w:uiPriority="39"/>
+    <w:lsdException w:name="toc 2" w:uiPriority="39"/>
+    <w:lsdException w:name="toc 3" w:uiPriority="39"/>
+    <w:lsdException w:name="toc 4" w:uiPriority="39"/>
+    <w:lsdException w:name="toc 5" w:uiPriority="39"/>
+    <w:lsdException w:name="toc 6" w:uiPriority="39"/>
+    <w:lsdException w:name="toc 7" w:uiPriority="39"/>
+    <w:lsdException w:name="toc 8" w:uiPriority="39"/>
+    <w:lsdException w:name="toc 9" w:uiPriority="39"/>
+    <w:lsdException w:name="caption" w:uiPriority="35" w:qFormat="1"/>
+    <w:lsdException w:name="Title" w:semiHidden="0" w:uiPriority="10" w:unhideWhenUsed="0" w:qFormat="1"/>
+    <w:lsdException w:name="Default Paragraph Font" w:uiPriority="1"/>
+    <w:lsdException w:name="Subtitle" w:semiHidden="0" w:uiPriority="11" w:unhideWhenUsed="0" w:qFormat="1"/>
+    <w:lsdException w:name="Strong" w:semiHidden="0" w:uiPriority="22" w:unhideWhenUsed="0" w:qFormat="1"/>
+    <w:lsdException w:name="Emphasis" w:semiHidden="0" w:uiPriority="20" w:unhideWhenUsed="0" w:qFormat="1"/>
+    <w:lsdException w:name="Table Grid" w:semiHidden="0" w:uiPriority="59" w:unhideWhenUsed="0"/>
+    <w:lsdException w:name="Placeholder Text" w:unhideWhenUsed="0"/>
+    <w:lsdException w:name="No Spacing" w:semiHidden="0" w:uiPriority="1" w:unhideWhenUsed="0" w:qFormat="1"/>
+    <w:lsdException w:name="Light Shading" w:semiHidden="0" w:uiPriority="60" w:unhideWhenUsed="0"/>
+    <w:lsdException w:name="Light List" w:semiHidden="0" w:uiPriority="61" w:unhideWhenUsed="0"/>
+    <w:lsdException w:name="Light Grid" w:semiHidden="0" w:uiPriority="62" w:unhideWhenUsed="0"/>
+    <w:lsdException w:name="Medium Shading 1" w:semiHidden="0" w:uiPriority="63" w:unhideWhenUsed="0"/>
+    <w:lsdException w:name="Medium Shading 2" w:semiHidden="0" w:uiPriority="64" w:unhideWhenUsed="0"/>
+    <w:lsdException w:name="Medium List 1" w:semiHidden="0" w:uiPriority="65" w:unhideWhenUsed="0"/>
+    <w:lsdException w:name="Medium List 2" w:semiHidden="0" w:uiPriority="66" w:unhideWhenUsed="0"/>
+    <w:lsdException w:name="Medium Grid 1" w:semiHidden="0" w:uiPriority="67" w:unhideWhenUsed="0"/>
+    <w:lsdException w:name="Medium Grid 2" w:semiHidden="0" w:uiPriority="68" w:unhideWhenUsed="0"/>
+    <w:lsdException w:name="Medium Grid 3" w:semiHidden="0" w:uiPriority="69" w:unhideWhenUsed="0"/>
+    <w:lsdException w:name="Dark List" w:semiHidden="0" w:uiPriority="70" w:unhideWhenUsed="0"/>
+    <w:lsdException w:name="Colorful Shading" w:semiHidden="0" w:uiPriority="71" w:unhideWhenUsed="0"/>
+    <w:lsdException w:name="Colorful List" w:semiHidden="0" w:uiPriority="72" w:unhideWhenUsed="0"/>
+    <w:lsdException w:name="Colorful Grid" w:semiHidden="0" w:uiPriority="73" w:unhideWhenUsed="0"/>
+    <w:lsdException w:name="Light Shading Accent 1" w:semiHidden="0" w:uiPriority="60" w:unhideWhenUsed="0"/>
+    <w:lsdException w:name="Light List Accent 1" w:semiHidden="0" w:uiPriority="61" w:unhideWhenUsed="0"/>
+    <w:lsdException w:name="Light Grid Accent 1" w:semiHidden="0" w:uiPriority="62" w:unhideWhenUsed="0"/>
+    <w:lsdException w:name="Medium Shading 1 Accent 1" w:semiHidden="0" w:uiPriority="63" w:unhideWhenUsed="0"/>
+    <w:lsdException w:name="Medium Shading 2 Accent 1" w:semiHidden="0" w:uiPriority="64" w:unhideWhenUsed="0"/>
+    <w:lsdException w:name="Medium List 1 Accent 1" w:semiHidden="0" w:uiPriority="65" w:unhideWhenUsed="0"/>
+    <w:lsdException w:name="Revision" w:unhideWhenUsed="0"/>
+    <w:lsdException w:name="List Paragraph" w:semiHidden="0" w:uiPriority="34" w:unhideWhenUsed="0" w:qFormat="1"/>
+    <w:lsdException w:name="Quote" w:semiHidden="0" w:uiPriority="29" w:unhideWhenUsed="0" w:qFormat="1"/>
+    <w:lsdException w:name="Intense Quote" w:semiHidden="0" w:uiPriority="30" w:unhideWhenUsed="0" w:qFormat="1"/>
+    <w:lsdException w:name="Medium List 2 Accent 1" w:semiHidden="0" w:uiPriority="66" w:unhideWhenUsed="0"/>
+    <w:lsdException w:name="Medium Grid 1 Accent 1" w:semiHidden="0" w:uiPriority="67" w:unhideWhenUsed="0"/>
+    <w:lsdException w:name="Medium Grid 2 Accent 1" w:semiHidden="0" w:uiPriority="68" w:unhideWhenUsed="0"/>
+    <w:lsdException w:name="Medium Grid 3 Accent 1" w:semiHidden="0" w:uiPriority="69" w:unhideWhenUsed="0"/>
+    <w:lsdException w:name="Dark List Accent 1" w:semiHidden="0" w:uiPriority="70" w:unhideWhenUsed="0"/>
+    <w:lsdException w:name="Colorful Shading Accent 1" w:semiHidden="0" w:uiPriority="71" w:unhideWhenUsed="0"/>
+    <w:lsdException w:name="Colorful List Accent 1" w:semiHidden="0" w:uiPriority="72" w:unhideWhenUsed="0"/>
+    <w:lsdException w:name="Colorful Grid Accent 1" w:semiHidden="0" w:uiPriority="73" w:unhideWhenUsed="0"/>
+    <w:lsdException w:name="Light Shading Accent 2" w:semiHidden="0" w:uiPriority="60" w:unhideWhenUsed="0"/>
+    <w:lsdException w:name="Light List Accent 2" w:semiHidden="0" w:uiPriority="61" w:unhideWhenUsed="0"/>
+    <w:lsdException w:name="Light Grid Accent 2" w:semiHidden="0" w:uiPriority="62" w:unhideWhenUsed="0"/>
+    <w:lsdException w:name="Medium Shading 1 Accent 2" w:semiHidden="0" w:uiPriority="63" w:unhideWhenUsed="0"/>
+    <w:lsdException w:name="Medium Shading 2 Accent 2" w:semiHidden="0" w:uiPriority="64" w:unhideWhenUsed="0"/>
+    <w:lsdException w:name="Medium List 1 Accent 2" w:semiHidden="0" w:uiPriority="65" w:unhideWhenUsed="0"/>
+    <w:lsdException w:name="Medium List 2 Accent 2" w:semiHidden="0" w:uiPriority="66" w:unhideWhenUsed="0"/>
+    <w:lsdException w:name="Medium Grid 1 Accent 2" w:semiHidden="0" w:uiPriority="67" w:unhideWhenUsed="0"/>
+    <w:lsdException w:name="Medium Grid 2 Accent 2" w:semiHidden="0" w:uiPriority="68" w:unhideWhenUsed="0"/>
+    <w:lsdException w:name="Medium Grid 3 Accent 2" w:semiHidden="0" w:uiPriority="69" w:unhideWhenUsed="0"/>
+    <w:lsdException w:name="Dark List Accent 2" w:semiHidden="0" w:uiPriority="70" w:unhideWhenUsed="0"/>
+    <w:lsdException w:name="Colorful Shading Accent 2" w:semiHidden="0" w:uiPriority="71" w:unhideWhenUsed="0"/>
+    <w:lsdException w:name="Colorful List Accent 2" w:semiHidden="0" w:uiPriority="72" w:unhideWhenUsed="0"/>
+    <w:lsdException w:name="Colorful Grid Accent 2" w:semiHidden="0" w:uiPriority="73" w:unhideWhenUsed="0"/>
+    <w:lsdException w:name="Light Shading Accent 3" w:semiHidden="0" w:uiPriority="60" w:unhideWhenUsed="0"/>
+    <w:lsdException w:name="Light List Accent 3" w:semiHidden="0" w:uiPriority="61" w:unhideWhenUsed="0"/>
+    <w:lsdException w:name="Light Grid Accent 3" w:semiHidden="0" w:uiPriority="62" w:unhideWhenUsed="0"/>
+    <w:lsdException w:name="Medium Shading 1 Accent 3" w:semiHidden="0" w:uiPriority="63" w:unhideWhenUsed="0"/>
+    <w:lsdException w:name="Medium Shading 2 Accent 3" w:semiHidden="0" w:uiPriority="64" w:unhideWhenUsed="0"/>
+    <w:lsdException w:name="Medium List 1 Accent 3" w:semiHidden="0" w:uiPriority="65" w:unhideWhenUsed="0"/>
+    <w:lsdException w:name="Medium List 2 Accent 3" w:semiHidden="0" w:uiPriority="66" w:unhideWhenUsed="0"/>
+    <w:lsdException w:name="Medium Grid 1 Accent 3" w:semiHidden="0" w:uiPriority="67" w:unhideWhenUsed="0"/>
+    <w:lsdException w:name="Medium Grid 2 Accent 3" w:semiHidden="0" w:uiPriority="68" w:unhideWhenUsed="0"/>
+    <w:lsdException w:name="Medium Grid 3 Accent 3" w:semiHidden="0" w:uiPriority="69" w:unhideWhenUsed="0"/>
+    <w:lsdException w:name="Dark List Accent 3" w:semiHidden="0" w:uiPriority="70" w:unhideWhenUsed="0"/>
+    <w:lsdException w:name="Colorful Shading Accent 3" w:semiHidden="0" w:uiPriority="71" w:unhideWhenUsed="0"/>
+    <w:lsdException w:name="Colorful List Accent 3" w:semiHidden="0" w:uiPriority="72" w:unhideWhenUsed="0"/>
+    <w:lsdException w:name="Colorful Grid Accent 3" w:semiHidden="0" w:uiPriority="73" w:unhideWhenUsed="0"/>
+    <w:lsdException w:name="Light Shading Accent 4" w:semiHidden="0" w:uiPriority="60" w:unhideWhenUsed="0"/>
+    <w:lsdException w:name="Light List Accent 4" w:semiHidden="0" w:uiPriority="61" w:unhideWhenUsed="0"/>
+    <w:lsdException w:name="Light Grid Accent 4" w:semiHidden="0" w:uiPriority="62" w:unhideWhenUsed="0"/>
+    <w:lsdException w:name="Medium Shading 1 Accent 4" w:semiHidden="0" w:uiPriority="63" w:unhideWhenUsed="0"/>
+    <w:lsdException w:name="Medium Shading 2 Accent 4" w:semiHidden="0" w:uiPriority="64" w:unhideWhenUsed="0"/>
+    <w:lsdException w:name="Medium List 1 Accent 4" w:semiHidden="0" w:uiPriority="65" w:unhideWhenUsed="0"/>
+    <w:lsdException w:name="Medium List 2 Accent 4" w:semiHidden="0" w:uiPriority="66" w:unhideWhenUsed="0"/>
+    <w:lsdException w:name="Medium Grid 1 Accent 4" w:semiHidden="0" w:uiPriority="67" w:unhideWhenUsed="0"/>
+    <w:lsdException w:name="Medium Grid 2 Accent 4" w:semiHidden="0" w:uiPriority="68" w:unhideWhenUsed="0"/>
+    <w:lsdException w:name="Medium Grid 3 Accent 4" w:semiHidden="0" w:uiPriority="69" w:unhideWhenUsed="0"/>
+    <w:lsdException w:name="Dark List Accent 4" w:semiHidden="0" w:uiPriority="70" w:unhideWhenUsed="0"/>
+    <w:lsdException w:name="Colorful Shading Accent 4" w:semiHidden="0" w:uiPriority="71" w:unhideWhenUsed="0"/>
+    <w:lsdException w:name="Colorful List Accent 4" w:semiHidden="0" w:uiPriority="72" w:unhideWhenUsed="0"/>
+    <w:lsdException w:name="Colorful Grid Accent 4" w:semiHidden="0" w:uiPriority="73" w:unhideWhenUsed="0"/>
+    <w:lsdException w:name="Light Shading Accent 5" w:semiHidden="0" w:uiPriority="60" w:unhideWhenUsed="0"/>
+    <w:lsdException w:name="Light List Accent 5" w:semiHidden="0" w:uiPriority="61" w:unhideWhenUsed="0"/>
+    <w:lsdException w:name="Light Grid Accent 5" w:semiHidden="0" w:uiPriority="62" w:unhideWhenUsed="0"/>
+    <w:lsdException w:name="Medium Shading 1 Accent 5" w:semiHidden="0" w:uiPriority="63" w:unhideWhenUsed="0"/>
+    <w:lsdException w:name="Medium Shading 2 Accent 5" w:semiHidden="0" w:uiPriority="64" w:unhideWhenUsed="0"/>
+    <w:lsdException w:name="Medium List 1 Accent 5" w:semiHidden="0" w:uiPriority="65" w:unhideWhenUsed="0"/>
+    <w:lsdException w:name="Medium List 2 Accent 5" w:semiHidden="0" w:uiPriority="66" w:unhideWhenUsed="0"/>
+    <w:lsdException w:name="Medium Grid 1 Accent 5" w:semiHidden="0" w:uiPriority="67" w:unhideWhenUsed="0"/>
+    <w:lsdException w:name="Medium Grid 2 Accent 5" w:semiHidden="0" w:uiPriority="68" w:unhideWhenUsed="0"/>
+    <w:lsdException w:name="Medium Grid 3 Accent 5" w:semiHidden="0" w:uiPriority="69" w:unhideWhenUsed="0"/>
+    <w:lsdException w:name="Dark List Accent 5" w:semiHidden="0" w:uiPriority="70" w:unhideWhenUsed="0"/>
+    <w:lsdException w:name="Colorful Shading Accent 5" w:semiHidden="0" w:uiPriority="71" w:unhideWhenUsed="0"/>
+    <w:lsdException w:name="Colorful List Accent 5" w:semiHidden="0" w:uiPriority="72" w:unhideWhenUsed="0"/>
+    <w:lsdException w:name="Colorful Grid Accent 5" w:semiHidden="0" w:uiPriority="73" w:unhideWhenUsed="0"/>
+    <w:lsdException w:name="Light Shading Accent 6" w:semiHidden="0" w:uiPriority="60" w:unhideWhenUsed="0"/>
+    <w:lsdException w:name="Light List Accent 6" w:semiHidden="0" w:uiPriority="61" w:unhideWhenUsed="0"/>
+    <w:lsdException w:name="Light Grid Accent 6" w:semiHidden="0" w:uiPriority="62" w:unhideWhenUsed="0"/>
+    <w:lsdException w:name="Medium Shading 1 Accent 6" w:semiHidden="0" w:uiPriority="63" w:unhideWhenUsed="0"/>
+    <w:lsdException w:name="Medium Shading 2 Accent 6" w:semiHidden="0" w:uiPriority="64" w:unhideWhenUsed="0"/>
+    <w:lsdException w:name="Medium List 1 Accent 6" w:semiHidden="0" w:uiPriority="65" w:unhideWhenUsed="0"/>
+    <w:lsdException w:name="Medium List 2 Accent 6" w:semiHidden="0" w:uiPriority="66" w:unhideWhenUsed="0"/>
+    <w:lsdException w:name="Medium Grid 1 Accent 6" w:semiHidden="0" w:uiPriority="67" w:unhideWhenUsed="0"/>
+    <w:lsdException w:name="Medium Grid 2 Accent 6" w:semiHidden="0" w:uiPriority="68" w:unhideWhenUsed="0"/>
+    <w:lsdException w:name="Medium Grid 3 Accent 6" w:semiHidden="0" w:uiPriority="69" w:unhideWhenUsed="0"/>
+    <w:lsdException w:name="Dark List Accent 6" w:semiHidden="0" w:uiPriority="70" w:unhideWhenUsed="0"/>
+    <w:lsdException w:name="Colorful Shading Accent 6" w:semiHidden="0" w:uiPriority="71" w:unhideWhenUsed="0"/>
+    <w:lsdException w:name="Colorful List Accent 6" w:semiHidden="0" w:uiPriority="72" w:unhideWhenUsed="0"/>
+    <w:lsdException w:name="Colorful Grid Accent 6" w:semiHidden="0" w:uiPriority="73" w:unhideWhenUsed="0"/>
+    <w:lsdException w:name="Subtle Emphasis" w:semiHidden="0" w:uiPriority="19" w:unhideWhenUsed="0" w:qFormat="1"/>
+    <w:lsdException w:name="Intense Emphasis" w:semiHidden="0" w:uiPriority="21" w:unhideWhenUsed="0" w:qFormat="1"/>
+    <w:lsdException w:name="Subtle Reference" w:semiHidden="0" w:uiPriority="31" w:unhideWhenUsed="0" w:qFormat="1"/>
+    <w:lsdException w:name="Intense Reference" w:semiHidden="0" w:uiPriority="32" w:unhideWhenUsed="0" w:qFormat="1"/>
+    <w:lsdException w:name="Book Title" w:semiHidden="0" w:uiPriority="33" w:unhideWhenUsed="0" w:qFormat="1"/>
+    <w:lsdException w:name="Bibliography" w:uiPriority="37"/>
+    <w:lsdException w:name="TOC Heading" w:uiPriority="39" w:qFormat="1"/>
+  </w:latentStyles>
+  <w:style w:type="paragraph" w:default="1" w:styleId="Normal">
+    <w:name w:val="Normal"/>
+    <w:qFormat/>
+  </w:style>
+  <w:style w:type="character" w:default="1" w:styleId="Fuentedeprrafopredeter">
+    <w:name w:val="Default Paragraph Font"/>
+    <w:uiPriority w:val="1"/>
+    <w:semiHidden/>
+    <w:unhideWhenUsed/>
+  </w:style>
+  <w:style w:type="table" w:default="1" w:styleId="Tablanormal">
+    <w:name w:val="Normal Table"/>
+    <w:uiPriority w:val="99"/>
+    <w:semiHidden/>
+    <w:unhideWhenUsed/>
+    <w:tblPr>
+      <w:tblInd w:w="0" w:type="dxa"/>
+      <w:tblCellMar>
+        <w:top w:w="0" w:type="dxa"/>
+        <w:left w:w="108" w:type="dxa"/>
+        <w:bottom w:w="0" w:type="dxa"/>
+        <w:right w:w="108" w:type="dxa"/>
+      </w:tblCellMar>
+    </w:tblPr>
+  </w:style>
+  <w:style w:type="numbering" w:default="1" w:styleId="Sinlista">
+    <w:name w:val="No List"/>
+    <w:uiPriority w:val="99"/>
+    <w:semiHidden/>
+    <w:unhideWhenUsed/>
+  </w:style>
+  <w:style w:type="paragraph" w:customStyle="1" w:styleId="3472E177C7A544B2ADE87E396EEA6D4D">
+    <w:name w:val="3472E177C7A544B2ADE87E396EEA6D4D"/>
+    <w:rsid w:val="009D4622"/>
+  </w:style>
+</w:styles>
+</file>
+
+<file path=word/glossary/stylesWithEffects.xml><?xml version="1.0" encoding="utf-8"?>
+<w:styles xmlns:wpc="http://schemas.microsoft.com/office/word/2010/wordprocessingCanvas" xmlns:mc="http://schemas.openxmlformats.org/markup-compatibility/2006" xmlns:o="urn:schemas-microsoft-com:office:office" xmlns:r="http://schemas.openxmlformats.org/officeDocument/2006/relationships" xmlns:m="http://schemas.openxmlformats.org/officeDocument/2006/math" xmlns:v="urn:schemas-microsoft-com:vml" xmlns:wp14="http://schemas.microsoft.com/office/word/2010/wordprocessingDrawing" xmlns:wp="http://schemas.openxmlformats.org/drawingml/2006/wordprocessingDrawing" xmlns:w10="urn:schemas-microsoft-com:office:word" xmlns:w="http://schemas.openxmlformats.org/wordprocessingml/2006/main" xmlns:w14="http://schemas.microsoft.com/office/word/2010/wordml" xmlns:wpg="http://schemas.microsoft.com/office/word/2010/wordprocessingGroup" xmlns:wpi="http://schemas.microsoft.com/office/word/2010/wordprocessingInk" xmlns:wne="http://schemas.microsoft.com/office/word/2006/wordml" xmlns:wps="http://schemas.microsoft.com/office/word/2010/wordprocessingShape" mc:Ignorable="w14 wp14">
+  <w:docDefaults>
+    <w:rPrDefault>
+      <w:rPr>
+        <w:rFonts w:asciiTheme="minorHAnsi" w:eastAsiaTheme="minorEastAsia" w:hAnsiTheme="minorHAnsi" w:cstheme="minorBidi"/>
+        <w:sz w:val="22"/>
+        <w:szCs w:val="22"/>
+        <w:lang w:val="es-ES" w:eastAsia="es-ES" w:bidi="ar-SA"/>
+      </w:rPr>
+    </w:rPrDefault>
+    <w:pPrDefault>
+      <w:pPr>
+        <w:spacing w:after="200" w:line="276" w:lineRule="auto"/>
+      </w:pPr>
+    </w:pPrDefault>
+  </w:docDefaults>
+  <w:latentStyles w:defLockedState="0" w:defUIPriority="99" w:defSemiHidden="1" w:defUnhideWhenUsed="1" w:defQFormat="0" w:count="267">
+    <w:lsdException w:name="Normal" w:semiHidden="0" w:uiPriority="0" w:unhideWhenUsed="0" w:qFormat="1"/>
+    <w:lsdException w:name="heading 1" w:semiHidden="0" w:uiPriority="9" w:unhideWhenUsed="0" w:qFormat="1"/>
+    <w:lsdException w:name="heading 2" w:uiPriority="9" w:qFormat="1"/>
+    <w:lsdException w:name="heading 3" w:uiPriority="9" w:qFormat="1"/>
+    <w:lsdException w:name="heading 4" w:uiPriority="9" w:qFormat="1"/>
+    <w:lsdException w:name="heading 5" w:uiPriority="9" w:qFormat="1"/>
+    <w:lsdException w:name="heading 6" w:uiPriority="9" w:qFormat="1"/>
+    <w:lsdException w:name="heading 7" w:uiPriority="9" w:qFormat="1"/>
+    <w:lsdException w:name="heading 8" w:uiPriority="9" w:qFormat="1"/>
+    <w:lsdException w:name="heading 9" w:uiPriority="9" w:qFormat="1"/>
+    <w:lsdException w:name="toc 1" w:uiPriority="39"/>
+    <w:lsdException w:name="toc 2" w:uiPriority="39"/>
+    <w:lsdException w:name="toc 3" w:uiPriority="39"/>
+    <w:lsdException w:name="toc 4" w:uiPriority="39"/>
+    <w:lsdException w:name="toc 5" w:uiPriority="39"/>
+    <w:lsdException w:name="toc 6" w:uiPriority="39"/>
+    <w:lsdException w:name="toc 7" w:uiPriority="39"/>
+    <w:lsdException w:name="toc 8" w:uiPriority="39"/>
+    <w:lsdException w:name="toc 9" w:uiPriority="39"/>
+    <w:lsdException w:name="caption" w:uiPriority="35" w:qFormat="1"/>
+    <w:lsdException w:name="Title" w:semiHidden="0" w:uiPriority="10" w:unhideWhenUsed="0" w:qFormat="1"/>
+    <w:lsdException w:name="Default Paragraph Font" w:uiPriority="1"/>
+    <w:lsdException w:name="Subtitle" w:semiHidden="0" w:uiPriority="11" w:unhideWhenUsed="0" w:qFormat="1"/>
+    <w:lsdException w:name="Strong" w:semiHidden="0" w:uiPriority="22" w:unhideWhenUsed="0" w:qFormat="1"/>
+    <w:lsdException w:name="Emphasis" w:semiHidden="0" w:uiPriority="20" w:unhideWhenUsed="0" w:qFormat="1"/>
+    <w:lsdException w:name="Table Grid" w:semiHidden="0" w:uiPriority="59" w:unhideWhenUsed="0"/>
+    <w:lsdException w:name="Placeholder Text" w:unhideWhenUsed="0"/>
+    <w:lsdException w:name="No Spacing" w:semiHidden="0" w:uiPriority="1" w:unhideWhenUsed="0" w:qFormat="1"/>
+    <w:lsdException w:name="Light Shading" w:semiHidden="0" w:uiPriority="60" w:unhideWhenUsed="0"/>
+    <w:lsdException w:name="Light List" w:semiHidden="0" w:uiPriority="61" w:unhideWhenUsed="0"/>
+    <w:lsdException w:name="Light Grid" w:semiHidden="0" w:uiPriority="62" w:unhideWhenUsed="0"/>
+    <w:lsdException w:name="Medium Shading 1" w:semiHidden="0" w:uiPriority="63" w:unhideWhenUsed="0"/>
+    <w:lsdException w:name="Medium Shading 2" w:semiHidden="0" w:uiPriority="64" w:unhideWhenUsed="0"/>
+    <w:lsdException w:name="Medium List 1" w:semiHidden="0" w:uiPriority="65" w:unhideWhenUsed="0"/>
+    <w:lsdException w:name="Medium List 2" w:semiHidden="0" w:uiPriority="66" w:unhideWhenUsed="0"/>
+    <w:lsdException w:name="Medium Grid 1" w:semiHidden="0" w:uiPriority="67" w:unhideWhenUsed="0"/>
+    <w:lsdException w:name="Medium Grid 2" w:semiHidden="0" w:uiPriority="68" w:unhideWhenUsed="0"/>
+    <w:lsdException w:name="Medium Grid 3" w:semiHidden="0" w:uiPriority="69" w:unhideWhenUsed="0"/>
+    <w:lsdException w:name="Dark List" w:semiHidden="0" w:uiPriority="70" w:unhideWhenUsed="0"/>
+    <w:lsdException w:name="Colorful Shading" w:semiHidden="0" w:uiPriority="71" w:unhideWhenUsed="0"/>
+    <w:lsdException w:name="Colorful List" w:semiHidden="0" w:uiPriority="72" w:unhideWhenUsed="0"/>
+    <w:lsdException w:name="Colorful Grid" w:semiHidden="0" w:uiPriority="73" w:unhideWhenUsed="0"/>
+    <w:lsdException w:name="Light Shading Accent 1" w:semiHidden="0" w:uiPriority="60" w:unhideWhenUsed="0"/>
+    <w:lsdException w:name="Light List Accent 1" w:semiHidden="0" w:uiPriority="61" w:unhideWhenUsed="0"/>
+    <w:lsdException w:name="Light Grid Accent 1" w:semiHidden="0" w:uiPriority="62" w:unhideWhenUsed="0"/>
+    <w:lsdException w:name="Medium Shading 1 Accent 1" w:semiHidden="0" w:uiPriority="63" w:unhideWhenUsed="0"/>
+    <w:lsdException w:name="Medium Shading 2 Accent 1" w:semiHidden="0" w:uiPriority="64" w:unhideWhenUsed="0"/>
+    <w:lsdException w:name="Medium List 1 Accent 1" w:semiHidden="0" w:uiPriority="65" w:unhideWhenUsed="0"/>
+    <w:lsdException w:name="Revision" w:unhideWhenUsed="0"/>
+    <w:lsdException w:name="List Paragraph" w:semiHidden="0" w:uiPriority="34" w:unhideWhenUsed="0" w:qFormat="1"/>
+    <w:lsdException w:name="Quote" w:semiHidden="0" w:uiPriority="29" w:unhideWhenUsed="0" w:qFormat="1"/>
+    <w:lsdException w:name="Intense Quote" w:semiHidden="0" w:uiPriority="30" w:unhideWhenUsed="0" w:qFormat="1"/>
+    <w:lsdException w:name="Medium List 2 Accent 1" w:semiHidden="0" w:uiPriority="66" w:unhideWhenUsed="0"/>
+    <w:lsdException w:name="Medium Grid 1 Accent 1" w:semiHidden="0" w:uiPriority="67" w:unhideWhenUsed="0"/>
+    <w:lsdException w:name="Medium Grid 2 Accent 1" w:semiHidden="0" w:uiPriority="68" w:unhideWhenUsed="0"/>
+    <w:lsdException w:name="Medium Grid 3 Accent 1" w:semiHidden="0" w:uiPriority="69" w:unhideWhenUsed="0"/>
+    <w:lsdException w:name="Dark List Accent 1" w:semiHidden="0" w:uiPriority="70" w:unhideWhenUsed="0"/>
+    <w:lsdException w:name="Colorful Shading Accent 1" w:semiHidden="0" w:uiPriority="71" w:unhideWhenUsed="0"/>
+    <w:lsdException w:name="Colorful List Accent 1" w:semiHidden="0" w:uiPriority="72" w:unhideWhenUsed="0"/>
+    <w:lsdException w:name="Colorful Grid Accent 1" w:semiHidden="0" w:uiPriority="73" w:unhideWhenUsed="0"/>
+    <w:lsdException w:name="Light Shading Accent 2" w:semiHidden="0" w:uiPriority="60" w:unhideWhenUsed="0"/>
+    <w:lsdException w:name="Light List Accent 2" w:semiHidden="0" w:uiPriority="61" w:unhideWhenUsed="0"/>
+    <w:lsdException w:name="Light Grid Accent 2" w:semiHidden="0" w:uiPriority="62" w:unhideWhenUsed="0"/>
+    <w:lsdException w:name="Medium Shading 1 Accent 2" w:semiHidden="0" w:uiPriority="63" w:unhideWhenUsed="0"/>
+    <w:lsdException w:name="Medium Shading 2 Accent 2" w:semiHidden="0" w:uiPriority="64" w:unhideWhenUsed="0"/>
+    <w:lsdException w:name="Medium List 1 Accent 2" w:semiHidden="0" w:uiPriority="65" w:unhideWhenUsed="0"/>
+    <w:lsdException w:name="Medium List 2 Accent 2" w:semiHidden="0" w:uiPriority="66" w:unhideWhenUsed="0"/>
+    <w:lsdException w:name="Medium Grid 1 Accent 2" w:semiHidden="0" w:uiPriority="67" w:unhideWhenUsed="0"/>
+    <w:lsdException w:name="Medium Grid 2 Accent 2" w:semiHidden="0" w:uiPriority="68" w:unhideWhenUsed="0"/>
+    <w:lsdException w:name="Medium Grid 3 Accent 2" w:semiHidden="0" w:uiPriority="69" w:unhideWhenUsed="0"/>
+    <w:lsdException w:name="Dark List Accent 2" w:semiHidden="0" w:uiPriority="70" w:unhideWhenUsed="0"/>
+    <w:lsdException w:name="Colorful Shading Accent 2" w:semiHidden="0" w:uiPriority="71" w:unhideWhenUsed="0"/>
+    <w:lsdException w:name="Colorful List Accent 2" w:semiHidden="0" w:uiPriority="72" w:unhideWhenUsed="0"/>
+    <w:lsdException w:name="Colorful Grid Accent 2" w:semiHidden="0" w:uiPriority="73" w:unhideWhenUsed="0"/>
+    <w:lsdException w:name="Light Shading Accent 3" w:semiHidden="0" w:uiPriority="60" w:unhideWhenUsed="0"/>
+    <w:lsdException w:name="Light List Accent 3" w:semiHidden="0" w:uiPriority="61" w:unhideWhenUsed="0"/>
+    <w:lsdException w:name="Light Grid Accent 3" w:semiHidden="0" w:uiPriority="62" w:unhideWhenUsed="0"/>
+    <w:lsdException w:name="Medium Shading 1 Accent 3" w:semiHidden="0" w:uiPriority="63" w:unhideWhenUsed="0"/>
+    <w:lsdException w:name="Medium Shading 2 Accent 3" w:semiHidden="0" w:uiPriority="64" w:unhideWhenUsed="0"/>
+    <w:lsdException w:name="Medium List 1 Accent 3" w:semiHidden="0" w:uiPriority="65" w:unhideWhenUsed="0"/>
+    <w:lsdException w:name="Medium List 2 Accent 3" w:semiHidden="0" w:uiPriority="66" w:unhideWhenUsed="0"/>
+    <w:lsdException w:name="Medium Grid 1 Accent 3" w:semiHidden="0" w:uiPriority="67" w:unhideWhenUsed="0"/>
+    <w:lsdException w:name="Medium Grid 2 Accent 3" w:semiHidden="0" w:uiPriority="68" w:unhideWhenUsed="0"/>
+    <w:lsdException w:name="Medium Grid 3 Accent 3" w:semiHidden="0" w:uiPriority="69" w:unhideWhenUsed="0"/>
+    <w:lsdException w:name="Dark List Accent 3" w:semiHidden="0" w:uiPriority="70" w:unhideWhenUsed="0"/>
+    <w:lsdException w:name="Colorful Shading Accent 3" w:semiHidden="0" w:uiPriority="71" w:unhideWhenUsed="0"/>
+    <w:lsdException w:name="Colorful List Accent 3" w:semiHidden="0" w:uiPriority="72" w:unhideWhenUsed="0"/>
+    <w:lsdException w:name="Colorful Grid Accent 3" w:semiHidden="0" w:uiPriority="73" w:unhideWhenUsed="0"/>
+    <w:lsdException w:name="Light Shading Accent 4" w:semiHidden="0" w:uiPriority="60" w:unhideWhenUsed="0"/>
+    <w:lsdException w:name="Light List Accent 4" w:semiHidden="0" w:uiPriority="61" w:unhideWhenUsed="0"/>
+    <w:lsdException w:name="Light Grid Accent 4" w:semiHidden="0" w:uiPriority="62" w:unhideWhenUsed="0"/>
+    <w:lsdException w:name="Medium Shading 1 Accent 4" w:semiHidden="0" w:uiPriority="63" w:unhideWhenUsed="0"/>
+    <w:lsdException w:name="Medium Shading 2 Accent 4" w:semiHidden="0" w:uiPriority="64" w:unhideWhenUsed="0"/>
+    <w:lsdException w:name="Medium List 1 Accent 4" w:semiHidden="0" w:uiPriority="65" w:unhideWhenUsed="0"/>
+    <w:lsdException w:name="Medium List 2 Accent 4" w:semiHidden="0" w:uiPriority="66" w:unhideWhenUsed="0"/>
+    <w:lsdException w:name="Medium Grid 1 Accent 4" w:semiHidden="0" w:uiPriority="67" w:unhideWhenUsed="0"/>
+    <w:lsdException w:name="Medium Grid 2 Accent 4" w:semiHidden="0" w:uiPriority="68" w:unhideWhenUsed="0"/>
+    <w:lsdException w:name="Medium Grid 3 Accent 4" w:semiHidden="0" w:uiPriority="69" w:unhideWhenUsed="0"/>
+    <w:lsdException w:name="Dark List Accent 4" w:semiHidden="0" w:uiPriority="70" w:unhideWhenUsed="0"/>
+    <w:lsdException w:name="Colorful Shading Accent 4" w:semiHidden="0" w:uiPriority="71" w:unhideWhenUsed="0"/>
+    <w:lsdException w:name="Colorful List Accent 4" w:semiHidden="0" w:uiPriority="72" w:unhideWhenUsed="0"/>
+    <w:lsdException w:name="Colorful Grid Accent 4" w:semiHidden="0" w:uiPriority="73" w:unhideWhenUsed="0"/>
+    <w:lsdException w:name="Light Shading Accent 5" w:semiHidden="0" w:uiPriority="60" w:unhideWhenUsed="0"/>
+    <w:lsdException w:name="Light List Accent 5" w:semiHidden="0" w:uiPriority="61" w:unhideWhenUsed="0"/>
+    <w:lsdException w:name="Light Grid Accent 5" w:semiHidden="0" w:uiPriority="62" w:unhideWhenUsed="0"/>
+    <w:lsdException w:name="Medium Shading 1 Accent 5" w:semiHidden="0" w:uiPriority="63" w:unhideWhenUsed="0"/>
+    <w:lsdException w:name="Medium Shading 2 Accent 5" w:semiHidden="0" w:uiPriority="64" w:unhideWhenUsed="0"/>
+    <w:lsdException w:name="Medium List 1 Accent 5" w:semiHidden="0" w:uiPriority="65" w:unhideWhenUsed="0"/>
+    <w:lsdException w:name="Medium List 2 Accent 5" w:semiHidden="0" w:uiPriority="66" w:unhideWhenUsed="0"/>
+    <w:lsdException w:name="Medium Grid 1 Accent 5" w:semiHidden="0" w:uiPriority="67" w:unhideWhenUsed="0"/>
+    <w:lsdException w:name="Medium Grid 2 Accent 5" w:semiHidden="0" w:uiPriority="68" w:unhideWhenUsed="0"/>
+    <w:lsdException w:name="Medium Grid 3 Accent 5" w:semiHidden="0" w:uiPriority="69" w:unhideWhenUsed="0"/>
+    <w:lsdException w:name="Dark List Accent 5" w:semiHidden="0" w:uiPriority="70" w:unhideWhenUsed="0"/>
+    <w:lsdException w:name="Colorful Shading Accent 5" w:semiHidden="0" w:uiPriority="71" w:unhideWhenUsed="0"/>
+    <w:lsdException w:name="Colorful List Accent 5" w:semiHidden="0" w:uiPriority="72" w:unhideWhenUsed="0"/>
+    <w:lsdException w:name="Colorful Grid Accent 5" w:semiHidden="0" w:uiPriority="73" w:unhideWhenUsed="0"/>
+    <w:lsdException w:name="Light Shading Accent 6" w:semiHidden="0" w:uiPriority="60" w:unhideWhenUsed="0"/>
+    <w:lsdException w:name="Light List Accent 6" w:semiHidden="0" w:uiPriority="61" w:unhideWhenUsed="0"/>
+    <w:lsdException w:name="Light Grid Accent 6" w:semiHidden="0" w:uiPriority="62" w:unhideWhenUsed="0"/>
+    <w:lsdException w:name="Medium Shading 1 Accent 6" w:semiHidden="0" w:uiPriority="63" w:unhideWhenUsed="0"/>
+    <w:lsdException w:name="Medium Shading 2 Accent 6" w:semiHidden="0" w:uiPriority="64" w:unhideWhenUsed="0"/>
+    <w:lsdException w:name="Medium List 1 Accent 6" w:semiHidden="0" w:uiPriority="65" w:unhideWhenUsed="0"/>
+    <w:lsdException w:name="Medium List 2 Accent 6" w:semiHidden="0" w:uiPriority="66" w:unhideWhenUsed="0"/>
+    <w:lsdException w:name="Medium Grid 1 Accent 6" w:semiHidden="0" w:uiPriority="67" w:unhideWhenUsed="0"/>
+    <w:lsdException w:name="Medium Grid 2 Accent 6" w:semiHidden="0" w:uiPriority="68" w:unhideWhenUsed="0"/>
+    <w:lsdException w:name="Medium Grid 3 Accent 6" w:semiHidden="0" w:uiPriority="69" w:unhideWhenUsed="0"/>
+    <w:lsdException w:name="Dark List Accent 6" w:semiHidden="0" w:uiPriority="70" w:unhideWhenUsed="0"/>
+    <w:lsdException w:name="Colorful Shading Accent 6" w:semiHidden="0" w:uiPriority="71" w:unhideWhenUsed="0"/>
+    <w:lsdException w:name="Colorful List Accent 6" w:semiHidden="0" w:uiPriority="72" w:unhideWhenUsed="0"/>
+    <w:lsdException w:name="Colorful Grid Accent 6" w:semiHidden="0" w:uiPriority="73" w:unhideWhenUsed="0"/>
+    <w:lsdException w:name="Subtle Emphasis" w:semiHidden="0" w:uiPriority="19" w:unhideWhenUsed="0" w:qFormat="1"/>
+    <w:lsdException w:name="Intense Emphasis" w:semiHidden="0" w:uiPriority="21" w:unhideWhenUsed="0" w:qFormat="1"/>
+    <w:lsdException w:name="Subtle Reference" w:semiHidden="0" w:uiPriority="31" w:unhideWhenUsed="0" w:qFormat="1"/>
+    <w:lsdException w:name="Intense Reference" w:semiHidden="0" w:uiPriority="32" w:unhideWhenUsed="0" w:qFormat="1"/>
+    <w:lsdException w:name="Book Title" w:semiHidden="0" w:uiPriority="33" w:unhideWhenUsed="0" w:qFormat="1"/>
+    <w:lsdException w:name="Bibliography" w:uiPriority="37"/>
+    <w:lsdException w:name="TOC Heading" w:uiPriority="39" w:qFormat="1"/>
+  </w:latentStyles>
+  <w:style w:type="paragraph" w:default="1" w:styleId="Normal">
+    <w:name w:val="Normal"/>
+    <w:qFormat/>
+  </w:style>
+  <w:style w:type="character" w:default="1" w:styleId="Fuentedeprrafopredeter">
+    <w:name w:val="Default Paragraph Font"/>
+    <w:uiPriority w:val="1"/>
+    <w:semiHidden/>
+    <w:unhideWhenUsed/>
+  </w:style>
+  <w:style w:type="table" w:default="1" w:styleId="Tablanormal">
+    <w:name w:val="Normal Table"/>
+    <w:uiPriority w:val="99"/>
+    <w:semiHidden/>
+    <w:unhideWhenUsed/>
+    <w:tblPr>
+      <w:tblInd w:w="0" w:type="dxa"/>
+      <w:tblCellMar>
+        <w:top w:w="0" w:type="dxa"/>
+        <w:left w:w="108" w:type="dxa"/>
+        <w:bottom w:w="0" w:type="dxa"/>
+        <w:right w:w="108" w:type="dxa"/>
+      </w:tblCellMar>
+    </w:tblPr>
+  </w:style>
+  <w:style w:type="numbering" w:default="1" w:styleId="Sinlista">
+    <w:name w:val="No List"/>
+    <w:uiPriority w:val="99"/>
+    <w:semiHidden/>
+    <w:unhideWhenUsed/>
+  </w:style>
+  <w:style w:type="paragraph" w:customStyle="1" w:styleId="3472E177C7A544B2ADE87E396EEA6D4D">
+    <w:name w:val="3472E177C7A544B2ADE87E396EEA6D4D"/>
+    <w:rsid w:val="009D4622"/>
+  </w:style>
+</w:styles>
+</file>
+
+<file path=word/glossary/webSettings.xml><?xml version="1.0" encoding="utf-8"?>
+<w:webSettings xmlns:mc="http://schemas.openxmlformats.org/markup-compatibility/2006" xmlns:r="http://schemas.openxmlformats.org/officeDocument/2006/relationships" xmlns:w="http://schemas.openxmlformats.org/wordprocessingml/2006/main" xmlns:w14="http://schemas.microsoft.com/office/word/2010/wordml" mc:Ignorable="w14">
+  <w:optimizeForBrowser/>
+  <w:allowPNG/>
+</w:webSettings>
 </file>
 
 <file path=word/theme/theme1.xml><?xml version="1.0" encoding="utf-8"?>

</xml_diff>

<commit_message>
Realice la tarea de análisis de CU. adm. notas v.0
</commit_message>
<xml_diff>
--- a/Documentos/Documento del Proyecto( Linea  Base).docx
+++ b/Documentos/Documento del Proyecto( Linea  Base).docx
@@ -292,7 +292,7 @@
                     </pic:cNvPicPr>
                   </pic:nvPicPr>
                   <pic:blipFill>
-                    <a:blip r:embed="rId6"/>
+                    <a:blip r:embed="rId8"/>
                     <a:srcRect/>
                     <a:stretch>
                       <a:fillRect/>
@@ -415,7 +415,7 @@
                     </pic:cNvPicPr>
                   </pic:nvPicPr>
                   <pic:blipFill>
-                    <a:blip r:embed="rId7"/>
+                    <a:blip r:embed="rId9"/>
                     <a:srcRect/>
                     <a:stretch>
                       <a:fillRect/>
@@ -1922,7 +1922,7 @@
                     </pic:cNvPicPr>
                   </pic:nvPicPr>
                   <pic:blipFill>
-                    <a:blip r:embed="rId8"/>
+                    <a:blip r:embed="rId10"/>
                     <a:srcRect/>
                     <a:stretch>
                       <a:fillRect/>
@@ -2029,7 +2029,7 @@
                     </pic:cNvPicPr>
                   </pic:nvPicPr>
                   <pic:blipFill>
-                    <a:blip r:embed="rId9"/>
+                    <a:blip r:embed="rId11"/>
                     <a:srcRect l="18983" t="22601" r="22394" b="13845"/>
                     <a:stretch>
                       <a:fillRect/>
@@ -2169,7 +2169,7 @@
                     </pic:cNvPicPr>
                   </pic:nvPicPr>
                   <pic:blipFill>
-                    <a:blip r:embed="rId10">
+                    <a:blip r:embed="rId12">
                       <a:extLst>
                         <a:ext uri="{28A0092B-C50C-407E-A947-70E740481C1C}">
                           <a14:useLocalDpi xmlns:a14="http://schemas.microsoft.com/office/drawing/2010/main" val="0"/>
@@ -2230,7 +2230,7 @@
                     </pic:cNvPicPr>
                   </pic:nvPicPr>
                   <pic:blipFill>
-                    <a:blip r:embed="rId11">
+                    <a:blip r:embed="rId13">
                       <a:lum bright="34000" contrast="-24000"/>
                       <a:extLst>
                         <a:ext uri="{28A0092B-C50C-407E-A947-70E740481C1C}">
@@ -2762,6 +2762,1463 @@
           </mc:Fallback>
         </mc:AlternateContent>
       </w:r>
+    </w:p>
+    <w:p/>
+    <w:p/>
+    <w:p/>
+    <w:p/>
+    <w:p/>
+    <w:p/>
+    <w:p/>
+    <w:p/>
+    <w:p/>
+    <w:p/>
+    <w:p/>
+    <w:p>
+      <w:pPr>
+        <w:tabs>
+          <w:tab w:val="left" w:pos="1421"/>
+        </w:tabs>
+      </w:pPr>
+      <w:r>
+        <w:tab/>
+      </w:r>
+    </w:p>
+    <w:p>
+      <w:pPr>
+        <w:tabs>
+          <w:tab w:val="left" w:pos="1421"/>
+        </w:tabs>
+      </w:pPr>
+    </w:p>
+    <w:p>
+      <w:pPr>
+        <w:pStyle w:val="Prrafodelista"/>
+        <w:numPr>
+          <w:ilvl w:val="0"/>
+          <w:numId w:val="6"/>
+        </w:numPr>
+        <w:spacing w:line="360" w:lineRule="auto"/>
+        <w:jc w:val="both"/>
+        <w:rPr>
+          <w:b/>
+        </w:rPr>
+      </w:pPr>
+      <w:r>
+        <w:rPr>
+          <w:b/>
+          <w:i/>
+        </w:rPr>
+        <w:lastRenderedPageBreak/>
+        <w:t>Caso de Uso (CU3</w:t>
+      </w:r>
+      <w:r>
+        <w:rPr>
+          <w:b/>
+          <w:i/>
+        </w:rPr>
+        <w:t>):</w:t>
+      </w:r>
+      <w:r>
+        <w:t xml:space="preserve"> </w:t>
+      </w:r>
+      <w:r>
+        <w:t>Administrar Notas</w:t>
+      </w:r>
+    </w:p>
+    <w:p>
+      <w:pPr>
+        <w:spacing w:line="360" w:lineRule="auto"/>
+        <w:jc w:val="center"/>
+        <w:rPr>
+          <w:b/>
+        </w:rPr>
+      </w:pPr>
+      <w:r>
+        <w:rPr>
+          <w:b/>
+          <w:noProof/>
+        </w:rPr>
+        <w:drawing>
+          <wp:inline distT="0" distB="0" distL="0" distR="0" wp14:anchorId="5023F000" wp14:editId="0DBB20C6">
+            <wp:extent cx="2381885" cy="1967230"/>
+            <wp:effectExtent l="19050" t="0" r="0" b="0"/>
+            <wp:docPr id="12" name="Imagen 7"/>
+            <wp:cNvGraphicFramePr>
+              <a:graphicFrameLocks xmlns:a="http://schemas.openxmlformats.org/drawingml/2006/main" noChangeAspect="1"/>
+            </wp:cNvGraphicFramePr>
+            <a:graphic xmlns:a="http://schemas.openxmlformats.org/drawingml/2006/main">
+              <a:graphicData uri="http://schemas.openxmlformats.org/drawingml/2006/picture">
+                <pic:pic xmlns:pic="http://schemas.openxmlformats.org/drawingml/2006/picture">
+                  <pic:nvPicPr>
+                    <pic:cNvPr id="0" name="Picture 7"/>
+                    <pic:cNvPicPr>
+                      <a:picLocks noChangeAspect="1" noChangeArrowheads="1"/>
+                    </pic:cNvPicPr>
+                  </pic:nvPicPr>
+                  <pic:blipFill>
+                    <a:blip r:embed="rId14"/>
+                    <a:srcRect/>
+                    <a:stretch>
+                      <a:fillRect/>
+                    </a:stretch>
+                  </pic:blipFill>
+                  <pic:spPr bwMode="auto">
+                    <a:xfrm>
+                      <a:off x="0" y="0"/>
+                      <a:ext cx="2381885" cy="1967230"/>
+                    </a:xfrm>
+                    <a:prstGeom prst="rect">
+                      <a:avLst/>
+                    </a:prstGeom>
+                    <a:noFill/>
+                    <a:ln w="9525">
+                      <a:noFill/>
+                      <a:miter lim="800000"/>
+                      <a:headEnd/>
+                      <a:tailEnd/>
+                    </a:ln>
+                  </pic:spPr>
+                </pic:pic>
+              </a:graphicData>
+            </a:graphic>
+          </wp:inline>
+        </w:drawing>
+      </w:r>
+    </w:p>
+    <w:p>
+      <w:pPr>
+        <w:spacing w:line="360" w:lineRule="auto"/>
+        <w:ind w:left="708" w:right="1041"/>
+        <w:jc w:val="center"/>
+        <w:rPr>
+          <w:b/>
+          <w:i/>
+          <w:u w:val="single"/>
+        </w:rPr>
+      </w:pPr>
+      <w:r>
+        <w:rPr>
+          <w:b/>
+          <w:i/>
+          <w:u w:val="single"/>
+        </w:rPr>
+        <w:t>Detalle</w:t>
+      </w:r>
+    </w:p>
+    <w:tbl>
+      <w:tblPr>
+        <w:tblW w:w="0" w:type="auto"/>
+        <w:jc w:val="center"/>
+        <w:tblBorders>
+          <w:top w:val="single" w:sz="4" w:space="0" w:color="auto"/>
+          <w:left w:val="single" w:sz="4" w:space="0" w:color="auto"/>
+          <w:bottom w:val="single" w:sz="4" w:space="0" w:color="auto"/>
+          <w:right w:val="single" w:sz="4" w:space="0" w:color="auto"/>
+          <w:insideH w:val="single" w:sz="4" w:space="0" w:color="auto"/>
+          <w:insideV w:val="single" w:sz="4" w:space="0" w:color="auto"/>
+        </w:tblBorders>
+        <w:tblLook w:val="01E0" w:firstRow="1" w:lastRow="1" w:firstColumn="1" w:lastColumn="1" w:noHBand="0" w:noVBand="0"/>
+      </w:tblPr>
+      <w:tblGrid>
+        <w:gridCol w:w="3650"/>
+        <w:gridCol w:w="4832"/>
+      </w:tblGrid>
+      <w:tr>
+        <w:trPr>
+          <w:jc w:val="center"/>
+        </w:trPr>
+        <w:tc>
+          <w:tcPr>
+            <w:tcW w:w="3650" w:type="dxa"/>
+            <w:shd w:val="pct10" w:color="auto" w:fill="auto"/>
+          </w:tcPr>
+          <w:p>
+            <w:pPr>
+              <w:pStyle w:val="Sinespaciado"/>
+              <w:spacing w:before="60"/>
+              <w:jc w:val="center"/>
+              <w:rPr>
+                <w:b/>
+                <w:sz w:val="20"/>
+                <w:szCs w:val="20"/>
+              </w:rPr>
+            </w:pPr>
+            <w:r>
+              <w:rPr>
+                <w:b/>
+                <w:sz w:val="20"/>
+                <w:szCs w:val="20"/>
+              </w:rPr>
+              <w:t>CASO DE USO</w:t>
+            </w:r>
+          </w:p>
+        </w:tc>
+        <w:tc>
+          <w:tcPr>
+            <w:tcW w:w="4832" w:type="dxa"/>
+            <w:shd w:val="pct10" w:color="auto" w:fill="auto"/>
+          </w:tcPr>
+          <w:p>
+            <w:pPr>
+              <w:pStyle w:val="Sinespaciado"/>
+              <w:spacing w:before="60"/>
+              <w:jc w:val="center"/>
+              <w:rPr>
+                <w:b/>
+                <w:sz w:val="20"/>
+                <w:szCs w:val="20"/>
+              </w:rPr>
+            </w:pPr>
+            <w:r>
+              <w:rPr>
+                <w:b/>
+                <w:sz w:val="20"/>
+                <w:szCs w:val="20"/>
+              </w:rPr>
+              <w:t>CU</w:t>
+            </w:r>
+            <w:r>
+              <w:rPr>
+                <w:b/>
+                <w:sz w:val="20"/>
+                <w:szCs w:val="20"/>
+              </w:rPr>
+              <w:t>3</w:t>
+            </w:r>
+            <w:r>
+              <w:rPr>
+                <w:b/>
+                <w:sz w:val="20"/>
+                <w:szCs w:val="20"/>
+              </w:rPr>
+              <w:t xml:space="preserve">:  </w:t>
+            </w:r>
+            <w:r>
+              <w:rPr>
+                <w:b/>
+                <w:sz w:val="20"/>
+                <w:szCs w:val="20"/>
+              </w:rPr>
+              <w:t>ADMINISTRAR NOTAS</w:t>
+            </w:r>
+          </w:p>
+        </w:tc>
+      </w:tr>
+      <w:tr>
+        <w:trPr>
+          <w:jc w:val="center"/>
+        </w:trPr>
+        <w:tc>
+          <w:tcPr>
+            <w:tcW w:w="3650" w:type="dxa"/>
+          </w:tcPr>
+          <w:p>
+            <w:pPr>
+              <w:pStyle w:val="Sinespaciado"/>
+              <w:spacing w:before="60"/>
+              <w:rPr>
+                <w:b/>
+                <w:sz w:val="20"/>
+                <w:szCs w:val="20"/>
+              </w:rPr>
+            </w:pPr>
+            <w:r>
+              <w:rPr>
+                <w:b/>
+                <w:sz w:val="20"/>
+                <w:szCs w:val="20"/>
+              </w:rPr>
+              <w:t xml:space="preserve">Propósito </w:t>
+            </w:r>
+          </w:p>
+        </w:tc>
+        <w:tc>
+          <w:tcPr>
+            <w:tcW w:w="4832" w:type="dxa"/>
+          </w:tcPr>
+          <w:p>
+            <w:pPr>
+              <w:pStyle w:val="Sinespaciado"/>
+              <w:spacing w:before="60"/>
+              <w:jc w:val="both"/>
+              <w:rPr>
+                <w:sz w:val="20"/>
+                <w:szCs w:val="20"/>
+              </w:rPr>
+            </w:pPr>
+            <w:r>
+              <w:rPr>
+                <w:sz w:val="20"/>
+                <w:szCs w:val="20"/>
+              </w:rPr>
+              <w:t>Organizar y mantener un registro de los resultados de las notas obtenidas de la realización de los exámenes realizados  por los distintos alumnos.</w:t>
+            </w:r>
+          </w:p>
+        </w:tc>
+      </w:tr>
+      <w:tr>
+        <w:trPr>
+          <w:jc w:val="center"/>
+        </w:trPr>
+        <w:tc>
+          <w:tcPr>
+            <w:tcW w:w="3650" w:type="dxa"/>
+          </w:tcPr>
+          <w:p>
+            <w:pPr>
+              <w:pStyle w:val="Sinespaciado"/>
+              <w:spacing w:before="60"/>
+              <w:rPr>
+                <w:b/>
+                <w:sz w:val="20"/>
+                <w:szCs w:val="20"/>
+              </w:rPr>
+            </w:pPr>
+            <w:r>
+              <w:rPr>
+                <w:b/>
+                <w:sz w:val="20"/>
+                <w:szCs w:val="20"/>
+              </w:rPr>
+              <w:t>Actores</w:t>
+            </w:r>
+          </w:p>
+        </w:tc>
+        <w:tc>
+          <w:tcPr>
+            <w:tcW w:w="4832" w:type="dxa"/>
+          </w:tcPr>
+          <w:p>
+            <w:pPr>
+              <w:pStyle w:val="Sinespaciado"/>
+              <w:spacing w:before="60"/>
+              <w:rPr>
+                <w:sz w:val="20"/>
+                <w:szCs w:val="20"/>
+              </w:rPr>
+            </w:pPr>
+            <w:r>
+              <w:rPr>
+                <w:sz w:val="20"/>
+                <w:szCs w:val="20"/>
+              </w:rPr>
+              <w:t>Profesor</w:t>
+            </w:r>
+          </w:p>
+        </w:tc>
+      </w:tr>
+      <w:tr>
+        <w:trPr>
+          <w:jc w:val="center"/>
+        </w:trPr>
+        <w:tc>
+          <w:tcPr>
+            <w:tcW w:w="3650" w:type="dxa"/>
+          </w:tcPr>
+          <w:p>
+            <w:pPr>
+              <w:pStyle w:val="Sinespaciado"/>
+              <w:spacing w:before="60"/>
+              <w:rPr>
+                <w:b/>
+                <w:sz w:val="20"/>
+                <w:szCs w:val="20"/>
+              </w:rPr>
+            </w:pPr>
+            <w:r>
+              <w:rPr>
+                <w:b/>
+                <w:sz w:val="20"/>
+                <w:szCs w:val="20"/>
+              </w:rPr>
+              <w:t>Actor iniciador</w:t>
+            </w:r>
+          </w:p>
+        </w:tc>
+        <w:tc>
+          <w:tcPr>
+            <w:tcW w:w="4832" w:type="dxa"/>
+          </w:tcPr>
+          <w:p>
+            <w:pPr>
+              <w:pStyle w:val="Sinespaciado"/>
+              <w:spacing w:before="60"/>
+              <w:rPr>
+                <w:sz w:val="20"/>
+                <w:szCs w:val="20"/>
+              </w:rPr>
+            </w:pPr>
+            <w:r>
+              <w:rPr>
+                <w:sz w:val="20"/>
+                <w:szCs w:val="20"/>
+              </w:rPr>
+              <w:t>Profesor</w:t>
+            </w:r>
+          </w:p>
+        </w:tc>
+      </w:tr>
+      <w:tr>
+        <w:trPr>
+          <w:jc w:val="center"/>
+        </w:trPr>
+        <w:tc>
+          <w:tcPr>
+            <w:tcW w:w="3650" w:type="dxa"/>
+          </w:tcPr>
+          <w:p>
+            <w:pPr>
+              <w:pStyle w:val="Sinespaciado"/>
+              <w:spacing w:before="60"/>
+              <w:rPr>
+                <w:b/>
+                <w:sz w:val="20"/>
+                <w:szCs w:val="20"/>
+              </w:rPr>
+            </w:pPr>
+            <w:r>
+              <w:rPr>
+                <w:b/>
+                <w:sz w:val="20"/>
+                <w:szCs w:val="20"/>
+              </w:rPr>
+              <w:t>Pre-condición</w:t>
+            </w:r>
+          </w:p>
+        </w:tc>
+        <w:tc>
+          <w:tcPr>
+            <w:tcW w:w="4832" w:type="dxa"/>
+          </w:tcPr>
+          <w:p>
+            <w:pPr>
+              <w:pStyle w:val="Sinespaciado"/>
+              <w:spacing w:before="60"/>
+              <w:rPr>
+                <w:sz w:val="20"/>
+                <w:szCs w:val="20"/>
+              </w:rPr>
+            </w:pPr>
+            <w:r>
+              <w:rPr>
+                <w:sz w:val="20"/>
+                <w:szCs w:val="20"/>
+              </w:rPr>
+              <w:t>Realizar examen y transferir resultados.</w:t>
+            </w:r>
+          </w:p>
+        </w:tc>
+      </w:tr>
+      <w:tr>
+        <w:trPr>
+          <w:jc w:val="center"/>
+        </w:trPr>
+        <w:tc>
+          <w:tcPr>
+            <w:tcW w:w="3650" w:type="dxa"/>
+            <w:tcBorders>
+              <w:bottom w:val="single" w:sz="4" w:space="0" w:color="auto"/>
+            </w:tcBorders>
+          </w:tcPr>
+          <w:p>
+            <w:pPr>
+              <w:pStyle w:val="Sinespaciado"/>
+              <w:spacing w:before="60"/>
+              <w:rPr>
+                <w:b/>
+                <w:sz w:val="20"/>
+                <w:szCs w:val="20"/>
+              </w:rPr>
+            </w:pPr>
+            <w:r>
+              <w:rPr>
+                <w:b/>
+                <w:sz w:val="20"/>
+                <w:szCs w:val="20"/>
+              </w:rPr>
+              <w:t>Post-condición</w:t>
+            </w:r>
+          </w:p>
+        </w:tc>
+        <w:tc>
+          <w:tcPr>
+            <w:tcW w:w="4832" w:type="dxa"/>
+            <w:tcBorders>
+              <w:bottom w:val="single" w:sz="4" w:space="0" w:color="auto"/>
+            </w:tcBorders>
+          </w:tcPr>
+          <w:p>
+            <w:pPr>
+              <w:pStyle w:val="Sinespaciado"/>
+              <w:spacing w:before="60"/>
+              <w:rPr>
+                <w:caps/>
+                <w:sz w:val="20"/>
+                <w:szCs w:val="20"/>
+              </w:rPr>
+            </w:pPr>
+            <w:r>
+              <w:rPr>
+                <w:sz w:val="20"/>
+                <w:szCs w:val="20"/>
+              </w:rPr>
+              <w:t>Generar PDF.</w:t>
+            </w:r>
+          </w:p>
+        </w:tc>
+      </w:tr>
+      <w:tr>
+        <w:trPr>
+          <w:jc w:val="center"/>
+        </w:trPr>
+        <w:tc>
+          <w:tcPr>
+            <w:tcW w:w="8482" w:type="dxa"/>
+            <w:gridSpan w:val="2"/>
+            <w:shd w:val="pct10" w:color="auto" w:fill="auto"/>
+          </w:tcPr>
+          <w:p>
+            <w:pPr>
+              <w:spacing w:before="60"/>
+              <w:jc w:val="center"/>
+              <w:rPr>
+                <w:b/>
+                <w:sz w:val="20"/>
+                <w:szCs w:val="20"/>
+              </w:rPr>
+            </w:pPr>
+            <w:r>
+              <w:rPr>
+                <w:b/>
+                <w:sz w:val="20"/>
+                <w:szCs w:val="20"/>
+              </w:rPr>
+              <w:t>CAMINO BASICO</w:t>
+            </w:r>
+          </w:p>
+        </w:tc>
+      </w:tr>
+      <w:tr>
+        <w:trPr>
+          <w:jc w:val="center"/>
+        </w:trPr>
+        <w:tc>
+          <w:tcPr>
+            <w:tcW w:w="3650" w:type="dxa"/>
+          </w:tcPr>
+          <w:p>
+            <w:pPr>
+              <w:spacing w:before="60"/>
+              <w:ind w:left="708"/>
+              <w:rPr>
+                <w:b/>
+                <w:sz w:val="20"/>
+                <w:szCs w:val="20"/>
+              </w:rPr>
+            </w:pPr>
+            <w:r>
+              <w:rPr>
+                <w:b/>
+                <w:sz w:val="20"/>
+                <w:szCs w:val="20"/>
+              </w:rPr>
+              <w:t>Acciones del Actor</w:t>
+            </w:r>
+          </w:p>
+        </w:tc>
+        <w:tc>
+          <w:tcPr>
+            <w:tcW w:w="4832" w:type="dxa"/>
+          </w:tcPr>
+          <w:p>
+            <w:pPr>
+              <w:spacing w:before="60"/>
+              <w:ind w:left="708"/>
+              <w:jc w:val="center"/>
+              <w:rPr>
+                <w:b/>
+                <w:sz w:val="20"/>
+                <w:szCs w:val="20"/>
+              </w:rPr>
+            </w:pPr>
+            <w:r>
+              <w:rPr>
+                <w:b/>
+                <w:sz w:val="20"/>
+                <w:szCs w:val="20"/>
+              </w:rPr>
+              <w:t>Respuesta del Sistema</w:t>
+            </w:r>
+          </w:p>
+        </w:tc>
+      </w:tr>
+      <w:tr>
+        <w:trPr>
+          <w:trHeight w:val="547"/>
+          <w:jc w:val="center"/>
+        </w:trPr>
+        <w:tc>
+          <w:tcPr>
+            <w:tcW w:w="3650" w:type="dxa"/>
+          </w:tcPr>
+          <w:p>
+            <w:pPr>
+              <w:spacing w:before="60"/>
+              <w:jc w:val="both"/>
+              <w:rPr>
+                <w:sz w:val="20"/>
+                <w:szCs w:val="20"/>
+              </w:rPr>
+            </w:pPr>
+            <w:r>
+              <w:rPr>
+                <w:sz w:val="20"/>
+                <w:szCs w:val="20"/>
+              </w:rPr>
+              <w:t>1.- Presiona botón administrar notas.</w:t>
+            </w:r>
+          </w:p>
+          <w:p>
+            <w:pPr>
+              <w:spacing w:before="60"/>
+              <w:jc w:val="both"/>
+              <w:rPr>
+                <w:sz w:val="20"/>
+                <w:szCs w:val="20"/>
+              </w:rPr>
+            </w:pPr>
+            <w:r>
+              <w:rPr>
+                <w:sz w:val="20"/>
+                <w:szCs w:val="20"/>
+              </w:rPr>
+              <w:t>3.- Selecciona una nota.</w:t>
+            </w:r>
+          </w:p>
+          <w:p>
+            <w:pPr>
+              <w:spacing w:before="60"/>
+              <w:jc w:val="both"/>
+              <w:rPr>
+                <w:sz w:val="20"/>
+                <w:szCs w:val="20"/>
+              </w:rPr>
+            </w:pPr>
+          </w:p>
+        </w:tc>
+        <w:tc>
+          <w:tcPr>
+            <w:tcW w:w="4832" w:type="dxa"/>
+          </w:tcPr>
+          <w:p>
+            <w:pPr>
+              <w:spacing w:before="60" w:after="60"/>
+              <w:jc w:val="both"/>
+              <w:rPr>
+                <w:sz w:val="20"/>
+                <w:szCs w:val="20"/>
+              </w:rPr>
+            </w:pPr>
+            <w:r>
+              <w:rPr>
+                <w:sz w:val="20"/>
+                <w:szCs w:val="20"/>
+              </w:rPr>
+              <w:t>2.- El sistema recupera y muestra una lista de los archivos transferidos de exámenes resueltos organizados por alumno.</w:t>
+            </w:r>
+          </w:p>
+          <w:p>
+            <w:pPr>
+              <w:spacing w:before="60" w:after="60"/>
+              <w:jc w:val="both"/>
+              <w:rPr>
+                <w:sz w:val="20"/>
+                <w:szCs w:val="20"/>
+              </w:rPr>
+            </w:pPr>
+            <w:r>
+              <w:rPr>
+                <w:sz w:val="20"/>
+                <w:szCs w:val="20"/>
+              </w:rPr>
+              <w:t>4.- El sistema muestra los detalles de la calificación asignada a la correspondiente nota seleccionada.</w:t>
+            </w:r>
+          </w:p>
+        </w:tc>
+      </w:tr>
+      <w:tr>
+        <w:trPr>
+          <w:jc w:val="center"/>
+        </w:trPr>
+        <w:tc>
+          <w:tcPr>
+            <w:tcW w:w="8482" w:type="dxa"/>
+            <w:gridSpan w:val="2"/>
+            <w:shd w:val="pct10" w:color="auto" w:fill="auto"/>
+          </w:tcPr>
+          <w:p>
+            <w:pPr>
+              <w:spacing w:before="60"/>
+              <w:jc w:val="center"/>
+              <w:rPr>
+                <w:b/>
+                <w:sz w:val="20"/>
+                <w:szCs w:val="20"/>
+              </w:rPr>
+            </w:pPr>
+            <w:r>
+              <w:rPr>
+                <w:b/>
+                <w:sz w:val="20"/>
+                <w:szCs w:val="20"/>
+              </w:rPr>
+              <w:t>CAMINO ALTERNATIVO</w:t>
+            </w:r>
+          </w:p>
+        </w:tc>
+      </w:tr>
+      <w:tr>
+        <w:trPr>
+          <w:trHeight w:val="439"/>
+          <w:jc w:val="center"/>
+        </w:trPr>
+        <w:tc>
+          <w:tcPr>
+            <w:tcW w:w="8482" w:type="dxa"/>
+            <w:gridSpan w:val="2"/>
+          </w:tcPr>
+          <w:p>
+            <w:pPr>
+              <w:spacing w:before="60" w:after="60"/>
+              <w:jc w:val="both"/>
+              <w:rPr>
+                <w:sz w:val="20"/>
+                <w:szCs w:val="20"/>
+              </w:rPr>
+            </w:pPr>
+            <w:r>
+              <w:rPr>
+                <w:sz w:val="20"/>
+                <w:szCs w:val="20"/>
+              </w:rPr>
+              <w:t>2.- Lista vacía. No se ha transferido ningún archivo como resultado.</w:t>
+            </w:r>
+          </w:p>
+        </w:tc>
+      </w:tr>
+    </w:tbl>
+    <w:p/>
+    <w:p/>
+    <w:p/>
+    <w:p>
+      <w:pPr>
+        <w:pStyle w:val="Prrafodelista"/>
+        <w:numPr>
+          <w:ilvl w:val="0"/>
+          <w:numId w:val="7"/>
+        </w:numPr>
+        <w:spacing w:line="360" w:lineRule="auto"/>
+        <w:jc w:val="both"/>
+        <w:rPr>
+          <w:b/>
+        </w:rPr>
+      </w:pPr>
+      <w:r>
+        <w:rPr>
+          <w:b/>
+          <w:i/>
+        </w:rPr>
+        <w:t>Caso de Uso (CU3</w:t>
+      </w:r>
+      <w:r>
+        <w:rPr>
+          <w:b/>
+          <w:i/>
+        </w:rPr>
+        <w:t>):</w:t>
+      </w:r>
+      <w:r>
+        <w:t xml:space="preserve"> </w:t>
+      </w:r>
+      <w:r>
+        <w:t>Administrar Notas</w:t>
+      </w:r>
+    </w:p>
+    <w:p>
+      <w:r>
+        <w:rPr>
+          <w:b/>
+          <w:noProof/>
+        </w:rPr>
+        <w:lastRenderedPageBreak/>
+        <w:drawing>
+          <wp:inline distT="0" distB="0" distL="0" distR="0" wp14:anchorId="23998246" wp14:editId="53276D01">
+            <wp:extent cx="5400040" cy="3764064"/>
+            <wp:effectExtent l="0" t="0" r="0" b="8255"/>
+            <wp:docPr id="70" name="Imagen 37"/>
+            <wp:cNvGraphicFramePr>
+              <a:graphicFrameLocks xmlns:a="http://schemas.openxmlformats.org/drawingml/2006/main" noChangeAspect="1"/>
+            </wp:cNvGraphicFramePr>
+            <a:graphic xmlns:a="http://schemas.openxmlformats.org/drawingml/2006/main">
+              <a:graphicData uri="http://schemas.openxmlformats.org/drawingml/2006/picture">
+                <pic:pic xmlns:pic="http://schemas.openxmlformats.org/drawingml/2006/picture">
+                  <pic:nvPicPr>
+                    <pic:cNvPr id="0" name="Picture 37"/>
+                    <pic:cNvPicPr>
+                      <a:picLocks noChangeAspect="1" noChangeArrowheads="1"/>
+                    </pic:cNvPicPr>
+                  </pic:nvPicPr>
+                  <pic:blipFill>
+                    <a:blip r:embed="rId15"/>
+                    <a:srcRect/>
+                    <a:stretch>
+                      <a:fillRect/>
+                    </a:stretch>
+                  </pic:blipFill>
+                  <pic:spPr bwMode="auto">
+                    <a:xfrm>
+                      <a:off x="0" y="0"/>
+                      <a:ext cx="5400040" cy="3764064"/>
+                    </a:xfrm>
+                    <a:prstGeom prst="rect">
+                      <a:avLst/>
+                    </a:prstGeom>
+                    <a:noFill/>
+                    <a:ln w="9525">
+                      <a:noFill/>
+                      <a:miter lim="800000"/>
+                      <a:headEnd/>
+                      <a:tailEnd/>
+                    </a:ln>
+                  </pic:spPr>
+                </pic:pic>
+              </a:graphicData>
+            </a:graphic>
+          </wp:inline>
+        </w:drawing>
+      </w:r>
+    </w:p>
+    <w:p/>
+    <w:p>
+      <w:pPr>
+        <w:pStyle w:val="Sinespaciado"/>
+        <w:numPr>
+          <w:ilvl w:val="0"/>
+          <w:numId w:val="8"/>
+        </w:numPr>
+        <w:spacing w:before="240" w:line="360" w:lineRule="auto"/>
+        <w:rPr>
+          <w:b/>
+          <w:i/>
+          <w:u w:val="single"/>
+        </w:rPr>
+      </w:pPr>
+      <w:r>
+        <w:rPr>
+          <w:b/>
+          <w:i/>
+          <w:u w:val="single"/>
+        </w:rPr>
+        <w:t>Clase Interfaz</w:t>
+      </w:r>
+      <w:r>
+        <w:rPr>
+          <w:b/>
+          <w:i/>
+        </w:rPr>
+        <w:t>:</w:t>
+      </w:r>
+      <w:r>
+        <w:rPr>
+          <w:b/>
+          <w:i/>
+        </w:rPr>
+        <w:t xml:space="preserve"> </w:t>
+      </w:r>
+      <w:proofErr w:type="spellStart"/>
+      <w:r>
+        <w:t>FrmA</w:t>
+      </w:r>
+      <w:r>
+        <w:t>dminsitrarNota</w:t>
+      </w:r>
+      <w:proofErr w:type="spellEnd"/>
+    </w:p>
+    <w:tbl>
+      <w:tblPr>
+        <w:tblW w:w="8221" w:type="dxa"/>
+        <w:jc w:val="center"/>
+        <w:tblInd w:w="392" w:type="dxa"/>
+        <w:tblBorders>
+          <w:top w:val="single" w:sz="4" w:space="0" w:color="000000"/>
+          <w:left w:val="single" w:sz="4" w:space="0" w:color="000000"/>
+          <w:bottom w:val="single" w:sz="4" w:space="0" w:color="000000"/>
+          <w:right w:val="single" w:sz="4" w:space="0" w:color="000000"/>
+          <w:insideH w:val="single" w:sz="4" w:space="0" w:color="000000"/>
+          <w:insideV w:val="single" w:sz="4" w:space="0" w:color="000000"/>
+        </w:tblBorders>
+        <w:tblLook w:val="04A0" w:firstRow="1" w:lastRow="0" w:firstColumn="1" w:lastColumn="0" w:noHBand="0" w:noVBand="1"/>
+      </w:tblPr>
+      <w:tblGrid>
+        <w:gridCol w:w="1701"/>
+        <w:gridCol w:w="6520"/>
+      </w:tblGrid>
+      <w:tr>
+        <w:trPr>
+          <w:trHeight w:val="290"/>
+          <w:jc w:val="center"/>
+        </w:trPr>
+        <w:tc>
+          <w:tcPr>
+            <w:tcW w:w="1701" w:type="dxa"/>
+            <w:shd w:val="clear" w:color="auto" w:fill="D9D9D9"/>
+          </w:tcPr>
+          <w:p>
+            <w:pPr>
+              <w:spacing w:before="60"/>
+              <w:rPr>
+                <w:b/>
+              </w:rPr>
+            </w:pPr>
+            <w:r>
+              <w:rPr>
+                <w:b/>
+              </w:rPr>
+              <w:t>Nombre</w:t>
+            </w:r>
+          </w:p>
+        </w:tc>
+        <w:tc>
+          <w:tcPr>
+            <w:tcW w:w="6520" w:type="dxa"/>
+            <w:shd w:val="clear" w:color="auto" w:fill="FFFFFF"/>
+          </w:tcPr>
+          <w:p>
+            <w:pPr>
+              <w:spacing w:before="60"/>
+            </w:pPr>
+            <w:proofErr w:type="spellStart"/>
+            <w:r>
+              <w:t>Frm</w:t>
+            </w:r>
+            <w:r>
+              <w:t>AdministrarNota</w:t>
+            </w:r>
+            <w:proofErr w:type="spellEnd"/>
+          </w:p>
+        </w:tc>
+      </w:tr>
+      <w:tr>
+        <w:trPr>
+          <w:trHeight w:val="273"/>
+          <w:jc w:val="center"/>
+        </w:trPr>
+        <w:tc>
+          <w:tcPr>
+            <w:tcW w:w="1701" w:type="dxa"/>
+            <w:shd w:val="clear" w:color="auto" w:fill="D9D9D9"/>
+          </w:tcPr>
+          <w:p>
+            <w:pPr>
+              <w:spacing w:before="60"/>
+              <w:rPr>
+                <w:b/>
+              </w:rPr>
+            </w:pPr>
+            <w:r>
+              <w:rPr>
+                <w:b/>
+              </w:rPr>
+              <w:t>Propósito</w:t>
+            </w:r>
+          </w:p>
+        </w:tc>
+        <w:tc>
+          <w:tcPr>
+            <w:tcW w:w="6520" w:type="dxa"/>
+            <w:shd w:val="clear" w:color="auto" w:fill="auto"/>
+          </w:tcPr>
+          <w:p>
+            <w:pPr>
+              <w:spacing w:before="60"/>
+              <w:jc w:val="both"/>
+            </w:pPr>
+            <w:r>
+              <w:t>Permitir gestionar las listas de exámenes resueltos</w:t>
+            </w:r>
+            <w:r>
+              <w:t>.</w:t>
+            </w:r>
+          </w:p>
+        </w:tc>
+      </w:tr>
+      <w:tr>
+        <w:trPr>
+          <w:trHeight w:val="290"/>
+          <w:jc w:val="center"/>
+        </w:trPr>
+        <w:tc>
+          <w:tcPr>
+            <w:tcW w:w="1701" w:type="dxa"/>
+            <w:shd w:val="clear" w:color="auto" w:fill="D9D9D9"/>
+          </w:tcPr>
+          <w:p>
+            <w:pPr>
+              <w:spacing w:before="60"/>
+              <w:rPr>
+                <w:b/>
+              </w:rPr>
+            </w:pPr>
+            <w:r>
+              <w:rPr>
+                <w:b/>
+              </w:rPr>
+              <w:t>Tipo</w:t>
+            </w:r>
+          </w:p>
+        </w:tc>
+        <w:tc>
+          <w:tcPr>
+            <w:tcW w:w="6520" w:type="dxa"/>
+            <w:shd w:val="clear" w:color="auto" w:fill="auto"/>
+          </w:tcPr>
+          <w:p>
+            <w:pPr>
+              <w:spacing w:before="60"/>
+              <w:jc w:val="both"/>
+            </w:pPr>
+            <w:r>
+              <w:t>Formulario</w:t>
+            </w:r>
+          </w:p>
+        </w:tc>
+      </w:tr>
+      <w:tr>
+        <w:trPr>
+          <w:trHeight w:val="273"/>
+          <w:jc w:val="center"/>
+        </w:trPr>
+        <w:tc>
+          <w:tcPr>
+            <w:tcW w:w="1701" w:type="dxa"/>
+            <w:shd w:val="clear" w:color="auto" w:fill="D9D9D9"/>
+          </w:tcPr>
+          <w:p>
+            <w:pPr>
+              <w:spacing w:before="60"/>
+              <w:rPr>
+                <w:b/>
+              </w:rPr>
+            </w:pPr>
+            <w:r>
+              <w:rPr>
+                <w:b/>
+              </w:rPr>
+              <w:t>Atributos</w:t>
+            </w:r>
+          </w:p>
+        </w:tc>
+        <w:tc>
+          <w:tcPr>
+            <w:tcW w:w="6520" w:type="dxa"/>
+            <w:shd w:val="clear" w:color="auto" w:fill="auto"/>
+          </w:tcPr>
+          <w:p>
+            <w:pPr>
+              <w:spacing w:before="60"/>
+            </w:pPr>
+            <w:proofErr w:type="spellStart"/>
+            <w:r>
+              <w:t>AdministradorDeNotas</w:t>
+            </w:r>
+            <w:proofErr w:type="gramStart"/>
+            <w:r>
+              <w:t>,TreeDirectorio</w:t>
+            </w:r>
+            <w:proofErr w:type="spellEnd"/>
+            <w:proofErr w:type="gramEnd"/>
+            <w:r>
+              <w:t xml:space="preserve">, </w:t>
+            </w:r>
+            <w:proofErr w:type="spellStart"/>
+            <w:r>
+              <w:t>ListaFile</w:t>
+            </w:r>
+            <w:proofErr w:type="spellEnd"/>
+            <w:r>
+              <w:t xml:space="preserve">, </w:t>
+            </w:r>
+            <w:proofErr w:type="spellStart"/>
+            <w:r>
+              <w:t>JMenuOpciones</w:t>
+            </w:r>
+            <w:proofErr w:type="spellEnd"/>
+            <w:r>
+              <w:t>.</w:t>
+            </w:r>
+          </w:p>
+        </w:tc>
+      </w:tr>
+      <w:tr>
+        <w:trPr>
+          <w:trHeight w:val="306"/>
+          <w:jc w:val="center"/>
+        </w:trPr>
+        <w:tc>
+          <w:tcPr>
+            <w:tcW w:w="1701" w:type="dxa"/>
+            <w:shd w:val="clear" w:color="auto" w:fill="D9D9D9"/>
+          </w:tcPr>
+          <w:p>
+            <w:pPr>
+              <w:spacing w:before="60"/>
+              <w:rPr>
+                <w:b/>
+              </w:rPr>
+            </w:pPr>
+            <w:r>
+              <w:rPr>
+                <w:b/>
+              </w:rPr>
+              <w:t>Operaciones</w:t>
+            </w:r>
+          </w:p>
+        </w:tc>
+        <w:tc>
+          <w:tcPr>
+            <w:tcW w:w="6520" w:type="dxa"/>
+            <w:shd w:val="clear" w:color="auto" w:fill="auto"/>
+          </w:tcPr>
+          <w:p>
+            <w:pPr>
+              <w:spacing w:before="60"/>
+            </w:pPr>
+            <w:proofErr w:type="spellStart"/>
+            <w:r>
+              <w:t>CargarTreeNodeDirectorio</w:t>
+            </w:r>
+            <w:proofErr w:type="spellEnd"/>
+            <w:r>
+              <w:t xml:space="preserve">, </w:t>
+            </w:r>
+            <w:proofErr w:type="spellStart"/>
+            <w:r>
+              <w:t>seleccionarNota</w:t>
+            </w:r>
+            <w:proofErr w:type="spellEnd"/>
+            <w:r>
+              <w:t>.</w:t>
+            </w:r>
+          </w:p>
+        </w:tc>
+      </w:tr>
+    </w:tbl>
+    <w:p/>
+    <w:p>
+      <w:pPr>
+        <w:pStyle w:val="Prrafodelista"/>
+        <w:numPr>
+          <w:ilvl w:val="0"/>
+          <w:numId w:val="8"/>
+        </w:numPr>
+        <w:tabs>
+          <w:tab w:val="left" w:pos="1530"/>
+        </w:tabs>
+        <w:spacing w:line="360" w:lineRule="auto"/>
+        <w:rPr>
+          <w:b/>
+          <w:i/>
+          <w:u w:val="single"/>
+        </w:rPr>
+      </w:pPr>
+      <w:r>
+        <w:rPr>
+          <w:b/>
+          <w:i/>
+          <w:u w:val="single"/>
+        </w:rPr>
+        <w:t>Clase Control</w:t>
+      </w:r>
+      <w:r>
+        <w:rPr>
+          <w:b/>
+          <w:i/>
+        </w:rPr>
+        <w:t xml:space="preserve">: </w:t>
+      </w:r>
+      <w:proofErr w:type="spellStart"/>
+      <w:r>
+        <w:t>AdministrarNota</w:t>
+      </w:r>
+      <w:proofErr w:type="spellEnd"/>
+    </w:p>
+    <w:p/>
+    <w:tbl>
+      <w:tblPr>
+        <w:tblStyle w:val="Tablaconcuadrcula"/>
+        <w:tblW w:w="0" w:type="auto"/>
+        <w:jc w:val="center"/>
+        <w:tblInd w:w="392" w:type="dxa"/>
+        <w:tblLook w:val="04A0" w:firstRow="1" w:lastRow="0" w:firstColumn="1" w:lastColumn="0" w:noHBand="0" w:noVBand="1"/>
+      </w:tblPr>
+      <w:tblGrid>
+        <w:gridCol w:w="1701"/>
+        <w:gridCol w:w="6520"/>
+      </w:tblGrid>
+      <w:tr>
+        <w:trPr>
+          <w:trHeight w:val="290"/>
+          <w:jc w:val="center"/>
+        </w:trPr>
+        <w:tc>
+          <w:tcPr>
+            <w:tcW w:w="1701" w:type="dxa"/>
+            <w:shd w:val="clear" w:color="auto" w:fill="D9D9D9" w:themeFill="background1" w:themeFillShade="D9"/>
+          </w:tcPr>
+          <w:p>
+            <w:pPr>
+              <w:pStyle w:val="Sinespaciado"/>
+              <w:rPr>
+                <w:b/>
+              </w:rPr>
+            </w:pPr>
+            <w:r>
+              <w:rPr>
+                <w:b/>
+              </w:rPr>
+              <w:t>Nombre</w:t>
+            </w:r>
+          </w:p>
+        </w:tc>
+        <w:tc>
+          <w:tcPr>
+            <w:tcW w:w="6520" w:type="dxa"/>
+            <w:shd w:val="clear" w:color="auto" w:fill="FFFFFF" w:themeFill="background1"/>
+          </w:tcPr>
+          <w:p>
+            <w:pPr>
+              <w:pStyle w:val="Sinespaciado"/>
+            </w:pPr>
+            <w:proofErr w:type="spellStart"/>
+            <w:r>
+              <w:t>AdministrarNota</w:t>
+            </w:r>
+            <w:proofErr w:type="spellEnd"/>
+          </w:p>
+        </w:tc>
+      </w:tr>
+      <w:tr>
+        <w:trPr>
+          <w:trHeight w:val="273"/>
+          <w:jc w:val="center"/>
+        </w:trPr>
+        <w:tc>
+          <w:tcPr>
+            <w:tcW w:w="1701" w:type="dxa"/>
+            <w:shd w:val="clear" w:color="auto" w:fill="D9D9D9" w:themeFill="background1" w:themeFillShade="D9"/>
+          </w:tcPr>
+          <w:p>
+            <w:pPr>
+              <w:pStyle w:val="Sinespaciado"/>
+              <w:rPr>
+                <w:b/>
+              </w:rPr>
+            </w:pPr>
+            <w:r>
+              <w:rPr>
+                <w:b/>
+              </w:rPr>
+              <w:t>Propósito</w:t>
+            </w:r>
+          </w:p>
+        </w:tc>
+        <w:tc>
+          <w:tcPr>
+            <w:tcW w:w="6520" w:type="dxa"/>
+          </w:tcPr>
+          <w:p>
+            <w:pPr>
+              <w:pStyle w:val="Sinespaciado"/>
+            </w:pPr>
+            <w:r>
+              <w:t>Permitir gestionar las notas de exámenes resueltos.</w:t>
+            </w:r>
+          </w:p>
+        </w:tc>
+      </w:tr>
+      <w:tr>
+        <w:trPr>
+          <w:trHeight w:val="290"/>
+          <w:jc w:val="center"/>
+        </w:trPr>
+        <w:tc>
+          <w:tcPr>
+            <w:tcW w:w="1701" w:type="dxa"/>
+            <w:shd w:val="clear" w:color="auto" w:fill="D9D9D9" w:themeFill="background1" w:themeFillShade="D9"/>
+          </w:tcPr>
+          <w:p>
+            <w:pPr>
+              <w:pStyle w:val="Sinespaciado"/>
+              <w:rPr>
+                <w:b/>
+              </w:rPr>
+            </w:pPr>
+            <w:r>
+              <w:rPr>
+                <w:b/>
+              </w:rPr>
+              <w:t>Entrada</w:t>
+            </w:r>
+          </w:p>
+        </w:tc>
+        <w:tc>
+          <w:tcPr>
+            <w:tcW w:w="6520" w:type="dxa"/>
+          </w:tcPr>
+          <w:p>
+            <w:pPr>
+              <w:pStyle w:val="Sinespaciado"/>
+            </w:pPr>
+            <w:r>
+              <w:t>Lista de exámenes</w:t>
+            </w:r>
+          </w:p>
+        </w:tc>
+      </w:tr>
+      <w:tr>
+        <w:trPr>
+          <w:trHeight w:val="273"/>
+          <w:jc w:val="center"/>
+        </w:trPr>
+        <w:tc>
+          <w:tcPr>
+            <w:tcW w:w="1701" w:type="dxa"/>
+            <w:shd w:val="clear" w:color="auto" w:fill="D9D9D9" w:themeFill="background1" w:themeFillShade="D9"/>
+          </w:tcPr>
+          <w:p>
+            <w:pPr>
+              <w:pStyle w:val="Sinespaciado"/>
+              <w:rPr>
+                <w:b/>
+              </w:rPr>
+            </w:pPr>
+            <w:r>
+              <w:rPr>
+                <w:b/>
+              </w:rPr>
+              <w:t>Salida</w:t>
+            </w:r>
+          </w:p>
+        </w:tc>
+        <w:tc>
+          <w:tcPr>
+            <w:tcW w:w="6520" w:type="dxa"/>
+          </w:tcPr>
+          <w:p>
+            <w:pPr>
+              <w:pStyle w:val="Sinespaciado"/>
+            </w:pPr>
+            <w:r>
+              <w:t>Mostrar Datos</w:t>
+            </w:r>
+          </w:p>
+        </w:tc>
+      </w:tr>
+      <w:tr>
+        <w:trPr>
+          <w:trHeight w:val="306"/>
+          <w:jc w:val="center"/>
+        </w:trPr>
+        <w:tc>
+          <w:tcPr>
+            <w:tcW w:w="1701" w:type="dxa"/>
+            <w:shd w:val="clear" w:color="auto" w:fill="D9D9D9" w:themeFill="background1" w:themeFillShade="D9"/>
+          </w:tcPr>
+          <w:p>
+            <w:pPr>
+              <w:pStyle w:val="Sinespaciado"/>
+              <w:rPr>
+                <w:b/>
+              </w:rPr>
+            </w:pPr>
+            <w:r>
+              <w:rPr>
+                <w:b/>
+              </w:rPr>
+              <w:t>Flujo</w:t>
+            </w:r>
+          </w:p>
+        </w:tc>
+        <w:tc>
+          <w:tcPr>
+            <w:tcW w:w="6520" w:type="dxa"/>
+          </w:tcPr>
+          <w:p>
+            <w:pPr>
+              <w:pStyle w:val="Sinespaciado"/>
+            </w:pPr>
+            <w:r>
+              <w:t xml:space="preserve">      1    </w:t>
+            </w:r>
+            <w:proofErr w:type="spellStart"/>
+            <w:r>
+              <w:t>AdicionarExamen</w:t>
+            </w:r>
+            <w:proofErr w:type="spellEnd"/>
+            <w:r>
+              <w:t>(</w:t>
+            </w:r>
+            <w:r>
+              <w:t>examen</w:t>
+            </w:r>
+            <w:r>
+              <w:t>)</w:t>
+            </w:r>
+          </w:p>
+          <w:p>
+            <w:pPr>
+              <w:pStyle w:val="Sinespaciado"/>
+              <w:numPr>
+                <w:ilvl w:val="0"/>
+                <w:numId w:val="9"/>
+              </w:numPr>
+            </w:pPr>
+            <w:proofErr w:type="spellStart"/>
+            <w:r>
+              <w:t>ObtenerExamenes</w:t>
+            </w:r>
+            <w:proofErr w:type="spellEnd"/>
+            <w:r>
+              <w:t>()</w:t>
+            </w:r>
+          </w:p>
+          <w:p>
+            <w:pPr>
+              <w:pStyle w:val="Sinespaciado"/>
+            </w:pPr>
+            <w:r>
+              <w:t xml:space="preserve">      3    </w:t>
+            </w:r>
+            <w:proofErr w:type="spellStart"/>
+            <w:r>
+              <w:t>ObtenerListaDeExamenes</w:t>
+            </w:r>
+            <w:proofErr w:type="spellEnd"/>
+            <w:r>
+              <w:t>()</w:t>
+            </w:r>
+          </w:p>
+        </w:tc>
+      </w:tr>
+    </w:tbl>
+    <w:p/>
+    <w:p>
+      <w:pPr>
+        <w:tabs>
+          <w:tab w:val="left" w:pos="1421"/>
+        </w:tabs>
+      </w:pPr>
       <w:bookmarkStart w:id="5" w:name="_GoBack"/>
       <w:bookmarkEnd w:id="5"/>
     </w:p>
@@ -2775,6 +4232,44 @@
 </w:document>
 </file>
 
+<file path=word/endnotes.xml><?xml version="1.0" encoding="utf-8"?>
+<w:endnotes xmlns:wpc="http://schemas.microsoft.com/office/word/2010/wordprocessingCanvas" xmlns:mc="http://schemas.openxmlformats.org/markup-compatibility/2006" xmlns:o="urn:schemas-microsoft-com:office:office" xmlns:r="http://schemas.openxmlformats.org/officeDocument/2006/relationships" xmlns:m="http://schemas.openxmlformats.org/officeDocument/2006/math" xmlns:v="urn:schemas-microsoft-com:vml" xmlns:wp14="http://schemas.microsoft.com/office/word/2010/wordprocessingDrawing" xmlns:wp="http://schemas.openxmlformats.org/drawingml/2006/wordprocessingDrawing" xmlns:w10="urn:schemas-microsoft-com:office:word" xmlns:w="http://schemas.openxmlformats.org/wordprocessingml/2006/main" xmlns:w14="http://schemas.microsoft.com/office/word/2010/wordml" xmlns:wpg="http://schemas.microsoft.com/office/word/2010/wordprocessingGroup" xmlns:wpi="http://schemas.microsoft.com/office/word/2010/wordprocessingInk" xmlns:wne="http://schemas.microsoft.com/office/word/2006/wordml" xmlns:wps="http://schemas.microsoft.com/office/word/2010/wordprocessingShape" mc:Ignorable="w14 wp14">
+  <w:endnote w:type="separator" w:id="-1">
+    <w:p>
+      <w:r>
+        <w:separator/>
+      </w:r>
+    </w:p>
+  </w:endnote>
+  <w:endnote w:type="continuationSeparator" w:id="0">
+    <w:p>
+      <w:r>
+        <w:continuationSeparator/>
+      </w:r>
+    </w:p>
+  </w:endnote>
+</w:endnotes>
+</file>
+
+<file path=word/footnotes.xml><?xml version="1.0" encoding="utf-8"?>
+<w:footnotes xmlns:wpc="http://schemas.microsoft.com/office/word/2010/wordprocessingCanvas" xmlns:mc="http://schemas.openxmlformats.org/markup-compatibility/2006" xmlns:o="urn:schemas-microsoft-com:office:office" xmlns:r="http://schemas.openxmlformats.org/officeDocument/2006/relationships" xmlns:m="http://schemas.openxmlformats.org/officeDocument/2006/math" xmlns:v="urn:schemas-microsoft-com:vml" xmlns:wp14="http://schemas.microsoft.com/office/word/2010/wordprocessingDrawing" xmlns:wp="http://schemas.openxmlformats.org/drawingml/2006/wordprocessingDrawing" xmlns:w10="urn:schemas-microsoft-com:office:word" xmlns:w="http://schemas.openxmlformats.org/wordprocessingml/2006/main" xmlns:w14="http://schemas.microsoft.com/office/word/2010/wordml" xmlns:wpg="http://schemas.microsoft.com/office/word/2010/wordprocessingGroup" xmlns:wpi="http://schemas.microsoft.com/office/word/2010/wordprocessingInk" xmlns:wne="http://schemas.microsoft.com/office/word/2006/wordml" xmlns:wps="http://schemas.microsoft.com/office/word/2010/wordprocessingShape" mc:Ignorable="w14 wp14">
+  <w:footnote w:type="separator" w:id="-1">
+    <w:p>
+      <w:r>
+        <w:separator/>
+      </w:r>
+    </w:p>
+  </w:footnote>
+  <w:footnote w:type="continuationSeparator" w:id="0">
+    <w:p>
+      <w:r>
+        <w:continuationSeparator/>
+      </w:r>
+    </w:p>
+  </w:footnote>
+</w:footnotes>
+</file>
+
 <file path=word/numbering.xml><?xml version="1.0" encoding="utf-8"?>
 <w:numbering xmlns:wpc="http://schemas.microsoft.com/office/word/2010/wordprocessingCanvas" xmlns:mc="http://schemas.openxmlformats.org/markup-compatibility/2006" xmlns:o="urn:schemas-microsoft-com:office:office" xmlns:r="http://schemas.openxmlformats.org/officeDocument/2006/relationships" xmlns:m="http://schemas.openxmlformats.org/officeDocument/2006/math" xmlns:v="urn:schemas-microsoft-com:vml" xmlns:wp14="http://schemas.microsoft.com/office/word/2010/wordprocessingDrawing" xmlns:wp="http://schemas.openxmlformats.org/drawingml/2006/wordprocessingDrawing" xmlns:w10="urn:schemas-microsoft-com:office:word" xmlns:w="http://schemas.openxmlformats.org/wordprocessingml/2006/main" xmlns:w14="http://schemas.microsoft.com/office/word/2010/wordml" xmlns:wpg="http://schemas.microsoft.com/office/word/2010/wordprocessingGroup" xmlns:wpi="http://schemas.microsoft.com/office/word/2010/wordprocessingInk" xmlns:wne="http://schemas.microsoft.com/office/word/2006/wordml" xmlns:wps="http://schemas.microsoft.com/office/word/2010/wordprocessingShape" mc:Ignorable="w14 wp14">
   <w:abstractNum w:abstractNumId="0">
@@ -2867,6 +4362,232 @@
     </w:lvl>
   </w:abstractNum>
   <w:abstractNum w:abstractNumId="1">
+    <w:nsid w:val="043D437F"/>
+    <w:multiLevelType w:val="hybridMultilevel"/>
+    <w:tmpl w:val="A8FEC79E"/>
+    <w:lvl w:ilvl="0" w:tplc="2C0A000B">
+      <w:start w:val="1"/>
+      <w:numFmt w:val="bullet"/>
+      <w:lvlText w:val=""/>
+      <w:lvlJc w:val="left"/>
+      <w:pPr>
+        <w:ind w:left="1068" w:hanging="360"/>
+      </w:pPr>
+      <w:rPr>
+        <w:rFonts w:ascii="Wingdings" w:hAnsi="Wingdings" w:hint="default"/>
+      </w:rPr>
+    </w:lvl>
+    <w:lvl w:ilvl="1" w:tplc="2C0A0003" w:tentative="1">
+      <w:start w:val="1"/>
+      <w:numFmt w:val="bullet"/>
+      <w:lvlText w:val="o"/>
+      <w:lvlJc w:val="left"/>
+      <w:pPr>
+        <w:ind w:left="1788" w:hanging="360"/>
+      </w:pPr>
+      <w:rPr>
+        <w:rFonts w:ascii="Courier New" w:hAnsi="Courier New" w:cs="Courier New" w:hint="default"/>
+      </w:rPr>
+    </w:lvl>
+    <w:lvl w:ilvl="2" w:tplc="2C0A0005" w:tentative="1">
+      <w:start w:val="1"/>
+      <w:numFmt w:val="bullet"/>
+      <w:lvlText w:val=""/>
+      <w:lvlJc w:val="left"/>
+      <w:pPr>
+        <w:ind w:left="2508" w:hanging="360"/>
+      </w:pPr>
+      <w:rPr>
+        <w:rFonts w:ascii="Wingdings" w:hAnsi="Wingdings" w:hint="default"/>
+      </w:rPr>
+    </w:lvl>
+    <w:lvl w:ilvl="3" w:tplc="2C0A0001" w:tentative="1">
+      <w:start w:val="1"/>
+      <w:numFmt w:val="bullet"/>
+      <w:lvlText w:val=""/>
+      <w:lvlJc w:val="left"/>
+      <w:pPr>
+        <w:ind w:left="3228" w:hanging="360"/>
+      </w:pPr>
+      <w:rPr>
+        <w:rFonts w:ascii="Symbol" w:hAnsi="Symbol" w:hint="default"/>
+      </w:rPr>
+    </w:lvl>
+    <w:lvl w:ilvl="4" w:tplc="2C0A0003" w:tentative="1">
+      <w:start w:val="1"/>
+      <w:numFmt w:val="bullet"/>
+      <w:lvlText w:val="o"/>
+      <w:lvlJc w:val="left"/>
+      <w:pPr>
+        <w:ind w:left="3948" w:hanging="360"/>
+      </w:pPr>
+      <w:rPr>
+        <w:rFonts w:ascii="Courier New" w:hAnsi="Courier New" w:cs="Courier New" w:hint="default"/>
+      </w:rPr>
+    </w:lvl>
+    <w:lvl w:ilvl="5" w:tplc="2C0A0005" w:tentative="1">
+      <w:start w:val="1"/>
+      <w:numFmt w:val="bullet"/>
+      <w:lvlText w:val=""/>
+      <w:lvlJc w:val="left"/>
+      <w:pPr>
+        <w:ind w:left="4668" w:hanging="360"/>
+      </w:pPr>
+      <w:rPr>
+        <w:rFonts w:ascii="Wingdings" w:hAnsi="Wingdings" w:hint="default"/>
+      </w:rPr>
+    </w:lvl>
+    <w:lvl w:ilvl="6" w:tplc="2C0A0001" w:tentative="1">
+      <w:start w:val="1"/>
+      <w:numFmt w:val="bullet"/>
+      <w:lvlText w:val=""/>
+      <w:lvlJc w:val="left"/>
+      <w:pPr>
+        <w:ind w:left="5388" w:hanging="360"/>
+      </w:pPr>
+      <w:rPr>
+        <w:rFonts w:ascii="Symbol" w:hAnsi="Symbol" w:hint="default"/>
+      </w:rPr>
+    </w:lvl>
+    <w:lvl w:ilvl="7" w:tplc="2C0A0003" w:tentative="1">
+      <w:start w:val="1"/>
+      <w:numFmt w:val="bullet"/>
+      <w:lvlText w:val="o"/>
+      <w:lvlJc w:val="left"/>
+      <w:pPr>
+        <w:ind w:left="6108" w:hanging="360"/>
+      </w:pPr>
+      <w:rPr>
+        <w:rFonts w:ascii="Courier New" w:hAnsi="Courier New" w:cs="Courier New" w:hint="default"/>
+      </w:rPr>
+    </w:lvl>
+    <w:lvl w:ilvl="8" w:tplc="2C0A0005" w:tentative="1">
+      <w:start w:val="1"/>
+      <w:numFmt w:val="bullet"/>
+      <w:lvlText w:val=""/>
+      <w:lvlJc w:val="left"/>
+      <w:pPr>
+        <w:ind w:left="6828" w:hanging="360"/>
+      </w:pPr>
+      <w:rPr>
+        <w:rFonts w:ascii="Wingdings" w:hAnsi="Wingdings" w:hint="default"/>
+      </w:rPr>
+    </w:lvl>
+  </w:abstractNum>
+  <w:abstractNum w:abstractNumId="2">
+    <w:nsid w:val="0C2F273F"/>
+    <w:multiLevelType w:val="hybridMultilevel"/>
+    <w:tmpl w:val="48624350"/>
+    <w:lvl w:ilvl="0" w:tplc="2C0A000D">
+      <w:start w:val="1"/>
+      <w:numFmt w:val="bullet"/>
+      <w:lvlText w:val=""/>
+      <w:lvlJc w:val="left"/>
+      <w:pPr>
+        <w:ind w:left="1068" w:hanging="360"/>
+      </w:pPr>
+      <w:rPr>
+        <w:rFonts w:ascii="Wingdings" w:hAnsi="Wingdings" w:hint="default"/>
+      </w:rPr>
+    </w:lvl>
+    <w:lvl w:ilvl="1" w:tplc="2C0A0003" w:tentative="1">
+      <w:start w:val="1"/>
+      <w:numFmt w:val="bullet"/>
+      <w:lvlText w:val="o"/>
+      <w:lvlJc w:val="left"/>
+      <w:pPr>
+        <w:ind w:left="1788" w:hanging="360"/>
+      </w:pPr>
+      <w:rPr>
+        <w:rFonts w:ascii="Courier New" w:hAnsi="Courier New" w:cs="Courier New" w:hint="default"/>
+      </w:rPr>
+    </w:lvl>
+    <w:lvl w:ilvl="2" w:tplc="2C0A0005" w:tentative="1">
+      <w:start w:val="1"/>
+      <w:numFmt w:val="bullet"/>
+      <w:lvlText w:val=""/>
+      <w:lvlJc w:val="left"/>
+      <w:pPr>
+        <w:ind w:left="2508" w:hanging="360"/>
+      </w:pPr>
+      <w:rPr>
+        <w:rFonts w:ascii="Wingdings" w:hAnsi="Wingdings" w:hint="default"/>
+      </w:rPr>
+    </w:lvl>
+    <w:lvl w:ilvl="3" w:tplc="2C0A0001" w:tentative="1">
+      <w:start w:val="1"/>
+      <w:numFmt w:val="bullet"/>
+      <w:lvlText w:val=""/>
+      <w:lvlJc w:val="left"/>
+      <w:pPr>
+        <w:ind w:left="3228" w:hanging="360"/>
+      </w:pPr>
+      <w:rPr>
+        <w:rFonts w:ascii="Symbol" w:hAnsi="Symbol" w:hint="default"/>
+      </w:rPr>
+    </w:lvl>
+    <w:lvl w:ilvl="4" w:tplc="2C0A0003" w:tentative="1">
+      <w:start w:val="1"/>
+      <w:numFmt w:val="bullet"/>
+      <w:lvlText w:val="o"/>
+      <w:lvlJc w:val="left"/>
+      <w:pPr>
+        <w:ind w:left="3948" w:hanging="360"/>
+      </w:pPr>
+      <w:rPr>
+        <w:rFonts w:ascii="Courier New" w:hAnsi="Courier New" w:cs="Courier New" w:hint="default"/>
+      </w:rPr>
+    </w:lvl>
+    <w:lvl w:ilvl="5" w:tplc="2C0A0005" w:tentative="1">
+      <w:start w:val="1"/>
+      <w:numFmt w:val="bullet"/>
+      <w:lvlText w:val=""/>
+      <w:lvlJc w:val="left"/>
+      <w:pPr>
+        <w:ind w:left="4668" w:hanging="360"/>
+      </w:pPr>
+      <w:rPr>
+        <w:rFonts w:ascii="Wingdings" w:hAnsi="Wingdings" w:hint="default"/>
+      </w:rPr>
+    </w:lvl>
+    <w:lvl w:ilvl="6" w:tplc="2C0A0001" w:tentative="1">
+      <w:start w:val="1"/>
+      <w:numFmt w:val="bullet"/>
+      <w:lvlText w:val=""/>
+      <w:lvlJc w:val="left"/>
+      <w:pPr>
+        <w:ind w:left="5388" w:hanging="360"/>
+      </w:pPr>
+      <w:rPr>
+        <w:rFonts w:ascii="Symbol" w:hAnsi="Symbol" w:hint="default"/>
+      </w:rPr>
+    </w:lvl>
+    <w:lvl w:ilvl="7" w:tplc="2C0A0003" w:tentative="1">
+      <w:start w:val="1"/>
+      <w:numFmt w:val="bullet"/>
+      <w:lvlText w:val="o"/>
+      <w:lvlJc w:val="left"/>
+      <w:pPr>
+        <w:ind w:left="6108" w:hanging="360"/>
+      </w:pPr>
+      <w:rPr>
+        <w:rFonts w:ascii="Courier New" w:hAnsi="Courier New" w:cs="Courier New" w:hint="default"/>
+      </w:rPr>
+    </w:lvl>
+    <w:lvl w:ilvl="8" w:tplc="2C0A0005" w:tentative="1">
+      <w:start w:val="1"/>
+      <w:numFmt w:val="bullet"/>
+      <w:lvlText w:val=""/>
+      <w:lvlJc w:val="left"/>
+      <w:pPr>
+        <w:ind w:left="6828" w:hanging="360"/>
+      </w:pPr>
+      <w:rPr>
+        <w:rFonts w:ascii="Wingdings" w:hAnsi="Wingdings" w:hint="default"/>
+      </w:rPr>
+    </w:lvl>
+  </w:abstractNum>
+  <w:abstractNum w:abstractNumId="3">
     <w:nsid w:val="1DB01B52"/>
     <w:multiLevelType w:val="hybridMultilevel"/>
     <w:tmpl w:val="AE22FA0A"/>
@@ -2979,7 +4700,209 @@
       </w:rPr>
     </w:lvl>
   </w:abstractNum>
-  <w:abstractNum w:abstractNumId="2">
+  <w:abstractNum w:abstractNumId="4">
+    <w:nsid w:val="46BB369C"/>
+    <w:multiLevelType w:val="hybridMultilevel"/>
+    <w:tmpl w:val="0E3C514A"/>
+    <w:lvl w:ilvl="0" w:tplc="FA76343A">
+      <w:start w:val="2"/>
+      <w:numFmt w:val="decimal"/>
+      <w:lvlText w:val="%1"/>
+      <w:lvlJc w:val="left"/>
+      <w:pPr>
+        <w:ind w:left="720" w:hanging="360"/>
+      </w:pPr>
+      <w:rPr>
+        <w:rFonts w:hint="default"/>
+      </w:rPr>
+    </w:lvl>
+    <w:lvl w:ilvl="1" w:tplc="2C0A0019" w:tentative="1">
+      <w:start w:val="1"/>
+      <w:numFmt w:val="lowerLetter"/>
+      <w:lvlText w:val="%2."/>
+      <w:lvlJc w:val="left"/>
+      <w:pPr>
+        <w:ind w:left="1440" w:hanging="360"/>
+      </w:pPr>
+    </w:lvl>
+    <w:lvl w:ilvl="2" w:tplc="2C0A001B" w:tentative="1">
+      <w:start w:val="1"/>
+      <w:numFmt w:val="lowerRoman"/>
+      <w:lvlText w:val="%3."/>
+      <w:lvlJc w:val="right"/>
+      <w:pPr>
+        <w:ind w:left="2160" w:hanging="180"/>
+      </w:pPr>
+    </w:lvl>
+    <w:lvl w:ilvl="3" w:tplc="2C0A000F" w:tentative="1">
+      <w:start w:val="1"/>
+      <w:numFmt w:val="decimal"/>
+      <w:lvlText w:val="%4."/>
+      <w:lvlJc w:val="left"/>
+      <w:pPr>
+        <w:ind w:left="2880" w:hanging="360"/>
+      </w:pPr>
+    </w:lvl>
+    <w:lvl w:ilvl="4" w:tplc="2C0A0019" w:tentative="1">
+      <w:start w:val="1"/>
+      <w:numFmt w:val="lowerLetter"/>
+      <w:lvlText w:val="%5."/>
+      <w:lvlJc w:val="left"/>
+      <w:pPr>
+        <w:ind w:left="3600" w:hanging="360"/>
+      </w:pPr>
+    </w:lvl>
+    <w:lvl w:ilvl="5" w:tplc="2C0A001B" w:tentative="1">
+      <w:start w:val="1"/>
+      <w:numFmt w:val="lowerRoman"/>
+      <w:lvlText w:val="%6."/>
+      <w:lvlJc w:val="right"/>
+      <w:pPr>
+        <w:ind w:left="4320" w:hanging="180"/>
+      </w:pPr>
+    </w:lvl>
+    <w:lvl w:ilvl="6" w:tplc="2C0A000F" w:tentative="1">
+      <w:start w:val="1"/>
+      <w:numFmt w:val="decimal"/>
+      <w:lvlText w:val="%7."/>
+      <w:lvlJc w:val="left"/>
+      <w:pPr>
+        <w:ind w:left="5040" w:hanging="360"/>
+      </w:pPr>
+    </w:lvl>
+    <w:lvl w:ilvl="7" w:tplc="2C0A0019" w:tentative="1">
+      <w:start w:val="1"/>
+      <w:numFmt w:val="lowerLetter"/>
+      <w:lvlText w:val="%8."/>
+      <w:lvlJc w:val="left"/>
+      <w:pPr>
+        <w:ind w:left="5760" w:hanging="360"/>
+      </w:pPr>
+    </w:lvl>
+    <w:lvl w:ilvl="8" w:tplc="2C0A001B" w:tentative="1">
+      <w:start w:val="1"/>
+      <w:numFmt w:val="lowerRoman"/>
+      <w:lvlText w:val="%9."/>
+      <w:lvlJc w:val="right"/>
+      <w:pPr>
+        <w:ind w:left="6480" w:hanging="180"/>
+      </w:pPr>
+    </w:lvl>
+  </w:abstractNum>
+  <w:abstractNum w:abstractNumId="5">
+    <w:nsid w:val="470957C2"/>
+    <w:multiLevelType w:val="hybridMultilevel"/>
+    <w:tmpl w:val="F43AD58C"/>
+    <w:lvl w:ilvl="0" w:tplc="2C0A000D">
+      <w:start w:val="1"/>
+      <w:numFmt w:val="bullet"/>
+      <w:lvlText w:val=""/>
+      <w:lvlJc w:val="left"/>
+      <w:pPr>
+        <w:ind w:left="1068" w:hanging="360"/>
+      </w:pPr>
+      <w:rPr>
+        <w:rFonts w:ascii="Wingdings" w:hAnsi="Wingdings" w:hint="default"/>
+      </w:rPr>
+    </w:lvl>
+    <w:lvl w:ilvl="1" w:tplc="2C0A0003">
+      <w:start w:val="1"/>
+      <w:numFmt w:val="bullet"/>
+      <w:lvlText w:val="o"/>
+      <w:lvlJc w:val="left"/>
+      <w:pPr>
+        <w:ind w:left="1772" w:hanging="360"/>
+      </w:pPr>
+      <w:rPr>
+        <w:rFonts w:ascii="Courier New" w:hAnsi="Courier New" w:cs="Courier New" w:hint="default"/>
+      </w:rPr>
+    </w:lvl>
+    <w:lvl w:ilvl="2" w:tplc="2C0A0005" w:tentative="1">
+      <w:start w:val="1"/>
+      <w:numFmt w:val="bullet"/>
+      <w:lvlText w:val=""/>
+      <w:lvlJc w:val="left"/>
+      <w:pPr>
+        <w:ind w:left="2492" w:hanging="360"/>
+      </w:pPr>
+      <w:rPr>
+        <w:rFonts w:ascii="Wingdings" w:hAnsi="Wingdings" w:hint="default"/>
+      </w:rPr>
+    </w:lvl>
+    <w:lvl w:ilvl="3" w:tplc="2C0A0001" w:tentative="1">
+      <w:start w:val="1"/>
+      <w:numFmt w:val="bullet"/>
+      <w:lvlText w:val=""/>
+      <w:lvlJc w:val="left"/>
+      <w:pPr>
+        <w:ind w:left="3212" w:hanging="360"/>
+      </w:pPr>
+      <w:rPr>
+        <w:rFonts w:ascii="Symbol" w:hAnsi="Symbol" w:hint="default"/>
+      </w:rPr>
+    </w:lvl>
+    <w:lvl w:ilvl="4" w:tplc="2C0A0003" w:tentative="1">
+      <w:start w:val="1"/>
+      <w:numFmt w:val="bullet"/>
+      <w:lvlText w:val="o"/>
+      <w:lvlJc w:val="left"/>
+      <w:pPr>
+        <w:ind w:left="3932" w:hanging="360"/>
+      </w:pPr>
+      <w:rPr>
+        <w:rFonts w:ascii="Courier New" w:hAnsi="Courier New" w:cs="Courier New" w:hint="default"/>
+      </w:rPr>
+    </w:lvl>
+    <w:lvl w:ilvl="5" w:tplc="2C0A0005" w:tentative="1">
+      <w:start w:val="1"/>
+      <w:numFmt w:val="bullet"/>
+      <w:lvlText w:val=""/>
+      <w:lvlJc w:val="left"/>
+      <w:pPr>
+        <w:ind w:left="4652" w:hanging="360"/>
+      </w:pPr>
+      <w:rPr>
+        <w:rFonts w:ascii="Wingdings" w:hAnsi="Wingdings" w:hint="default"/>
+      </w:rPr>
+    </w:lvl>
+    <w:lvl w:ilvl="6" w:tplc="2C0A0001" w:tentative="1">
+      <w:start w:val="1"/>
+      <w:numFmt w:val="bullet"/>
+      <w:lvlText w:val=""/>
+      <w:lvlJc w:val="left"/>
+      <w:pPr>
+        <w:ind w:left="5372" w:hanging="360"/>
+      </w:pPr>
+      <w:rPr>
+        <w:rFonts w:ascii="Symbol" w:hAnsi="Symbol" w:hint="default"/>
+      </w:rPr>
+    </w:lvl>
+    <w:lvl w:ilvl="7" w:tplc="2C0A0003" w:tentative="1">
+      <w:start w:val="1"/>
+      <w:numFmt w:val="bullet"/>
+      <w:lvlText w:val="o"/>
+      <w:lvlJc w:val="left"/>
+      <w:pPr>
+        <w:ind w:left="6092" w:hanging="360"/>
+      </w:pPr>
+      <w:rPr>
+        <w:rFonts w:ascii="Courier New" w:hAnsi="Courier New" w:cs="Courier New" w:hint="default"/>
+      </w:rPr>
+    </w:lvl>
+    <w:lvl w:ilvl="8" w:tplc="2C0A0005" w:tentative="1">
+      <w:start w:val="1"/>
+      <w:numFmt w:val="bullet"/>
+      <w:lvlText w:val=""/>
+      <w:lvlJc w:val="left"/>
+      <w:pPr>
+        <w:ind w:left="6812" w:hanging="360"/>
+      </w:pPr>
+      <w:rPr>
+        <w:rFonts w:ascii="Wingdings" w:hAnsi="Wingdings" w:hint="default"/>
+      </w:rPr>
+    </w:lvl>
+  </w:abstractNum>
+  <w:abstractNum w:abstractNumId="6">
     <w:nsid w:val="4C564615"/>
     <w:multiLevelType w:val="hybridMultilevel"/>
     <w:tmpl w:val="DE609036"/>
@@ -3068,7 +4991,7 @@
       </w:pPr>
     </w:lvl>
   </w:abstractNum>
-  <w:abstractNum w:abstractNumId="3">
+  <w:abstractNum w:abstractNumId="7">
     <w:nsid w:val="52CC1E22"/>
     <w:multiLevelType w:val="hybridMultilevel"/>
     <w:tmpl w:val="5F5A8102"/>
@@ -3181,7 +5104,7 @@
       </w:rPr>
     </w:lvl>
   </w:abstractNum>
-  <w:abstractNum w:abstractNumId="4">
+  <w:abstractNum w:abstractNumId="8">
     <w:nsid w:val="5EC31B96"/>
     <w:multiLevelType w:val="hybridMultilevel"/>
     <w:tmpl w:val="1E66828A"/>
@@ -3295,19 +5218,31 @@
     </w:lvl>
   </w:abstractNum>
   <w:num w:numId="1">
-    <w:abstractNumId w:val="3"/>
+    <w:abstractNumId w:val="7"/>
   </w:num>
   <w:num w:numId="2">
-    <w:abstractNumId w:val="2"/>
+    <w:abstractNumId w:val="6"/>
   </w:num>
   <w:num w:numId="3">
-    <w:abstractNumId w:val="4"/>
+    <w:abstractNumId w:val="8"/>
   </w:num>
   <w:num w:numId="4">
-    <w:abstractNumId w:val="1"/>
+    <w:abstractNumId w:val="3"/>
   </w:num>
   <w:num w:numId="5">
     <w:abstractNumId w:val="0"/>
+  </w:num>
+  <w:num w:numId="6">
+    <w:abstractNumId w:val="5"/>
+  </w:num>
+  <w:num w:numId="7">
+    <w:abstractNumId w:val="1"/>
+  </w:num>
+  <w:num w:numId="8">
+    <w:abstractNumId w:val="2"/>
+  </w:num>
+  <w:num w:numId="9">
+    <w:abstractNumId w:val="4"/>
   </w:num>
 </w:numbering>
 </file>
@@ -3568,6 +5503,148 @@
       <w:lang w:eastAsia="es-ES"/>
     </w:rPr>
   </w:style>
+  <w:style w:type="paragraph" w:styleId="Encabezado">
+    <w:name w:val="header"/>
+    <w:basedOn w:val="Normal"/>
+    <w:link w:val="EncabezadoCar"/>
+    <w:uiPriority w:val="99"/>
+    <w:unhideWhenUsed/>
+    <w:rsid w:val="00E81395"/>
+    <w:pPr>
+      <w:tabs>
+        <w:tab w:val="center" w:pos="4252"/>
+        <w:tab w:val="right" w:pos="8504"/>
+      </w:tabs>
+    </w:pPr>
+  </w:style>
+  <w:style w:type="character" w:customStyle="1" w:styleId="EncabezadoCar">
+    <w:name w:val="Encabezado Car"/>
+    <w:basedOn w:val="Fuentedeprrafopredeter"/>
+    <w:link w:val="Encabezado"/>
+    <w:uiPriority w:val="99"/>
+    <w:rsid w:val="00E81395"/>
+    <w:rPr>
+      <w:rFonts w:ascii="Times New Roman" w:eastAsia="Times New Roman" w:hAnsi="Times New Roman" w:cs="Times New Roman"/>
+      <w:sz w:val="24"/>
+      <w:szCs w:val="24"/>
+      <w:lang w:eastAsia="es-ES"/>
+    </w:rPr>
+  </w:style>
+  <w:style w:type="paragraph" w:styleId="Piedepgina">
+    <w:name w:val="footer"/>
+    <w:basedOn w:val="Normal"/>
+    <w:link w:val="PiedepginaCar"/>
+    <w:uiPriority w:val="99"/>
+    <w:unhideWhenUsed/>
+    <w:rsid w:val="00E81395"/>
+    <w:pPr>
+      <w:tabs>
+        <w:tab w:val="center" w:pos="4252"/>
+        <w:tab w:val="right" w:pos="8504"/>
+      </w:tabs>
+    </w:pPr>
+  </w:style>
+  <w:style w:type="character" w:customStyle="1" w:styleId="PiedepginaCar">
+    <w:name w:val="Pie de página Car"/>
+    <w:basedOn w:val="Fuentedeprrafopredeter"/>
+    <w:link w:val="Piedepgina"/>
+    <w:uiPriority w:val="99"/>
+    <w:rsid w:val="00E81395"/>
+    <w:rPr>
+      <w:rFonts w:ascii="Times New Roman" w:eastAsia="Times New Roman" w:hAnsi="Times New Roman" w:cs="Times New Roman"/>
+      <w:sz w:val="24"/>
+      <w:szCs w:val="24"/>
+      <w:lang w:eastAsia="es-ES"/>
+    </w:rPr>
+  </w:style>
+  <w:style w:type="paragraph" w:styleId="Sinespaciado">
+    <w:name w:val="No Spacing"/>
+    <w:link w:val="SinespaciadoCar"/>
+    <w:uiPriority w:val="1"/>
+    <w:qFormat/>
+    <w:rsid w:val="00E81395"/>
+    <w:pPr>
+      <w:spacing w:after="0" w:line="240" w:lineRule="auto"/>
+    </w:pPr>
+    <w:rPr>
+      <w:rFonts w:ascii="Times New Roman" w:eastAsia="Times New Roman" w:hAnsi="Times New Roman" w:cs="Times New Roman"/>
+      <w:sz w:val="24"/>
+      <w:szCs w:val="24"/>
+      <w:lang w:eastAsia="es-ES"/>
+    </w:rPr>
+  </w:style>
+  <w:style w:type="character" w:customStyle="1" w:styleId="SinespaciadoCar">
+    <w:name w:val="Sin espaciado Car"/>
+    <w:link w:val="Sinespaciado"/>
+    <w:uiPriority w:val="1"/>
+    <w:rsid w:val="00E81395"/>
+    <w:rPr>
+      <w:rFonts w:ascii="Times New Roman" w:eastAsia="Times New Roman" w:hAnsi="Times New Roman" w:cs="Times New Roman"/>
+      <w:sz w:val="24"/>
+      <w:szCs w:val="24"/>
+      <w:lang w:eastAsia="es-ES"/>
+    </w:rPr>
+  </w:style>
+  <w:style w:type="table" w:styleId="Tablaconcuadrcula">
+    <w:name w:val="Table Grid"/>
+    <w:basedOn w:val="Tablanormal"/>
+    <w:uiPriority w:val="59"/>
+    <w:rsid w:val="00E81395"/>
+    <w:pPr>
+      <w:spacing w:after="0" w:line="240" w:lineRule="auto"/>
+    </w:pPr>
+    <w:rPr>
+      <w:rFonts w:ascii="Calibri" w:eastAsia="Calibri" w:hAnsi="Calibri" w:cs="Times New Roman"/>
+      <w:sz w:val="20"/>
+      <w:szCs w:val="20"/>
+      <w:lang w:eastAsia="es-BO"/>
+    </w:rPr>
+    <w:tblPr>
+      <w:tblInd w:w="0" w:type="dxa"/>
+      <w:tblBorders>
+        <w:top w:val="single" w:sz="4" w:space="0" w:color="000000"/>
+        <w:left w:val="single" w:sz="4" w:space="0" w:color="000000"/>
+        <w:bottom w:val="single" w:sz="4" w:space="0" w:color="000000"/>
+        <w:right w:val="single" w:sz="4" w:space="0" w:color="000000"/>
+        <w:insideH w:val="single" w:sz="4" w:space="0" w:color="000000"/>
+        <w:insideV w:val="single" w:sz="4" w:space="0" w:color="000000"/>
+      </w:tblBorders>
+      <w:tblCellMar>
+        <w:top w:w="0" w:type="dxa"/>
+        <w:left w:w="108" w:type="dxa"/>
+        <w:bottom w:w="0" w:type="dxa"/>
+        <w:right w:w="108" w:type="dxa"/>
+      </w:tblCellMar>
+    </w:tblPr>
+  </w:style>
+  <w:style w:type="paragraph" w:styleId="Textodeglobo">
+    <w:name w:val="Balloon Text"/>
+    <w:basedOn w:val="Normal"/>
+    <w:link w:val="TextodegloboCar"/>
+    <w:uiPriority w:val="99"/>
+    <w:semiHidden/>
+    <w:unhideWhenUsed/>
+    <w:rsid w:val="00E81395"/>
+    <w:rPr>
+      <w:rFonts w:ascii="Tahoma" w:hAnsi="Tahoma" w:cs="Tahoma"/>
+      <w:sz w:val="16"/>
+      <w:szCs w:val="16"/>
+    </w:rPr>
+  </w:style>
+  <w:style w:type="character" w:customStyle="1" w:styleId="TextodegloboCar">
+    <w:name w:val="Texto de globo Car"/>
+    <w:basedOn w:val="Fuentedeprrafopredeter"/>
+    <w:link w:val="Textodeglobo"/>
+    <w:uiPriority w:val="99"/>
+    <w:semiHidden/>
+    <w:rsid w:val="00E81395"/>
+    <w:rPr>
+      <w:rFonts w:ascii="Tahoma" w:eastAsia="Times New Roman" w:hAnsi="Tahoma" w:cs="Tahoma"/>
+      <w:sz w:val="16"/>
+      <w:szCs w:val="16"/>
+      <w:lang w:eastAsia="es-ES"/>
+    </w:rPr>
+  </w:style>
 </w:styles>
 </file>
 
@@ -3824,6 +5901,148 @@
       <w:rFonts w:ascii="Times New Roman" w:eastAsia="Times New Roman" w:hAnsi="Times New Roman" w:cs="Times New Roman"/>
       <w:sz w:val="24"/>
       <w:szCs w:val="24"/>
+      <w:lang w:eastAsia="es-ES"/>
+    </w:rPr>
+  </w:style>
+  <w:style w:type="paragraph" w:styleId="Encabezado">
+    <w:name w:val="header"/>
+    <w:basedOn w:val="Normal"/>
+    <w:link w:val="EncabezadoCar"/>
+    <w:uiPriority w:val="99"/>
+    <w:unhideWhenUsed/>
+    <w:rsid w:val="00E81395"/>
+    <w:pPr>
+      <w:tabs>
+        <w:tab w:val="center" w:pos="4252"/>
+        <w:tab w:val="right" w:pos="8504"/>
+      </w:tabs>
+    </w:pPr>
+  </w:style>
+  <w:style w:type="character" w:customStyle="1" w:styleId="EncabezadoCar">
+    <w:name w:val="Encabezado Car"/>
+    <w:basedOn w:val="Fuentedeprrafopredeter"/>
+    <w:link w:val="Encabezado"/>
+    <w:uiPriority w:val="99"/>
+    <w:rsid w:val="00E81395"/>
+    <w:rPr>
+      <w:rFonts w:ascii="Times New Roman" w:eastAsia="Times New Roman" w:hAnsi="Times New Roman" w:cs="Times New Roman"/>
+      <w:sz w:val="24"/>
+      <w:szCs w:val="24"/>
+      <w:lang w:eastAsia="es-ES"/>
+    </w:rPr>
+  </w:style>
+  <w:style w:type="paragraph" w:styleId="Piedepgina">
+    <w:name w:val="footer"/>
+    <w:basedOn w:val="Normal"/>
+    <w:link w:val="PiedepginaCar"/>
+    <w:uiPriority w:val="99"/>
+    <w:unhideWhenUsed/>
+    <w:rsid w:val="00E81395"/>
+    <w:pPr>
+      <w:tabs>
+        <w:tab w:val="center" w:pos="4252"/>
+        <w:tab w:val="right" w:pos="8504"/>
+      </w:tabs>
+    </w:pPr>
+  </w:style>
+  <w:style w:type="character" w:customStyle="1" w:styleId="PiedepginaCar">
+    <w:name w:val="Pie de página Car"/>
+    <w:basedOn w:val="Fuentedeprrafopredeter"/>
+    <w:link w:val="Piedepgina"/>
+    <w:uiPriority w:val="99"/>
+    <w:rsid w:val="00E81395"/>
+    <w:rPr>
+      <w:rFonts w:ascii="Times New Roman" w:eastAsia="Times New Roman" w:hAnsi="Times New Roman" w:cs="Times New Roman"/>
+      <w:sz w:val="24"/>
+      <w:szCs w:val="24"/>
+      <w:lang w:eastAsia="es-ES"/>
+    </w:rPr>
+  </w:style>
+  <w:style w:type="paragraph" w:styleId="Sinespaciado">
+    <w:name w:val="No Spacing"/>
+    <w:link w:val="SinespaciadoCar"/>
+    <w:uiPriority w:val="1"/>
+    <w:qFormat/>
+    <w:rsid w:val="00E81395"/>
+    <w:pPr>
+      <w:spacing w:after="0" w:line="240" w:lineRule="auto"/>
+    </w:pPr>
+    <w:rPr>
+      <w:rFonts w:ascii="Times New Roman" w:eastAsia="Times New Roman" w:hAnsi="Times New Roman" w:cs="Times New Roman"/>
+      <w:sz w:val="24"/>
+      <w:szCs w:val="24"/>
+      <w:lang w:eastAsia="es-ES"/>
+    </w:rPr>
+  </w:style>
+  <w:style w:type="character" w:customStyle="1" w:styleId="SinespaciadoCar">
+    <w:name w:val="Sin espaciado Car"/>
+    <w:link w:val="Sinespaciado"/>
+    <w:uiPriority w:val="1"/>
+    <w:rsid w:val="00E81395"/>
+    <w:rPr>
+      <w:rFonts w:ascii="Times New Roman" w:eastAsia="Times New Roman" w:hAnsi="Times New Roman" w:cs="Times New Roman"/>
+      <w:sz w:val="24"/>
+      <w:szCs w:val="24"/>
+      <w:lang w:eastAsia="es-ES"/>
+    </w:rPr>
+  </w:style>
+  <w:style w:type="table" w:styleId="Tablaconcuadrcula">
+    <w:name w:val="Table Grid"/>
+    <w:basedOn w:val="Tablanormal"/>
+    <w:uiPriority w:val="59"/>
+    <w:rsid w:val="00E81395"/>
+    <w:pPr>
+      <w:spacing w:after="0" w:line="240" w:lineRule="auto"/>
+    </w:pPr>
+    <w:rPr>
+      <w:rFonts w:ascii="Calibri" w:eastAsia="Calibri" w:hAnsi="Calibri" w:cs="Times New Roman"/>
+      <w:sz w:val="20"/>
+      <w:szCs w:val="20"/>
+      <w:lang w:eastAsia="es-BO"/>
+    </w:rPr>
+    <w:tblPr>
+      <w:tblInd w:w="0" w:type="dxa"/>
+      <w:tblBorders>
+        <w:top w:val="single" w:sz="4" w:space="0" w:color="000000"/>
+        <w:left w:val="single" w:sz="4" w:space="0" w:color="000000"/>
+        <w:bottom w:val="single" w:sz="4" w:space="0" w:color="000000"/>
+        <w:right w:val="single" w:sz="4" w:space="0" w:color="000000"/>
+        <w:insideH w:val="single" w:sz="4" w:space="0" w:color="000000"/>
+        <w:insideV w:val="single" w:sz="4" w:space="0" w:color="000000"/>
+      </w:tblBorders>
+      <w:tblCellMar>
+        <w:top w:w="0" w:type="dxa"/>
+        <w:left w:w="108" w:type="dxa"/>
+        <w:bottom w:w="0" w:type="dxa"/>
+        <w:right w:w="108" w:type="dxa"/>
+      </w:tblCellMar>
+    </w:tblPr>
+  </w:style>
+  <w:style w:type="paragraph" w:styleId="Textodeglobo">
+    <w:name w:val="Balloon Text"/>
+    <w:basedOn w:val="Normal"/>
+    <w:link w:val="TextodegloboCar"/>
+    <w:uiPriority w:val="99"/>
+    <w:semiHidden/>
+    <w:unhideWhenUsed/>
+    <w:rsid w:val="00E81395"/>
+    <w:rPr>
+      <w:rFonts w:ascii="Tahoma" w:hAnsi="Tahoma" w:cs="Tahoma"/>
+      <w:sz w:val="16"/>
+      <w:szCs w:val="16"/>
+    </w:rPr>
+  </w:style>
+  <w:style w:type="character" w:customStyle="1" w:styleId="TextodegloboCar">
+    <w:name w:val="Texto de globo Car"/>
+    <w:basedOn w:val="Fuentedeprrafopredeter"/>
+    <w:link w:val="Textodeglobo"/>
+    <w:uiPriority w:val="99"/>
+    <w:semiHidden/>
+    <w:rsid w:val="00E81395"/>
+    <w:rPr>
+      <w:rFonts w:ascii="Tahoma" w:eastAsia="Times New Roman" w:hAnsi="Tahoma" w:cs="Tahoma"/>
+      <w:sz w:val="16"/>
+      <w:szCs w:val="16"/>
       <w:lang w:eastAsia="es-ES"/>
     </w:rPr>
   </w:style>

</xml_diff>

<commit_message>
Realice el diseño de cu adm notas v.1.1
</commit_message>
<xml_diff>
--- a/Documentos/Documento del Proyecto( Linea  Base).docx
+++ b/Documentos/Documento del Proyecto( Linea  Base).docx
@@ -4219,8 +4219,597 @@
           <w:tab w:val="left" w:pos="1421"/>
         </w:tabs>
       </w:pPr>
+    </w:p>
+    <w:p>
+      <w:pPr>
+        <w:tabs>
+          <w:tab w:val="left" w:pos="1421"/>
+        </w:tabs>
+      </w:pPr>
+    </w:p>
+    <w:p>
+      <w:pPr>
+        <w:tabs>
+          <w:tab w:val="left" w:pos="1421"/>
+        </w:tabs>
+      </w:pPr>
+    </w:p>
+    <w:p>
+      <w:pPr>
+        <w:tabs>
+          <w:tab w:val="left" w:pos="1421"/>
+        </w:tabs>
+      </w:pPr>
+    </w:p>
+    <w:p>
+      <w:pPr>
+        <w:tabs>
+          <w:tab w:val="left" w:pos="1421"/>
+        </w:tabs>
+      </w:pPr>
+    </w:p>
+    <w:p>
+      <w:pPr>
+        <w:tabs>
+          <w:tab w:val="left" w:pos="1421"/>
+        </w:tabs>
+      </w:pPr>
+    </w:p>
+    <w:p>
+      <w:pPr>
+        <w:pStyle w:val="Prrafodelista"/>
+        <w:numPr>
+          <w:ilvl w:val="0"/>
+          <w:numId w:val="10"/>
+        </w:numPr>
+        <w:spacing w:line="360" w:lineRule="auto"/>
+        <w:jc w:val="both"/>
+        <w:rPr>
+          <w:b/>
+        </w:rPr>
+      </w:pPr>
+      <w:r>
+        <w:rPr>
+          <w:b/>
+          <w:i/>
+        </w:rPr>
+        <w:lastRenderedPageBreak/>
+        <w:t>Caso de Uso (CU3</w:t>
+      </w:r>
+      <w:r>
+        <w:rPr>
+          <w:b/>
+          <w:i/>
+        </w:rPr>
+        <w:t>):</w:t>
+      </w:r>
+      <w:r>
+        <w:t xml:space="preserve"> </w:t>
+      </w:r>
+      <w:r>
+        <w:t>Administrar Notas</w:t>
+      </w:r>
+    </w:p>
+    <w:p>
+      <w:pPr>
+        <w:tabs>
+          <w:tab w:val="left" w:pos="2618"/>
+        </w:tabs>
+      </w:pPr>
+      <w:r>
+        <w:rPr>
+          <w:b/>
+          <w:noProof/>
+        </w:rPr>
+        <w:drawing>
+          <wp:anchor distT="0" distB="0" distL="114300" distR="114300" simplePos="0" relativeHeight="251673600" behindDoc="0" locked="0" layoutInCell="1" allowOverlap="1" wp14:anchorId="2FF9C494" wp14:editId="1BF7202F">
+            <wp:simplePos x="0" y="0"/>
+            <wp:positionH relativeFrom="column">
+              <wp:posOffset>-241300</wp:posOffset>
+            </wp:positionH>
+            <wp:positionV relativeFrom="paragraph">
+              <wp:posOffset>283210</wp:posOffset>
+            </wp:positionV>
+            <wp:extent cx="5972175" cy="5819775"/>
+            <wp:effectExtent l="0" t="0" r="9525" b="9525"/>
+            <wp:wrapNone/>
+            <wp:docPr id="98" name="Imagen 62"/>
+            <wp:cNvGraphicFramePr>
+              <a:graphicFrameLocks xmlns:a="http://schemas.openxmlformats.org/drawingml/2006/main" noChangeAspect="1"/>
+            </wp:cNvGraphicFramePr>
+            <a:graphic xmlns:a="http://schemas.openxmlformats.org/drawingml/2006/main">
+              <a:graphicData uri="http://schemas.openxmlformats.org/drawingml/2006/picture">
+                <pic:pic xmlns:pic="http://schemas.openxmlformats.org/drawingml/2006/picture">
+                  <pic:nvPicPr>
+                    <pic:cNvPr id="0" name="Picture 62"/>
+                    <pic:cNvPicPr>
+                      <a:picLocks noChangeAspect="1" noChangeArrowheads="1"/>
+                    </pic:cNvPicPr>
+                  </pic:nvPicPr>
+                  <pic:blipFill>
+                    <a:blip r:embed="rId16"/>
+                    <a:srcRect/>
+                    <a:stretch>
+                      <a:fillRect/>
+                    </a:stretch>
+                  </pic:blipFill>
+                  <pic:spPr bwMode="auto">
+                    <a:xfrm>
+                      <a:off x="0" y="0"/>
+                      <a:ext cx="5972175" cy="5819775"/>
+                    </a:xfrm>
+                    <a:prstGeom prst="rect">
+                      <a:avLst/>
+                    </a:prstGeom>
+                    <a:noFill/>
+                    <a:ln w="9525">
+                      <a:noFill/>
+                      <a:miter lim="800000"/>
+                      <a:headEnd/>
+                      <a:tailEnd/>
+                    </a:ln>
+                  </pic:spPr>
+                </pic:pic>
+              </a:graphicData>
+            </a:graphic>
+          </wp:anchor>
+        </w:drawing>
+      </w:r>
+      <w:r>
+        <w:tab/>
+      </w:r>
+    </w:p>
+    <w:p>
+      <w:pPr>
+        <w:tabs>
+          <w:tab w:val="left" w:pos="2618"/>
+        </w:tabs>
+      </w:pPr>
+    </w:p>
+    <w:p>
+      <w:pPr>
+        <w:tabs>
+          <w:tab w:val="left" w:pos="2618"/>
+        </w:tabs>
+      </w:pPr>
+    </w:p>
+    <w:p>
+      <w:pPr>
+        <w:tabs>
+          <w:tab w:val="left" w:pos="2618"/>
+        </w:tabs>
+      </w:pPr>
+    </w:p>
+    <w:p>
+      <w:pPr>
+        <w:tabs>
+          <w:tab w:val="left" w:pos="2618"/>
+        </w:tabs>
+      </w:pPr>
+    </w:p>
+    <w:p>
+      <w:pPr>
+        <w:tabs>
+          <w:tab w:val="left" w:pos="2618"/>
+        </w:tabs>
+      </w:pPr>
+    </w:p>
+    <w:p>
+      <w:pPr>
+        <w:tabs>
+          <w:tab w:val="left" w:pos="2618"/>
+        </w:tabs>
+      </w:pPr>
+    </w:p>
+    <w:p>
+      <w:pPr>
+        <w:tabs>
+          <w:tab w:val="left" w:pos="2618"/>
+        </w:tabs>
+      </w:pPr>
+    </w:p>
+    <w:p>
+      <w:pPr>
+        <w:tabs>
+          <w:tab w:val="left" w:pos="2618"/>
+        </w:tabs>
+      </w:pPr>
+    </w:p>
+    <w:p>
+      <w:pPr>
+        <w:tabs>
+          <w:tab w:val="left" w:pos="2618"/>
+        </w:tabs>
+      </w:pPr>
+    </w:p>
+    <w:p>
+      <w:pPr>
+        <w:tabs>
+          <w:tab w:val="left" w:pos="2618"/>
+        </w:tabs>
+      </w:pPr>
+    </w:p>
+    <w:p>
+      <w:pPr>
+        <w:tabs>
+          <w:tab w:val="left" w:pos="2618"/>
+        </w:tabs>
+      </w:pPr>
+    </w:p>
+    <w:p>
+      <w:pPr>
+        <w:tabs>
+          <w:tab w:val="left" w:pos="2618"/>
+        </w:tabs>
+      </w:pPr>
+    </w:p>
+    <w:p>
+      <w:pPr>
+        <w:tabs>
+          <w:tab w:val="left" w:pos="2618"/>
+        </w:tabs>
+      </w:pPr>
+    </w:p>
+    <w:p>
+      <w:pPr>
+        <w:tabs>
+          <w:tab w:val="left" w:pos="2618"/>
+        </w:tabs>
+      </w:pPr>
+    </w:p>
+    <w:p>
+      <w:pPr>
+        <w:tabs>
+          <w:tab w:val="left" w:pos="2618"/>
+        </w:tabs>
+      </w:pPr>
+    </w:p>
+    <w:p>
+      <w:pPr>
+        <w:tabs>
+          <w:tab w:val="left" w:pos="2618"/>
+        </w:tabs>
+      </w:pPr>
+    </w:p>
+    <w:p>
+      <w:pPr>
+        <w:tabs>
+          <w:tab w:val="left" w:pos="2618"/>
+        </w:tabs>
+      </w:pPr>
+    </w:p>
+    <w:p>
+      <w:pPr>
+        <w:tabs>
+          <w:tab w:val="left" w:pos="2618"/>
+        </w:tabs>
+      </w:pPr>
+    </w:p>
+    <w:p>
+      <w:pPr>
+        <w:tabs>
+          <w:tab w:val="left" w:pos="2618"/>
+        </w:tabs>
+      </w:pPr>
+    </w:p>
+    <w:p>
+      <w:pPr>
+        <w:tabs>
+          <w:tab w:val="left" w:pos="2618"/>
+        </w:tabs>
+      </w:pPr>
+    </w:p>
+    <w:p>
+      <w:pPr>
+        <w:tabs>
+          <w:tab w:val="left" w:pos="2618"/>
+        </w:tabs>
+      </w:pPr>
+    </w:p>
+    <w:p>
+      <w:pPr>
+        <w:tabs>
+          <w:tab w:val="left" w:pos="2618"/>
+        </w:tabs>
+      </w:pPr>
+    </w:p>
+    <w:p>
+      <w:pPr>
+        <w:tabs>
+          <w:tab w:val="left" w:pos="2618"/>
+        </w:tabs>
+      </w:pPr>
+    </w:p>
+    <w:p>
+      <w:pPr>
+        <w:tabs>
+          <w:tab w:val="left" w:pos="2618"/>
+        </w:tabs>
+      </w:pPr>
+    </w:p>
+    <w:p>
+      <w:pPr>
+        <w:tabs>
+          <w:tab w:val="left" w:pos="2618"/>
+        </w:tabs>
+      </w:pPr>
+    </w:p>
+    <w:p>
+      <w:pPr>
+        <w:tabs>
+          <w:tab w:val="left" w:pos="2618"/>
+        </w:tabs>
+      </w:pPr>
+    </w:p>
+    <w:p>
+      <w:pPr>
+        <w:tabs>
+          <w:tab w:val="left" w:pos="2618"/>
+        </w:tabs>
+      </w:pPr>
+    </w:p>
+    <w:p>
+      <w:pPr>
+        <w:tabs>
+          <w:tab w:val="left" w:pos="2618"/>
+        </w:tabs>
+      </w:pPr>
+    </w:p>
+    <w:p>
+      <w:pPr>
+        <w:tabs>
+          <w:tab w:val="left" w:pos="2618"/>
+        </w:tabs>
+      </w:pPr>
+    </w:p>
+    <w:p>
+      <w:pPr>
+        <w:tabs>
+          <w:tab w:val="left" w:pos="2618"/>
+        </w:tabs>
+      </w:pPr>
+    </w:p>
+    <w:p>
+      <w:pPr>
+        <w:tabs>
+          <w:tab w:val="left" w:pos="2618"/>
+        </w:tabs>
+      </w:pPr>
+    </w:p>
+    <w:p>
+      <w:pPr>
+        <w:tabs>
+          <w:tab w:val="left" w:pos="2618"/>
+        </w:tabs>
+      </w:pPr>
+    </w:p>
+    <w:p>
+      <w:pPr>
+        <w:tabs>
+          <w:tab w:val="left" w:pos="2618"/>
+        </w:tabs>
+      </w:pPr>
+    </w:p>
+    <w:p>
+      <w:pPr>
+        <w:tabs>
+          <w:tab w:val="left" w:pos="2618"/>
+        </w:tabs>
+      </w:pPr>
+    </w:p>
+    <w:p>
+      <w:pPr>
+        <w:tabs>
+          <w:tab w:val="left" w:pos="2618"/>
+        </w:tabs>
+      </w:pPr>
+    </w:p>
+    <w:p>
+      <w:pPr>
+        <w:tabs>
+          <w:tab w:val="left" w:pos="2618"/>
+        </w:tabs>
+      </w:pPr>
+    </w:p>
+    <w:p>
+      <w:pPr>
+        <w:tabs>
+          <w:tab w:val="left" w:pos="2618"/>
+        </w:tabs>
+      </w:pPr>
+    </w:p>
+    <w:p>
+      <w:pPr>
+        <w:tabs>
+          <w:tab w:val="left" w:pos="2618"/>
+        </w:tabs>
+      </w:pPr>
+    </w:p>
+    <w:p>
+      <w:pPr>
+        <w:tabs>
+          <w:tab w:val="left" w:pos="2618"/>
+        </w:tabs>
+      </w:pPr>
+    </w:p>
+    <w:p>
+      <w:pPr>
+        <w:tabs>
+          <w:tab w:val="left" w:pos="2618"/>
+        </w:tabs>
+      </w:pPr>
+    </w:p>
+    <w:p>
+      <w:pPr>
+        <w:tabs>
+          <w:tab w:val="left" w:pos="2618"/>
+        </w:tabs>
+      </w:pPr>
+    </w:p>
+    <w:p>
+      <w:pPr>
+        <w:tabs>
+          <w:tab w:val="left" w:pos="2618"/>
+        </w:tabs>
+      </w:pPr>
+    </w:p>
+    <w:p>
+      <w:pPr>
+        <w:tabs>
+          <w:tab w:val="left" w:pos="2618"/>
+        </w:tabs>
+      </w:pPr>
+    </w:p>
+    <w:p>
+      <w:pPr>
+        <w:tabs>
+          <w:tab w:val="left" w:pos="2618"/>
+        </w:tabs>
+      </w:pPr>
+    </w:p>
+    <w:p>
+      <w:pPr>
+        <w:tabs>
+          <w:tab w:val="left" w:pos="2618"/>
+        </w:tabs>
+      </w:pPr>
+    </w:p>
+    <w:p>
+      <w:pPr>
+        <w:tabs>
+          <w:tab w:val="left" w:pos="2618"/>
+        </w:tabs>
+      </w:pPr>
+    </w:p>
+    <w:p>
+      <w:pPr>
+        <w:tabs>
+          <w:tab w:val="left" w:pos="2618"/>
+        </w:tabs>
+      </w:pPr>
+    </w:p>
+    <w:p>
+      <w:pPr>
+        <w:tabs>
+          <w:tab w:val="left" w:pos="2618"/>
+        </w:tabs>
+      </w:pPr>
+    </w:p>
+    <w:p>
+      <w:pPr>
+        <w:tabs>
+          <w:tab w:val="left" w:pos="2618"/>
+        </w:tabs>
+      </w:pPr>
+      <w:r>
+        <w:lastRenderedPageBreak/>
+        <w:t xml:space="preserve">   </w:t>
+      </w:r>
+    </w:p>
+    <w:p>
+      <w:pPr>
+        <w:pStyle w:val="Prrafodelista"/>
+        <w:numPr>
+          <w:ilvl w:val="0"/>
+          <w:numId w:val="11"/>
+        </w:numPr>
+        <w:spacing w:line="360" w:lineRule="auto"/>
+        <w:jc w:val="both"/>
+        <w:rPr>
+          <w:b/>
+          <w:i/>
+          <w:u w:val="single"/>
+          <w:lang w:eastAsia="en-US"/>
+        </w:rPr>
+      </w:pPr>
       <w:bookmarkStart w:id="5" w:name="_GoBack"/>
+      <w:r>
+        <w:rPr>
+          <w:b/>
+          <w:i/>
+          <w:noProof/>
+          <w:u w:val="single"/>
+        </w:rPr>
+        <w:drawing>
+          <wp:anchor distT="0" distB="0" distL="114300" distR="114300" simplePos="0" relativeHeight="251675648" behindDoc="0" locked="0" layoutInCell="1" allowOverlap="1" wp14:anchorId="4E8E620E" wp14:editId="475483A2">
+            <wp:simplePos x="0" y="0"/>
+            <wp:positionH relativeFrom="column">
+              <wp:posOffset>175895</wp:posOffset>
+            </wp:positionH>
+            <wp:positionV relativeFrom="paragraph">
+              <wp:posOffset>328295</wp:posOffset>
+            </wp:positionV>
+            <wp:extent cx="5457825" cy="4505325"/>
+            <wp:effectExtent l="19050" t="0" r="9525" b="0"/>
+            <wp:wrapSquare wrapText="bothSides"/>
+            <wp:docPr id="139" name="Imagen 2"/>
+            <wp:cNvGraphicFramePr>
+              <a:graphicFrameLocks xmlns:a="http://schemas.openxmlformats.org/drawingml/2006/main" noChangeAspect="1"/>
+            </wp:cNvGraphicFramePr>
+            <a:graphic xmlns:a="http://schemas.openxmlformats.org/drawingml/2006/main">
+              <a:graphicData uri="http://schemas.openxmlformats.org/drawingml/2006/picture">
+                <pic:pic xmlns:pic="http://schemas.openxmlformats.org/drawingml/2006/picture">
+                  <pic:nvPicPr>
+                    <pic:cNvPr id="0" name="Picture 2"/>
+                    <pic:cNvPicPr>
+                      <a:picLocks noChangeAspect="1" noChangeArrowheads="1"/>
+                    </pic:cNvPicPr>
+                  </pic:nvPicPr>
+                  <pic:blipFill>
+                    <a:blip r:embed="rId17">
+                      <a:extLst>
+                        <a:ext uri="{28A0092B-C50C-407E-A947-70E740481C1C}">
+                          <a14:useLocalDpi xmlns:a14="http://schemas.microsoft.com/office/drawing/2010/main" val="0"/>
+                        </a:ext>
+                      </a:extLst>
+                    </a:blip>
+                    <a:srcRect/>
+                    <a:stretch>
+                      <a:fillRect/>
+                    </a:stretch>
+                  </pic:blipFill>
+                  <pic:spPr bwMode="auto">
+                    <a:xfrm>
+                      <a:off x="0" y="0"/>
+                      <a:ext cx="5457825" cy="4505325"/>
+                    </a:xfrm>
+                    <a:prstGeom prst="rect">
+                      <a:avLst/>
+                    </a:prstGeom>
+                    <a:noFill/>
+                    <a:ln>
+                      <a:noFill/>
+                    </a:ln>
+                  </pic:spPr>
+                </pic:pic>
+              </a:graphicData>
+            </a:graphic>
+          </wp:anchor>
+        </w:drawing>
+      </w:r>
       <w:bookmarkEnd w:id="5"/>
+      <w:r>
+        <w:rPr>
+          <w:b/>
+          <w:i/>
+          <w:u w:val="single"/>
+          <w:lang w:eastAsia="en-US"/>
+        </w:rPr>
+        <w:t xml:space="preserve">Caso de Uso: </w:t>
+      </w:r>
+      <w:r>
+        <w:rPr>
+          <w:lang w:eastAsia="en-US"/>
+        </w:rPr>
+        <w:t>Administrar Notas</w:t>
+      </w:r>
+    </w:p>
+    <w:p>
+      <w:pPr>
+        <w:tabs>
+          <w:tab w:val="left" w:pos="2618"/>
+        </w:tabs>
+      </w:pPr>
     </w:p>
     <w:sectPr>
       <w:pgSz w:w="11906" w:h="16838"/>
@@ -4588,6 +5177,119 @@
     </w:lvl>
   </w:abstractNum>
   <w:abstractNum w:abstractNumId="3">
+    <w:nsid w:val="1A4D3EA5"/>
+    <w:multiLevelType w:val="hybridMultilevel"/>
+    <w:tmpl w:val="BC76870A"/>
+    <w:lvl w:ilvl="0" w:tplc="2C0A000D">
+      <w:start w:val="1"/>
+      <w:numFmt w:val="bullet"/>
+      <w:lvlText w:val=""/>
+      <w:lvlJc w:val="left"/>
+      <w:pPr>
+        <w:ind w:left="720" w:hanging="360"/>
+      </w:pPr>
+      <w:rPr>
+        <w:rFonts w:ascii="Wingdings" w:hAnsi="Wingdings" w:hint="default"/>
+      </w:rPr>
+    </w:lvl>
+    <w:lvl w:ilvl="1" w:tplc="2C0A0003" w:tentative="1">
+      <w:start w:val="1"/>
+      <w:numFmt w:val="bullet"/>
+      <w:lvlText w:val="o"/>
+      <w:lvlJc w:val="left"/>
+      <w:pPr>
+        <w:ind w:left="1440" w:hanging="360"/>
+      </w:pPr>
+      <w:rPr>
+        <w:rFonts w:ascii="Courier New" w:hAnsi="Courier New" w:cs="Courier New" w:hint="default"/>
+      </w:rPr>
+    </w:lvl>
+    <w:lvl w:ilvl="2" w:tplc="2C0A0005" w:tentative="1">
+      <w:start w:val="1"/>
+      <w:numFmt w:val="bullet"/>
+      <w:lvlText w:val=""/>
+      <w:lvlJc w:val="left"/>
+      <w:pPr>
+        <w:ind w:left="2160" w:hanging="360"/>
+      </w:pPr>
+      <w:rPr>
+        <w:rFonts w:ascii="Wingdings" w:hAnsi="Wingdings" w:hint="default"/>
+      </w:rPr>
+    </w:lvl>
+    <w:lvl w:ilvl="3" w:tplc="2C0A0001" w:tentative="1">
+      <w:start w:val="1"/>
+      <w:numFmt w:val="bullet"/>
+      <w:lvlText w:val=""/>
+      <w:lvlJc w:val="left"/>
+      <w:pPr>
+        <w:ind w:left="2880" w:hanging="360"/>
+      </w:pPr>
+      <w:rPr>
+        <w:rFonts w:ascii="Symbol" w:hAnsi="Symbol" w:hint="default"/>
+      </w:rPr>
+    </w:lvl>
+    <w:lvl w:ilvl="4" w:tplc="2C0A0003" w:tentative="1">
+      <w:start w:val="1"/>
+      <w:numFmt w:val="bullet"/>
+      <w:lvlText w:val="o"/>
+      <w:lvlJc w:val="left"/>
+      <w:pPr>
+        <w:ind w:left="3600" w:hanging="360"/>
+      </w:pPr>
+      <w:rPr>
+        <w:rFonts w:ascii="Courier New" w:hAnsi="Courier New" w:cs="Courier New" w:hint="default"/>
+      </w:rPr>
+    </w:lvl>
+    <w:lvl w:ilvl="5" w:tplc="2C0A0005" w:tentative="1">
+      <w:start w:val="1"/>
+      <w:numFmt w:val="bullet"/>
+      <w:lvlText w:val=""/>
+      <w:lvlJc w:val="left"/>
+      <w:pPr>
+        <w:ind w:left="4320" w:hanging="360"/>
+      </w:pPr>
+      <w:rPr>
+        <w:rFonts w:ascii="Wingdings" w:hAnsi="Wingdings" w:hint="default"/>
+      </w:rPr>
+    </w:lvl>
+    <w:lvl w:ilvl="6" w:tplc="2C0A0001" w:tentative="1">
+      <w:start w:val="1"/>
+      <w:numFmt w:val="bullet"/>
+      <w:lvlText w:val=""/>
+      <w:lvlJc w:val="left"/>
+      <w:pPr>
+        <w:ind w:left="5040" w:hanging="360"/>
+      </w:pPr>
+      <w:rPr>
+        <w:rFonts w:ascii="Symbol" w:hAnsi="Symbol" w:hint="default"/>
+      </w:rPr>
+    </w:lvl>
+    <w:lvl w:ilvl="7" w:tplc="2C0A0003" w:tentative="1">
+      <w:start w:val="1"/>
+      <w:numFmt w:val="bullet"/>
+      <w:lvlText w:val="o"/>
+      <w:lvlJc w:val="left"/>
+      <w:pPr>
+        <w:ind w:left="5760" w:hanging="360"/>
+      </w:pPr>
+      <w:rPr>
+        <w:rFonts w:ascii="Courier New" w:hAnsi="Courier New" w:cs="Courier New" w:hint="default"/>
+      </w:rPr>
+    </w:lvl>
+    <w:lvl w:ilvl="8" w:tplc="2C0A0005" w:tentative="1">
+      <w:start w:val="1"/>
+      <w:numFmt w:val="bullet"/>
+      <w:lvlText w:val=""/>
+      <w:lvlJc w:val="left"/>
+      <w:pPr>
+        <w:ind w:left="6480" w:hanging="360"/>
+      </w:pPr>
+      <w:rPr>
+        <w:rFonts w:ascii="Wingdings" w:hAnsi="Wingdings" w:hint="default"/>
+      </w:rPr>
+    </w:lvl>
+  </w:abstractNum>
+  <w:abstractNum w:abstractNumId="4">
     <w:nsid w:val="1DB01B52"/>
     <w:multiLevelType w:val="hybridMultilevel"/>
     <w:tmpl w:val="AE22FA0A"/>
@@ -4700,7 +5402,120 @@
       </w:rPr>
     </w:lvl>
   </w:abstractNum>
-  <w:abstractNum w:abstractNumId="4">
+  <w:abstractNum w:abstractNumId="5">
+    <w:nsid w:val="1F397B01"/>
+    <w:multiLevelType w:val="hybridMultilevel"/>
+    <w:tmpl w:val="BE50B130"/>
+    <w:lvl w:ilvl="0" w:tplc="2C0A000D">
+      <w:start w:val="1"/>
+      <w:numFmt w:val="bullet"/>
+      <w:lvlText w:val=""/>
+      <w:lvlJc w:val="left"/>
+      <w:pPr>
+        <w:ind w:left="1428" w:hanging="360"/>
+      </w:pPr>
+      <w:rPr>
+        <w:rFonts w:ascii="Wingdings" w:hAnsi="Wingdings" w:hint="default"/>
+      </w:rPr>
+    </w:lvl>
+    <w:lvl w:ilvl="1" w:tplc="2C0A0003" w:tentative="1">
+      <w:start w:val="1"/>
+      <w:numFmt w:val="bullet"/>
+      <w:lvlText w:val="o"/>
+      <w:lvlJc w:val="left"/>
+      <w:pPr>
+        <w:ind w:left="2148" w:hanging="360"/>
+      </w:pPr>
+      <w:rPr>
+        <w:rFonts w:ascii="Courier New" w:hAnsi="Courier New" w:cs="Courier New" w:hint="default"/>
+      </w:rPr>
+    </w:lvl>
+    <w:lvl w:ilvl="2" w:tplc="2C0A0005" w:tentative="1">
+      <w:start w:val="1"/>
+      <w:numFmt w:val="bullet"/>
+      <w:lvlText w:val=""/>
+      <w:lvlJc w:val="left"/>
+      <w:pPr>
+        <w:ind w:left="2868" w:hanging="360"/>
+      </w:pPr>
+      <w:rPr>
+        <w:rFonts w:ascii="Wingdings" w:hAnsi="Wingdings" w:hint="default"/>
+      </w:rPr>
+    </w:lvl>
+    <w:lvl w:ilvl="3" w:tplc="2C0A0001" w:tentative="1">
+      <w:start w:val="1"/>
+      <w:numFmt w:val="bullet"/>
+      <w:lvlText w:val=""/>
+      <w:lvlJc w:val="left"/>
+      <w:pPr>
+        <w:ind w:left="3588" w:hanging="360"/>
+      </w:pPr>
+      <w:rPr>
+        <w:rFonts w:ascii="Symbol" w:hAnsi="Symbol" w:hint="default"/>
+      </w:rPr>
+    </w:lvl>
+    <w:lvl w:ilvl="4" w:tplc="2C0A0003" w:tentative="1">
+      <w:start w:val="1"/>
+      <w:numFmt w:val="bullet"/>
+      <w:lvlText w:val="o"/>
+      <w:lvlJc w:val="left"/>
+      <w:pPr>
+        <w:ind w:left="4308" w:hanging="360"/>
+      </w:pPr>
+      <w:rPr>
+        <w:rFonts w:ascii="Courier New" w:hAnsi="Courier New" w:cs="Courier New" w:hint="default"/>
+      </w:rPr>
+    </w:lvl>
+    <w:lvl w:ilvl="5" w:tplc="2C0A0005" w:tentative="1">
+      <w:start w:val="1"/>
+      <w:numFmt w:val="bullet"/>
+      <w:lvlText w:val=""/>
+      <w:lvlJc w:val="left"/>
+      <w:pPr>
+        <w:ind w:left="5028" w:hanging="360"/>
+      </w:pPr>
+      <w:rPr>
+        <w:rFonts w:ascii="Wingdings" w:hAnsi="Wingdings" w:hint="default"/>
+      </w:rPr>
+    </w:lvl>
+    <w:lvl w:ilvl="6" w:tplc="2C0A0001" w:tentative="1">
+      <w:start w:val="1"/>
+      <w:numFmt w:val="bullet"/>
+      <w:lvlText w:val=""/>
+      <w:lvlJc w:val="left"/>
+      <w:pPr>
+        <w:ind w:left="5748" w:hanging="360"/>
+      </w:pPr>
+      <w:rPr>
+        <w:rFonts w:ascii="Symbol" w:hAnsi="Symbol" w:hint="default"/>
+      </w:rPr>
+    </w:lvl>
+    <w:lvl w:ilvl="7" w:tplc="2C0A0003" w:tentative="1">
+      <w:start w:val="1"/>
+      <w:numFmt w:val="bullet"/>
+      <w:lvlText w:val="o"/>
+      <w:lvlJc w:val="left"/>
+      <w:pPr>
+        <w:ind w:left="6468" w:hanging="360"/>
+      </w:pPr>
+      <w:rPr>
+        <w:rFonts w:ascii="Courier New" w:hAnsi="Courier New" w:cs="Courier New" w:hint="default"/>
+      </w:rPr>
+    </w:lvl>
+    <w:lvl w:ilvl="8" w:tplc="2C0A0005" w:tentative="1">
+      <w:start w:val="1"/>
+      <w:numFmt w:val="bullet"/>
+      <w:lvlText w:val=""/>
+      <w:lvlJc w:val="left"/>
+      <w:pPr>
+        <w:ind w:left="7188" w:hanging="360"/>
+      </w:pPr>
+      <w:rPr>
+        <w:rFonts w:ascii="Wingdings" w:hAnsi="Wingdings" w:hint="default"/>
+      </w:rPr>
+    </w:lvl>
+  </w:abstractNum>
+  <w:abstractNum w:abstractNumId="6">
     <w:nsid w:val="46BB369C"/>
     <w:multiLevelType w:val="hybridMultilevel"/>
     <w:tmpl w:val="0E3C514A"/>
@@ -4789,7 +5604,7 @@
       </w:pPr>
     </w:lvl>
   </w:abstractNum>
-  <w:abstractNum w:abstractNumId="5">
+  <w:abstractNum w:abstractNumId="7">
     <w:nsid w:val="470957C2"/>
     <w:multiLevelType w:val="hybridMultilevel"/>
     <w:tmpl w:val="F43AD58C"/>
@@ -4902,7 +5717,7 @@
       </w:rPr>
     </w:lvl>
   </w:abstractNum>
-  <w:abstractNum w:abstractNumId="6">
+  <w:abstractNum w:abstractNumId="8">
     <w:nsid w:val="4C564615"/>
     <w:multiLevelType w:val="hybridMultilevel"/>
     <w:tmpl w:val="DE609036"/>
@@ -4991,7 +5806,7 @@
       </w:pPr>
     </w:lvl>
   </w:abstractNum>
-  <w:abstractNum w:abstractNumId="7">
+  <w:abstractNum w:abstractNumId="9">
     <w:nsid w:val="52CC1E22"/>
     <w:multiLevelType w:val="hybridMultilevel"/>
     <w:tmpl w:val="5F5A8102"/>
@@ -5104,7 +5919,7 @@
       </w:rPr>
     </w:lvl>
   </w:abstractNum>
-  <w:abstractNum w:abstractNumId="8">
+  <w:abstractNum w:abstractNumId="10">
     <w:nsid w:val="5EC31B96"/>
     <w:multiLevelType w:val="hybridMultilevel"/>
     <w:tmpl w:val="1E66828A"/>
@@ -5218,22 +6033,22 @@
     </w:lvl>
   </w:abstractNum>
   <w:num w:numId="1">
-    <w:abstractNumId w:val="7"/>
+    <w:abstractNumId w:val="9"/>
   </w:num>
   <w:num w:numId="2">
-    <w:abstractNumId w:val="6"/>
+    <w:abstractNumId w:val="8"/>
   </w:num>
   <w:num w:numId="3">
-    <w:abstractNumId w:val="8"/>
+    <w:abstractNumId w:val="10"/>
   </w:num>
   <w:num w:numId="4">
-    <w:abstractNumId w:val="3"/>
+    <w:abstractNumId w:val="4"/>
   </w:num>
   <w:num w:numId="5">
     <w:abstractNumId w:val="0"/>
   </w:num>
   <w:num w:numId="6">
-    <w:abstractNumId w:val="5"/>
+    <w:abstractNumId w:val="7"/>
   </w:num>
   <w:num w:numId="7">
     <w:abstractNumId w:val="1"/>
@@ -5242,7 +6057,13 @@
     <w:abstractNumId w:val="2"/>
   </w:num>
   <w:num w:numId="9">
-    <w:abstractNumId w:val="4"/>
+    <w:abstractNumId w:val="6"/>
+  </w:num>
+  <w:num w:numId="10">
+    <w:abstractNumId w:val="5"/>
+  </w:num>
+  <w:num w:numId="11">
+    <w:abstractNumId w:val="3"/>
   </w:num>
 </w:numbering>
 </file>

</xml_diff>

<commit_message>
una nueva modificacion al Documento del Proy v.1.1
</commit_message>
<xml_diff>
--- a/Documentos/Documento del Proyecto( Linea  Base).docx
+++ b/Documentos/Documento del Proyecto( Linea  Base).docx
@@ -4722,7 +4722,6 @@
           <w:lang w:eastAsia="en-US"/>
         </w:rPr>
       </w:pPr>
-      <w:bookmarkStart w:id="5" w:name="_GoBack"/>
       <w:r>
         <w:rPr>
           <w:b/>
@@ -4787,7 +4786,6 @@
           </wp:anchor>
         </w:drawing>
       </w:r>
-      <w:bookmarkEnd w:id="5"/>
       <w:r>
         <w:rPr>
           <w:b/>
@@ -4810,6 +4808,18 @@
           <w:tab w:val="left" w:pos="2618"/>
         </w:tabs>
       </w:pPr>
+    </w:p>
+    <w:p>
+      <w:pPr>
+        <w:tabs>
+          <w:tab w:val="left" w:pos="2618"/>
+        </w:tabs>
+      </w:pPr>
+      <w:r>
+        <w:t>Hasta aquí modifique</w:t>
+      </w:r>
+      <w:bookmarkStart w:id="5" w:name="_GoBack"/>
+      <w:bookmarkEnd w:id="5"/>
     </w:p>
     <w:sectPr>
       <w:pgSz w:w="11906" w:h="16838"/>

</xml_diff>

<commit_message>
Desarrolle la documentación de acuerdo al Flujo de Trabajo Diseño (1.1)
</commit_message>
<xml_diff>
--- a/Documentos/Documento del Proyecto( Linea  Base).docx
+++ b/Documentos/Documento del Proyecto( Linea  Base).docx
@@ -5483,7 +5483,7 @@
                     <a:blip r:embed="rId13">
                       <a:extLst>
                         <a:ext uri="{28A0092B-C50C-407E-A947-70E740481C1C}">
-                          <a14:useLocalDpi xmlns:a14="http://schemas.microsoft.com/office/drawing/2010/main" xmlns:wps="http://schemas.microsoft.com/office/word/2010/wordprocessingShape" xmlns:wpi="http://schemas.microsoft.com/office/word/2010/wordprocessingInk" xmlns:wpg="http://schemas.microsoft.com/office/word/2010/wordprocessingGroup" xmlns:w14="http://schemas.microsoft.com/office/word/2010/wordml" xmlns:w="http://schemas.openxmlformats.org/wordprocessingml/2006/main" xmlns:w10="urn:schemas-microsoft-com:office:word" xmlns:wp14="http://schemas.microsoft.com/office/word/2010/wordprocessingDrawing" xmlns:v="urn:schemas-microsoft-com:vml" xmlns:o="urn:schemas-microsoft-com:office:office" xmlns:mc="http://schemas.openxmlformats.org/markup-compatibility/2006" xmlns:wpc="http://schemas.microsoft.com/office/word/2010/wordprocessingCanvas" xmlns="" val="0"/>
+                          <a14:useLocalDpi xmlns="" xmlns:wpc="http://schemas.microsoft.com/office/word/2010/wordprocessingCanvas" xmlns:mc="http://schemas.openxmlformats.org/markup-compatibility/2006" xmlns:o="urn:schemas-microsoft-com:office:office" xmlns:v="urn:schemas-microsoft-com:vml" xmlns:wp14="http://schemas.microsoft.com/office/word/2010/wordprocessingDrawing" xmlns:w10="urn:schemas-microsoft-com:office:word" xmlns:w="http://schemas.openxmlformats.org/wordprocessingml/2006/main" xmlns:w14="http://schemas.microsoft.com/office/word/2010/wordml" xmlns:wpg="http://schemas.microsoft.com/office/word/2010/wordprocessingGroup" xmlns:wpi="http://schemas.microsoft.com/office/word/2010/wordprocessingInk" xmlns:wps="http://schemas.microsoft.com/office/word/2010/wordprocessingShape" xmlns:a14="http://schemas.microsoft.com/office/drawing/2010/main" val="0"/>
                         </a:ext>
                       </a:extLst>
                     </a:blip>
@@ -5906,7 +5906,7 @@
                     <a:blip r:embed="rId14">
                       <a:extLst>
                         <a:ext uri="{28A0092B-C50C-407E-A947-70E740481C1C}">
-                          <a14:useLocalDpi xmlns:a14="http://schemas.microsoft.com/office/drawing/2010/main" xmlns:wps="http://schemas.microsoft.com/office/word/2010/wordprocessingShape" xmlns:wpi="http://schemas.microsoft.com/office/word/2010/wordprocessingInk" xmlns:wpg="http://schemas.microsoft.com/office/word/2010/wordprocessingGroup" xmlns:w14="http://schemas.microsoft.com/office/word/2010/wordml" xmlns:w="http://schemas.openxmlformats.org/wordprocessingml/2006/main" xmlns:w10="urn:schemas-microsoft-com:office:word" xmlns:wp14="http://schemas.microsoft.com/office/word/2010/wordprocessingDrawing" xmlns:v="urn:schemas-microsoft-com:vml" xmlns:o="urn:schemas-microsoft-com:office:office" xmlns:mc="http://schemas.openxmlformats.org/markup-compatibility/2006" xmlns:wpc="http://schemas.microsoft.com/office/word/2010/wordprocessingCanvas" xmlns="" val="0"/>
+                          <a14:useLocalDpi xmlns="" xmlns:wpc="http://schemas.microsoft.com/office/word/2010/wordprocessingCanvas" xmlns:mc="http://schemas.openxmlformats.org/markup-compatibility/2006" xmlns:o="urn:schemas-microsoft-com:office:office" xmlns:v="urn:schemas-microsoft-com:vml" xmlns:wp14="http://schemas.microsoft.com/office/word/2010/wordprocessingDrawing" xmlns:w10="urn:schemas-microsoft-com:office:word" xmlns:w="http://schemas.openxmlformats.org/wordprocessingml/2006/main" xmlns:w14="http://schemas.microsoft.com/office/word/2010/wordml" xmlns:wpg="http://schemas.microsoft.com/office/word/2010/wordprocessingGroup" xmlns:wpi="http://schemas.microsoft.com/office/word/2010/wordprocessingInk" xmlns:wps="http://schemas.microsoft.com/office/word/2010/wordprocessingShape" xmlns:a14="http://schemas.microsoft.com/office/drawing/2010/main" val="0"/>
                         </a:ext>
                       </a:extLst>
                     </a:blip>
@@ -7407,7 +7407,7 @@
                     <a:blip r:embed="rId15">
                       <a:extLst>
                         <a:ext uri="{28A0092B-C50C-407E-A947-70E740481C1C}">
-                          <a14:useLocalDpi xmlns:a14="http://schemas.microsoft.com/office/drawing/2010/main" xmlns:wps="http://schemas.microsoft.com/office/word/2010/wordprocessingShape" xmlns:wpi="http://schemas.microsoft.com/office/word/2010/wordprocessingInk" xmlns:wpg="http://schemas.microsoft.com/office/word/2010/wordprocessingGroup" xmlns:w14="http://schemas.microsoft.com/office/word/2010/wordml" xmlns:w="http://schemas.openxmlformats.org/wordprocessingml/2006/main" xmlns:w10="urn:schemas-microsoft-com:office:word" xmlns:wp14="http://schemas.microsoft.com/office/word/2010/wordprocessingDrawing" xmlns:v="urn:schemas-microsoft-com:vml" xmlns:o="urn:schemas-microsoft-com:office:office" xmlns:mc="http://schemas.openxmlformats.org/markup-compatibility/2006" xmlns:wpc="http://schemas.microsoft.com/office/word/2010/wordprocessingCanvas" xmlns="" val="0"/>
+                          <a14:useLocalDpi xmlns="" xmlns:wpc="http://schemas.microsoft.com/office/word/2010/wordprocessingCanvas" xmlns:mc="http://schemas.openxmlformats.org/markup-compatibility/2006" xmlns:o="urn:schemas-microsoft-com:office:office" xmlns:v="urn:schemas-microsoft-com:vml" xmlns:wp14="http://schemas.microsoft.com/office/word/2010/wordprocessingDrawing" xmlns:w10="urn:schemas-microsoft-com:office:word" xmlns:w="http://schemas.openxmlformats.org/wordprocessingml/2006/main" xmlns:w14="http://schemas.microsoft.com/office/word/2010/wordml" xmlns:wpg="http://schemas.microsoft.com/office/word/2010/wordprocessingGroup" xmlns:wpi="http://schemas.microsoft.com/office/word/2010/wordprocessingInk" xmlns:wps="http://schemas.microsoft.com/office/word/2010/wordprocessingShape" xmlns:a14="http://schemas.microsoft.com/office/drawing/2010/main" val="0"/>
                         </a:ext>
                       </a:extLst>
                     </a:blip>
@@ -7666,6 +7666,469 @@
     <w:p>
       <w:pPr>
         <w:spacing w:after="200" w:line="276" w:lineRule="auto"/>
+      </w:pPr>
+    </w:p>
+    <w:p>
+      <w:pPr>
+        <w:spacing w:after="200" w:line="276" w:lineRule="auto"/>
+      </w:pPr>
+    </w:p>
+    <w:p>
+      <w:pPr>
+        <w:spacing w:after="200" w:line="276" w:lineRule="auto"/>
+      </w:pPr>
+    </w:p>
+    <w:p>
+      <w:pPr>
+        <w:spacing w:after="200" w:line="276" w:lineRule="auto"/>
+      </w:pPr>
+    </w:p>
+    <w:p>
+      <w:pPr>
+        <w:spacing w:after="200" w:line="276" w:lineRule="auto"/>
+      </w:pPr>
+    </w:p>
+    <w:p>
+      <w:pPr>
+        <w:spacing w:after="200" w:line="276" w:lineRule="auto"/>
+      </w:pPr>
+    </w:p>
+    <w:p>
+      <w:pPr>
+        <w:pStyle w:val="Ttulo3"/>
+        <w:spacing w:line="360" w:lineRule="auto"/>
+        <w:rPr>
+          <w:rFonts w:ascii="Times New Roman" w:hAnsi="Times New Roman" w:cs="Times New Roman"/>
+          <w:i/>
+          <w:sz w:val="24"/>
+          <w:szCs w:val="24"/>
+          <w:u w:val="single"/>
+          <w:lang w:eastAsia="en-US"/>
+        </w:rPr>
+      </w:pPr>
+      <w:bookmarkStart w:id="8" w:name="_Toc359185257"/>
+      <w:r>
+        <w:rPr>
+          <w:rFonts w:ascii="Times New Roman" w:hAnsi="Times New Roman" w:cs="Times New Roman"/>
+          <w:i/>
+          <w:sz w:val="24"/>
+          <w:szCs w:val="24"/>
+          <w:u w:val="single"/>
+          <w:lang w:eastAsia="en-US"/>
+        </w:rPr>
+        <w:lastRenderedPageBreak/>
+        <w:t>Diseño de casos de uso</w:t>
+      </w:r>
+      <w:bookmarkEnd w:id="8"/>
+      <w:r>
+        <w:rPr>
+          <w:rFonts w:ascii="Times New Roman" w:hAnsi="Times New Roman" w:cs="Times New Roman"/>
+          <w:i/>
+          <w:sz w:val="24"/>
+          <w:szCs w:val="24"/>
+          <w:u w:val="single"/>
+          <w:lang w:eastAsia="en-US"/>
+        </w:rPr>
+        <w:t xml:space="preserve"> </w:t>
+      </w:r>
+    </w:p>
+    <w:p>
+      <w:pPr>
+        <w:pStyle w:val="Prrafodelista"/>
+        <w:numPr>
+          <w:ilvl w:val="0"/>
+          <w:numId w:val="8"/>
+        </w:numPr>
+        <w:spacing w:line="360" w:lineRule="auto"/>
+        <w:rPr>
+          <w:b/>
+          <w:i/>
+          <w:u w:val="single"/>
+          <w:lang w:eastAsia="en-US"/>
+        </w:rPr>
+      </w:pPr>
+      <w:r>
+        <w:rPr>
+          <w:b/>
+          <w:i/>
+          <w:u w:val="single"/>
+          <w:lang w:eastAsia="en-US"/>
+        </w:rPr>
+        <w:t>Diagramas de secuencia</w:t>
+      </w:r>
+    </w:p>
+    <w:p>
+      <w:pPr>
+        <w:pStyle w:val="Prrafodelista"/>
+        <w:numPr>
+          <w:ilvl w:val="0"/>
+          <w:numId w:val="18"/>
+        </w:numPr>
+        <w:spacing w:line="360" w:lineRule="auto"/>
+        <w:jc w:val="both"/>
+        <w:rPr>
+          <w:b/>
+        </w:rPr>
+      </w:pPr>
+      <w:r>
+        <w:rPr>
+          <w:b/>
+          <w:i/>
+        </w:rPr>
+        <w:t>Caso de Uso (CU1</w:t>
+      </w:r>
+      <w:r>
+        <w:rPr>
+          <w:b/>
+          <w:i/>
+        </w:rPr>
+        <w:t>):</w:t>
+      </w:r>
+      <w:r>
+        <w:t xml:space="preserve"> </w:t>
+      </w:r>
+      <w:r>
+        <w:t>Gestionar Asignatura</w:t>
+      </w:r>
+    </w:p>
+    <w:p>
+      <w:pPr>
+        <w:spacing w:line="360" w:lineRule="auto"/>
+        <w:jc w:val="both"/>
+        <w:rPr>
+          <w:b/>
+        </w:rPr>
+      </w:pPr>
+      <w:r>
+        <w:rPr>
+          <w:b/>
+          <w:noProof/>
+        </w:rPr>
+        <w:drawing>
+          <wp:anchor distT="0" distB="0" distL="114300" distR="114300" simplePos="0" relativeHeight="251679744" behindDoc="0" locked="0" layoutInCell="1" allowOverlap="1">
+            <wp:simplePos x="0" y="0"/>
+            <wp:positionH relativeFrom="column">
+              <wp:posOffset>-277314</wp:posOffset>
+            </wp:positionH>
+            <wp:positionV relativeFrom="paragraph">
+              <wp:posOffset>78484</wp:posOffset>
+            </wp:positionV>
+            <wp:extent cx="5968464" cy="2802577"/>
+            <wp:effectExtent l="19050" t="0" r="0" b="0"/>
+            <wp:wrapNone/>
+            <wp:docPr id="95" name="Imagen 59"/>
+            <wp:cNvGraphicFramePr>
+              <a:graphicFrameLocks xmlns:a="http://schemas.openxmlformats.org/drawingml/2006/main" noChangeAspect="1"/>
+            </wp:cNvGraphicFramePr>
+            <a:graphic xmlns:a="http://schemas.openxmlformats.org/drawingml/2006/main">
+              <a:graphicData uri="http://schemas.openxmlformats.org/drawingml/2006/picture">
+                <pic:pic xmlns:pic="http://schemas.openxmlformats.org/drawingml/2006/picture">
+                  <pic:nvPicPr>
+                    <pic:cNvPr id="0" name="Picture 59"/>
+                    <pic:cNvPicPr>
+                      <a:picLocks noChangeAspect="1" noChangeArrowheads="1"/>
+                    </pic:cNvPicPr>
+                  </pic:nvPicPr>
+                  <pic:blipFill>
+                    <a:blip r:embed="rId16"/>
+                    <a:srcRect/>
+                    <a:stretch>
+                      <a:fillRect/>
+                    </a:stretch>
+                  </pic:blipFill>
+                  <pic:spPr bwMode="auto">
+                    <a:xfrm>
+                      <a:off x="0" y="0"/>
+                      <a:ext cx="5968464" cy="2802577"/>
+                    </a:xfrm>
+                    <a:prstGeom prst="rect">
+                      <a:avLst/>
+                    </a:prstGeom>
+                    <a:noFill/>
+                    <a:ln w="9525">
+                      <a:noFill/>
+                      <a:miter lim="800000"/>
+                      <a:headEnd/>
+                      <a:tailEnd/>
+                    </a:ln>
+                  </pic:spPr>
+                </pic:pic>
+              </a:graphicData>
+            </a:graphic>
+          </wp:anchor>
+        </w:drawing>
+      </w:r>
+    </w:p>
+    <w:p>
+      <w:pPr>
+        <w:spacing w:after="200" w:line="276" w:lineRule="auto"/>
+        <w:rPr>
+          <w:b/>
+          <w:i/>
+        </w:rPr>
+      </w:pPr>
+      <w:r>
+        <w:rPr>
+          <w:b/>
+          <w:i/>
+        </w:rPr>
+        <w:br w:type="page"/>
+      </w:r>
+    </w:p>
+    <w:p>
+      <w:pPr>
+        <w:pStyle w:val="Prrafodelista"/>
+        <w:numPr>
+          <w:ilvl w:val="0"/>
+          <w:numId w:val="18"/>
+        </w:numPr>
+        <w:spacing w:line="360" w:lineRule="auto"/>
+        <w:jc w:val="both"/>
+      </w:pPr>
+      <w:r>
+        <w:rPr>
+          <w:b/>
+          <w:i/>
+        </w:rPr>
+        <w:lastRenderedPageBreak/>
+        <w:t>Caso de Uso (CU2</w:t>
+      </w:r>
+      <w:r>
+        <w:rPr>
+          <w:b/>
+          <w:i/>
+        </w:rPr>
+        <w:t>):</w:t>
+      </w:r>
+      <w:r>
+        <w:t xml:space="preserve"> </w:t>
+      </w:r>
+      <w:r>
+        <w:t>Gestionar Examen</w:t>
+      </w:r>
+    </w:p>
+    <w:p>
+      <w:pPr>
+        <w:spacing w:line="360" w:lineRule="auto"/>
+        <w:jc w:val="both"/>
+      </w:pPr>
+      <w:r>
+        <w:rPr>
+          <w:noProof/>
+        </w:rPr>
+        <w:drawing>
+          <wp:inline distT="0" distB="0" distL="0" distR="0">
+            <wp:extent cx="5970133" cy="7572375"/>
+            <wp:effectExtent l="19050" t="0" r="0" b="0"/>
+            <wp:docPr id="96" name="Imagen 60"/>
+            <wp:cNvGraphicFramePr>
+              <a:graphicFrameLocks xmlns:a="http://schemas.openxmlformats.org/drawingml/2006/main" noChangeAspect="1"/>
+            </wp:cNvGraphicFramePr>
+            <a:graphic xmlns:a="http://schemas.openxmlformats.org/drawingml/2006/main">
+              <a:graphicData uri="http://schemas.openxmlformats.org/drawingml/2006/picture">
+                <pic:pic xmlns:pic="http://schemas.openxmlformats.org/drawingml/2006/picture">
+                  <pic:nvPicPr>
+                    <pic:cNvPr id="0" name="Picture 60"/>
+                    <pic:cNvPicPr>
+                      <a:picLocks noChangeAspect="1" noChangeArrowheads="1"/>
+                    </pic:cNvPicPr>
+                  </pic:nvPicPr>
+                  <pic:blipFill>
+                    <a:blip r:embed="rId17"/>
+                    <a:srcRect/>
+                    <a:stretch>
+                      <a:fillRect/>
+                    </a:stretch>
+                  </pic:blipFill>
+                  <pic:spPr bwMode="auto">
+                    <a:xfrm>
+                      <a:off x="0" y="0"/>
+                      <a:ext cx="5971540" cy="7574160"/>
+                    </a:xfrm>
+                    <a:prstGeom prst="rect">
+                      <a:avLst/>
+                    </a:prstGeom>
+                    <a:noFill/>
+                    <a:ln w="9525">
+                      <a:noFill/>
+                      <a:miter lim="800000"/>
+                      <a:headEnd/>
+                      <a:tailEnd/>
+                    </a:ln>
+                  </pic:spPr>
+                </pic:pic>
+              </a:graphicData>
+            </a:graphic>
+          </wp:inline>
+        </w:drawing>
+      </w:r>
+    </w:p>
+    <w:p>
+      <w:pPr>
+        <w:spacing w:after="200" w:line="276" w:lineRule="auto"/>
+        <w:rPr>
+          <w:b/>
+          <w:i/>
+        </w:rPr>
+      </w:pPr>
+      <w:r>
+        <w:rPr>
+          <w:b/>
+          <w:i/>
+        </w:rPr>
+        <w:br w:type="page"/>
+      </w:r>
+    </w:p>
+    <w:p>
+      <w:pPr>
+        <w:pStyle w:val="Ttulo3"/>
+        <w:spacing w:line="360" w:lineRule="auto"/>
+        <w:rPr>
+          <w:rFonts w:ascii="Times New Roman" w:hAnsi="Times New Roman" w:cs="Times New Roman"/>
+          <w:i/>
+          <w:sz w:val="24"/>
+          <w:szCs w:val="24"/>
+          <w:u w:val="single"/>
+          <w:lang w:eastAsia="en-US"/>
+        </w:rPr>
+      </w:pPr>
+      <w:bookmarkStart w:id="9" w:name="_Toc359185258"/>
+      <w:r>
+        <w:rPr>
+          <w:rFonts w:ascii="Times New Roman" w:hAnsi="Times New Roman" w:cs="Times New Roman"/>
+          <w:i/>
+          <w:sz w:val="24"/>
+          <w:szCs w:val="24"/>
+          <w:u w:val="single"/>
+          <w:lang w:eastAsia="en-US"/>
+        </w:rPr>
+        <w:lastRenderedPageBreak/>
+        <w:t>Diseño de datos</w:t>
+      </w:r>
+      <w:bookmarkEnd w:id="9"/>
+    </w:p>
+    <w:p>
+      <w:pPr>
+        <w:rPr>
+          <w:lang w:eastAsia="en-US"/>
+        </w:rPr>
+      </w:pPr>
+    </w:p>
+    <w:p>
+      <w:pPr>
+        <w:pStyle w:val="Prrafodelista"/>
+        <w:numPr>
+          <w:ilvl w:val="0"/>
+          <w:numId w:val="18"/>
+        </w:numPr>
+        <w:spacing w:line="360" w:lineRule="auto"/>
+        <w:rPr>
+          <w:b/>
+          <w:i/>
+          <w:u w:val="single"/>
+          <w:lang w:eastAsia="en-US"/>
+        </w:rPr>
+      </w:pPr>
+      <w:r>
+        <w:rPr>
+          <w:b/>
+          <w:i/>
+          <w:noProof/>
+          <w:u w:val="single"/>
+        </w:rPr>
+        <w:drawing>
+          <wp:anchor distT="0" distB="0" distL="114300" distR="114300" simplePos="0" relativeHeight="251681792" behindDoc="0" locked="0" layoutInCell="1" allowOverlap="1">
+            <wp:simplePos x="0" y="0"/>
+            <wp:positionH relativeFrom="column">
+              <wp:posOffset>261620</wp:posOffset>
+            </wp:positionH>
+            <wp:positionV relativeFrom="paragraph">
+              <wp:posOffset>322580</wp:posOffset>
+            </wp:positionV>
+            <wp:extent cx="5495925" cy="2828925"/>
+            <wp:effectExtent l="19050" t="0" r="9525" b="0"/>
+            <wp:wrapSquare wrapText="bothSides"/>
+            <wp:docPr id="129" name="Imagen 1"/>
+            <wp:cNvGraphicFramePr>
+              <a:graphicFrameLocks xmlns:a="http://schemas.openxmlformats.org/drawingml/2006/main" noChangeAspect="1"/>
+            </wp:cNvGraphicFramePr>
+            <a:graphic xmlns:a="http://schemas.openxmlformats.org/drawingml/2006/main">
+              <a:graphicData uri="http://schemas.openxmlformats.org/drawingml/2006/picture">
+                <pic:pic xmlns:pic="http://schemas.openxmlformats.org/drawingml/2006/picture">
+                  <pic:nvPicPr>
+                    <pic:cNvPr id="0" name="Picture 1"/>
+                    <pic:cNvPicPr>
+                      <a:picLocks noChangeAspect="1" noChangeArrowheads="1"/>
+                    </pic:cNvPicPr>
+                  </pic:nvPicPr>
+                  <pic:blipFill>
+                    <a:blip r:embed="rId18">
+                      <a:extLst>
+                        <a:ext uri="{28A0092B-C50C-407E-A947-70E740481C1C}">
+                          <a14:useLocalDpi xmlns="" xmlns:wpc="http://schemas.microsoft.com/office/word/2010/wordprocessingCanvas" xmlns:mc="http://schemas.openxmlformats.org/markup-compatibility/2006" xmlns:o="urn:schemas-microsoft-com:office:office" xmlns:v="urn:schemas-microsoft-com:vml" xmlns:wp14="http://schemas.microsoft.com/office/word/2010/wordprocessingDrawing" xmlns:w10="urn:schemas-microsoft-com:office:word" xmlns:w="http://schemas.openxmlformats.org/wordprocessingml/2006/main" xmlns:w14="http://schemas.microsoft.com/office/word/2010/wordml" xmlns:wpg="http://schemas.microsoft.com/office/word/2010/wordprocessingGroup" xmlns:wpi="http://schemas.microsoft.com/office/word/2010/wordprocessingInk" xmlns:wps="http://schemas.microsoft.com/office/word/2010/wordprocessingShape" xmlns:a14="http://schemas.microsoft.com/office/drawing/2010/main" val="0"/>
+                        </a:ext>
+                      </a:extLst>
+                    </a:blip>
+                    <a:srcRect/>
+                    <a:stretch>
+                      <a:fillRect/>
+                    </a:stretch>
+                  </pic:blipFill>
+                  <pic:spPr bwMode="auto">
+                    <a:xfrm>
+                      <a:off x="0" y="0"/>
+                      <a:ext cx="5495925" cy="2828925"/>
+                    </a:xfrm>
+                    <a:prstGeom prst="rect">
+                      <a:avLst/>
+                    </a:prstGeom>
+                    <a:noFill/>
+                    <a:ln>
+                      <a:noFill/>
+                    </a:ln>
+                  </pic:spPr>
+                </pic:pic>
+              </a:graphicData>
+            </a:graphic>
+          </wp:anchor>
+        </w:drawing>
+      </w:r>
+      <w:r>
+        <w:rPr>
+          <w:b/>
+          <w:i/>
+          <w:u w:val="single"/>
+          <w:lang w:eastAsia="en-US"/>
+        </w:rPr>
+        <w:t xml:space="preserve">Caso de Uso: </w:t>
+      </w:r>
+      <w:r>
+        <w:rPr>
+          <w:lang w:eastAsia="en-US"/>
+        </w:rPr>
+        <w:t xml:space="preserve">Gestionar </w:t>
+      </w:r>
+      <w:proofErr w:type="spellStart"/>
+      <w:r>
+        <w:rPr>
+          <w:lang w:eastAsia="en-US"/>
+        </w:rPr>
+        <w:t>Exámen</w:t>
+      </w:r>
+      <w:proofErr w:type="spellEnd"/>
+    </w:p>
+    <w:p>
+      <w:pPr>
+        <w:rPr>
+          <w:lang w:eastAsia="en-US"/>
+        </w:rPr>
+      </w:pPr>
+    </w:p>
+    <w:p>
+      <w:pPr>
+        <w:rPr>
+          <w:lang w:eastAsia="en-US"/>
+        </w:rPr>
       </w:pPr>
     </w:p>
     <w:p>

</xml_diff>